<commit_message>
latest coursework update. Term 2, Week 9
</commit_message>
<xml_diff>
--- a/Dissertation/Dissertation/Final Report/Final Report(xw009807).docx
+++ b/Dissertation/Dissertation/Final Report/Final Report(xw009807).docx
@@ -1,12 +1,13 @@
 
 <file path=word/document.xml><?xml version="1.0" encoding="utf-8"?>
-<w:document xmlns:wpc="http://schemas.microsoft.com/office/word/2010/wordprocessingCanvas" xmlns:mc="http://schemas.openxmlformats.org/markup-compatibility/2006" xmlns:o="urn:schemas-microsoft-com:office:office" xmlns:r="http://schemas.openxmlformats.org/officeDocument/2006/relationships" xmlns:m="http://schemas.openxmlformats.org/officeDocument/2006/math" xmlns:v="urn:schemas-microsoft-com:vml" xmlns:wp14="http://schemas.microsoft.com/office/word/2010/wordprocessingDrawing" xmlns:wp="http://schemas.openxmlformats.org/drawingml/2006/wordprocessingDrawing" xmlns:w10="urn:schemas-microsoft-com:office:word" xmlns:w="http://schemas.openxmlformats.org/wordprocessingml/2006/main" xmlns:w14="http://schemas.microsoft.com/office/word/2010/wordml" xmlns:wpg="http://schemas.microsoft.com/office/word/2010/wordprocessingGroup" xmlns:wpi="http://schemas.microsoft.com/office/word/2010/wordprocessingInk" xmlns:wne="http://schemas.microsoft.com/office/word/2006/wordml" xmlns:wps="http://schemas.microsoft.com/office/word/2010/wordprocessingShape" mc:Ignorable="w14 wp14">
+<w:document xmlns:wpc="http://schemas.microsoft.com/office/word/2010/wordprocessingCanvas" xmlns:mc="http://schemas.openxmlformats.org/markup-compatibility/2006" xmlns:o="urn:schemas-microsoft-com:office:office" xmlns:r="http://schemas.openxmlformats.org/officeDocument/2006/relationships" xmlns:m="http://schemas.openxmlformats.org/officeDocument/2006/math" xmlns:v="urn:schemas-microsoft-com:vml" xmlns:wp14="http://schemas.microsoft.com/office/word/2010/wordprocessingDrawing" xmlns:wp="http://schemas.openxmlformats.org/drawingml/2006/wordprocessingDrawing" xmlns:w10="urn:schemas-microsoft-com:office:word" xmlns:w="http://schemas.openxmlformats.org/wordprocessingml/2006/main" xmlns:w14="http://schemas.microsoft.com/office/word/2010/wordml" xmlns:w15="http://schemas.microsoft.com/office/word/2012/wordml" xmlns:wpg="http://schemas.microsoft.com/office/word/2010/wordprocessingGroup" xmlns:wpi="http://schemas.microsoft.com/office/word/2010/wordprocessingInk" xmlns:wne="http://schemas.microsoft.com/office/word/2006/wordml" xmlns:wps="http://schemas.microsoft.com/office/word/2010/wordprocessingShape" mc:Ignorable="w14 w15 wp14">
   <w:body>
     <w:sdt>
       <w:sdtPr>
         <w:rPr>
           <w:rFonts w:asciiTheme="majorHAnsi" w:eastAsiaTheme="majorEastAsia" w:hAnsiTheme="majorHAnsi" w:cstheme="majorBidi"/>
           <w:caps/>
+          <w:lang w:val="en-GB" w:eastAsia="en-US"/>
         </w:rPr>
         <w:id w:val="524685029"/>
         <w:docPartObj>
@@ -18,7 +19,6 @@
         <w:rPr>
           <w:rFonts w:asciiTheme="minorHAnsi" w:eastAsiaTheme="minorHAnsi" w:hAnsiTheme="minorHAnsi" w:cstheme="minorBidi"/>
           <w:caps w:val="0"/>
-          <w:lang w:val="en-GB" w:eastAsia="en-US"/>
         </w:rPr>
       </w:sdtEndPr>
       <w:sdtContent>
@@ -41,6 +41,7 @@
                 <w:rPr>
                   <w:rFonts w:asciiTheme="majorHAnsi" w:eastAsiaTheme="majorEastAsia" w:hAnsiTheme="majorHAnsi" w:cstheme="majorBidi"/>
                   <w:caps/>
+                  <w:lang w:val="en-GB" w:eastAsia="en-US"/>
                 </w:rPr>
                 <w:alias w:val="Company"/>
                 <w:id w:val="15524243"/>
@@ -50,6 +51,11 @@
                 <w:dataBinding w:prefixMappings="xmlns:ns0='http://schemas.openxmlformats.org/officeDocument/2006/extended-properties'" w:xpath="/ns0:Properties[1]/ns0:Company[1]" w:storeItemID="{6668398D-A668-4E3E-A5EB-62B293D839F1}"/>
                 <w:text/>
               </w:sdtPr>
+              <w:sdtEndPr>
+                <w:rPr>
+                  <w:lang w:val="en-US" w:eastAsia="ja-JP"/>
+                </w:rPr>
+              </w:sdtEndPr>
               <w:sdtContent>
                 <w:tc>
                   <w:tcPr>
@@ -96,6 +102,7 @@
                 <w:dataBinding w:prefixMappings="xmlns:ns0='http://schemas.openxmlformats.org/package/2006/metadata/core-properties' xmlns:ns1='http://purl.org/dc/elements/1.1/'" w:xpath="/ns0:coreProperties[1]/ns1:title[1]" w:storeItemID="{6C3C8BC8-F283-45AE-878A-BAB7291924A1}"/>
                 <w:text/>
               </w:sdtPr>
+              <w:sdtEndPr/>
               <w:sdtContent>
                 <w:tc>
                   <w:tcPr>
@@ -148,6 +155,7 @@
                 <w:dataBinding w:prefixMappings="xmlns:ns0='http://schemas.openxmlformats.org/package/2006/metadata/core-properties' xmlns:ns1='http://purl.org/dc/elements/1.1/'" w:xpath="/ns0:coreProperties[1]/ns1:subject[1]" w:storeItemID="{6C3C8BC8-F283-45AE-878A-BAB7291924A1}"/>
                 <w:text/>
               </w:sdtPr>
+              <w:sdtEndPr/>
               <w:sdtContent>
                 <w:tc>
                   <w:tcPr>
@@ -386,13 +394,37 @@
               <w:placeholder>
                 <w:docPart w:val="AC848A23640247B583B451C464034C7C"/>
               </w:placeholder>
-              <w:showingPlcHdr/>
               <w:dataBinding w:prefixMappings="xmlns:ns0='http://schemas.microsoft.com/office/2006/coverPageProps'" w:xpath="/ns0:CoverPageProperties[1]/ns0:Abstract[1]" w:storeItemID="{55AF091B-3C7A-41E3-B477-F2FDAA23CFDA}"/>
               <w:text/>
             </w:sdtPr>
+            <w:sdtEndPr/>
             <w:sdtContent>
               <w:r>
-                <w:t>[Type the abstract of the document here. The abstract is typically a short summary of the contents of the document. Type the abstract of the document here. The abstract is typically a short summary of the contents of the document.]</w:t>
+                <w:t>Face recognition</w:t>
+              </w:r>
+              <w:r>
+                <w:t xml:space="preserve"> in the field of</w:t>
+              </w:r>
+              <w:r>
+                <w:t xml:space="preserve"> image analysis has been a</w:t>
+              </w:r>
+              <w:r>
+                <w:t xml:space="preserve"> much</w:t>
+              </w:r>
+              <w:r>
+                <w:t xml:space="preserve"> focused area of research over the</w:t>
+              </w:r>
+              <w:r>
+                <w:t xml:space="preserve"> past few</w:t>
+              </w:r>
+              <w:r>
+                <w:t xml:space="preserve"> years.</w:t>
+              </w:r>
+              <w:r>
+                <w:t xml:space="preserve"> </w:t>
+              </w:r>
+              <w:r>
+                <w:t xml:space="preserve"> </w:t>
               </w:r>
             </w:sdtContent>
           </w:sdt>
@@ -462,6 +494,15 @@
     </w:sdt>
     <w:sdt>
       <w:sdtPr>
+        <w:rPr>
+          <w:rFonts w:asciiTheme="minorHAnsi" w:eastAsiaTheme="minorHAnsi" w:hAnsiTheme="minorHAnsi" w:cstheme="minorBidi"/>
+          <w:b w:val="0"/>
+          <w:bCs w:val="0"/>
+          <w:color w:val="auto"/>
+          <w:sz w:val="22"/>
+          <w:szCs w:val="22"/>
+          <w:lang w:val="en-GB" w:eastAsia="en-US"/>
+        </w:rPr>
         <w:id w:val="1227264375"/>
         <w:docPartObj>
           <w:docPartGallery w:val="Table of Contents"/>
@@ -470,12 +511,7 @@
       </w:sdtPr>
       <w:sdtEndPr>
         <w:rPr>
-          <w:rFonts w:asciiTheme="minorHAnsi" w:eastAsiaTheme="minorHAnsi" w:hAnsiTheme="minorHAnsi" w:cstheme="minorBidi"/>
           <w:noProof/>
-          <w:color w:val="auto"/>
-          <w:sz w:val="22"/>
-          <w:szCs w:val="22"/>
-          <w:lang w:val="en-GB" w:eastAsia="en-US"/>
         </w:rPr>
       </w:sdtEndPr>
       <w:sdtContent>
@@ -1500,31 +1536,7 @@
           <w:sz w:val="22"/>
           <w:szCs w:val="22"/>
         </w:rPr>
-        <w:t xml:space="preserve">Source the beginning content from the PID document and use a </w:t>
-      </w:r>
-      <w:proofErr w:type="spellStart"/>
-      <w:r>
-        <w:rPr>
-          <w:rFonts w:asciiTheme="minorHAnsi" w:eastAsiaTheme="minorHAnsi" w:hAnsiTheme="minorHAnsi" w:cstheme="minorBidi"/>
-          <w:b w:val="0"/>
-          <w:bCs w:val="0"/>
-          <w:color w:val="auto"/>
-          <w:sz w:val="22"/>
-          <w:szCs w:val="22"/>
-        </w:rPr>
-        <w:t>sa</w:t>
-      </w:r>
-      <w:proofErr w:type="spellEnd"/>
-      <w:r>
-        <w:rPr>
-          <w:rFonts w:asciiTheme="minorHAnsi" w:eastAsiaTheme="minorHAnsi" w:hAnsiTheme="minorHAnsi" w:cstheme="minorBidi"/>
-          <w:b w:val="0"/>
-          <w:bCs w:val="0"/>
-          <w:color w:val="auto"/>
-          <w:sz w:val="22"/>
-          <w:szCs w:val="22"/>
-        </w:rPr>
-        <w:t xml:space="preserve"> good guide into the subject problem domain, motivations, constraints and </w:t>
+        <w:t xml:space="preserve">Source the beginning content from the PID document and use a sa good guide into the subject problem domain, motivations, constraints and </w:t>
       </w:r>
     </w:p>
     <w:p/>
@@ -1553,22 +1565,40 @@
     </w:p>
     <w:p/>
     <w:p>
+      <w:r>
+        <w:t>Biometric evaluation has delivered the best methods of determining a human face. Although other biometric evaluation methods</w:t>
+      </w:r>
+      <w:r>
+        <w:t xml:space="preserve"> have been researched and are in use today</w:t>
+      </w:r>
+      <w:r>
+        <w:t xml:space="preserve"> such as retina, finger print, palm</w:t>
+      </w:r>
+      <w:r>
+        <w:t xml:space="preserve"> and finger and hand geometry, non are as convenient as face recognition. With the majority of biometric analysis hardware the user must either present their hand, line up there iris with the camera or basically perform some action for the recognition. Face recognition can be calculated seamlessly on frontal facing faces without requiring the user to engage with the recognition hardware.</w:t>
+      </w:r>
+      <w:bookmarkStart w:id="4" w:name="_GoBack"/>
+      <w:bookmarkEnd w:id="4"/>
+      <w:r>
+        <w:t xml:space="preserve"> </w:t>
+      </w:r>
+    </w:p>
+    <w:p/>
+    <w:p/>
+    <w:p>
       <w:pPr>
         <w:pStyle w:val="Heading2"/>
       </w:pPr>
-      <w:bookmarkStart w:id="4" w:name="_Toc440630770"/>
+      <w:bookmarkStart w:id="5" w:name="_Toc440630770"/>
       <w:r>
         <w:t>The Solution Approach</w:t>
       </w:r>
-      <w:bookmarkEnd w:id="4"/>
+      <w:bookmarkEnd w:id="5"/>
       <w:r>
         <w:t xml:space="preserve"> </w:t>
       </w:r>
     </w:p>
-    <w:p>
-      <w:bookmarkStart w:id="5" w:name="_GoBack"/>
-      <w:bookmarkEnd w:id="5"/>
-    </w:p>
+    <w:p/>
     <w:p>
       <w:pPr>
         <w:pStyle w:val="Heading2"/>
@@ -1673,6 +1703,7 @@
       </w:pPr>
       <w:bookmarkStart w:id="13" w:name="_Toc440630778"/>
       <w:r>
+        <w:lastRenderedPageBreak/>
         <w:t>Appendices</w:t>
       </w:r>
       <w:bookmarkEnd w:id="13"/>
@@ -1697,7 +1728,7 @@
 </file>
 
 <file path=word/endnotes.xml><?xml version="1.0" encoding="utf-8"?>
-<w:endnotes xmlns:wpc="http://schemas.microsoft.com/office/word/2010/wordprocessingCanvas" xmlns:mc="http://schemas.openxmlformats.org/markup-compatibility/2006" xmlns:o="urn:schemas-microsoft-com:office:office" xmlns:r="http://schemas.openxmlformats.org/officeDocument/2006/relationships" xmlns:m="http://schemas.openxmlformats.org/officeDocument/2006/math" xmlns:v="urn:schemas-microsoft-com:vml" xmlns:wp14="http://schemas.microsoft.com/office/word/2010/wordprocessingDrawing" xmlns:wp="http://schemas.openxmlformats.org/drawingml/2006/wordprocessingDrawing" xmlns:w10="urn:schemas-microsoft-com:office:word" xmlns:w="http://schemas.openxmlformats.org/wordprocessingml/2006/main" xmlns:w14="http://schemas.microsoft.com/office/word/2010/wordml" xmlns:wpg="http://schemas.microsoft.com/office/word/2010/wordprocessingGroup" xmlns:wpi="http://schemas.microsoft.com/office/word/2010/wordprocessingInk" xmlns:wne="http://schemas.microsoft.com/office/word/2006/wordml" xmlns:wps="http://schemas.microsoft.com/office/word/2010/wordprocessingShape" mc:Ignorable="w14 wp14">
+<w:endnotes xmlns:wpc="http://schemas.microsoft.com/office/word/2010/wordprocessingCanvas" xmlns:mc="http://schemas.openxmlformats.org/markup-compatibility/2006" xmlns:o="urn:schemas-microsoft-com:office:office" xmlns:r="http://schemas.openxmlformats.org/officeDocument/2006/relationships" xmlns:m="http://schemas.openxmlformats.org/officeDocument/2006/math" xmlns:v="urn:schemas-microsoft-com:vml" xmlns:wp14="http://schemas.microsoft.com/office/word/2010/wordprocessingDrawing" xmlns:wp="http://schemas.openxmlformats.org/drawingml/2006/wordprocessingDrawing" xmlns:w10="urn:schemas-microsoft-com:office:word" xmlns:w="http://schemas.openxmlformats.org/wordprocessingml/2006/main" xmlns:w14="http://schemas.microsoft.com/office/word/2010/wordml" xmlns:w15="http://schemas.microsoft.com/office/word/2012/wordml" xmlns:wpg="http://schemas.microsoft.com/office/word/2010/wordprocessingGroup" xmlns:wpi="http://schemas.microsoft.com/office/word/2010/wordprocessingInk" xmlns:wne="http://schemas.microsoft.com/office/word/2006/wordml" xmlns:wps="http://schemas.microsoft.com/office/word/2010/wordprocessingShape" mc:Ignorable="w14 w15 wp14">
   <w:endnote w:type="separator" w:id="-1">
     <w:p>
       <w:pPr>
@@ -1722,7 +1753,7 @@
 </file>
 
 <file path=word/footer1.xml><?xml version="1.0" encoding="utf-8"?>
-<w:ftr xmlns:wpc="http://schemas.microsoft.com/office/word/2010/wordprocessingCanvas" xmlns:mc="http://schemas.openxmlformats.org/markup-compatibility/2006" xmlns:o="urn:schemas-microsoft-com:office:office" xmlns:r="http://schemas.openxmlformats.org/officeDocument/2006/relationships" xmlns:m="http://schemas.openxmlformats.org/officeDocument/2006/math" xmlns:v="urn:schemas-microsoft-com:vml" xmlns:wp14="http://schemas.microsoft.com/office/word/2010/wordprocessingDrawing" xmlns:wp="http://schemas.openxmlformats.org/drawingml/2006/wordprocessingDrawing" xmlns:w10="urn:schemas-microsoft-com:office:word" xmlns:w="http://schemas.openxmlformats.org/wordprocessingml/2006/main" xmlns:w14="http://schemas.microsoft.com/office/word/2010/wordml" xmlns:wpg="http://schemas.microsoft.com/office/word/2010/wordprocessingGroup" xmlns:wpi="http://schemas.microsoft.com/office/word/2010/wordprocessingInk" xmlns:wne="http://schemas.microsoft.com/office/word/2006/wordml" xmlns:wps="http://schemas.microsoft.com/office/word/2010/wordprocessingShape" mc:Ignorable="w14 wp14">
+<w:ftr xmlns:wpc="http://schemas.microsoft.com/office/word/2010/wordprocessingCanvas" xmlns:mc="http://schemas.openxmlformats.org/markup-compatibility/2006" xmlns:o="urn:schemas-microsoft-com:office:office" xmlns:r="http://schemas.openxmlformats.org/officeDocument/2006/relationships" xmlns:m="http://schemas.openxmlformats.org/officeDocument/2006/math" xmlns:v="urn:schemas-microsoft-com:vml" xmlns:wp14="http://schemas.microsoft.com/office/word/2010/wordprocessingDrawing" xmlns:wp="http://schemas.openxmlformats.org/drawingml/2006/wordprocessingDrawing" xmlns:w10="urn:schemas-microsoft-com:office:word" xmlns:w="http://schemas.openxmlformats.org/wordprocessingml/2006/main" xmlns:w14="http://schemas.microsoft.com/office/word/2010/wordml" xmlns:w15="http://schemas.microsoft.com/office/word/2012/wordml" xmlns:wpg="http://schemas.microsoft.com/office/word/2010/wordprocessingGroup" xmlns:wpi="http://schemas.microsoft.com/office/word/2010/wordprocessingInk" xmlns:wne="http://schemas.microsoft.com/office/word/2006/wordml" xmlns:wps="http://schemas.microsoft.com/office/word/2010/wordprocessingShape" mc:Ignorable="w14 w15 wp14">
   <w:sdt>
     <w:sdtPr>
       <w:id w:val="-1987853305"/>
@@ -1755,7 +1786,7 @@
           <w:rPr>
             <w:noProof/>
           </w:rPr>
-          <w:t>3</w:t>
+          <w:t>4</w:t>
         </w:r>
         <w:r>
           <w:rPr>
@@ -1775,7 +1806,7 @@
 </file>
 
 <file path=word/footnotes.xml><?xml version="1.0" encoding="utf-8"?>
-<w:footnotes xmlns:wpc="http://schemas.microsoft.com/office/word/2010/wordprocessingCanvas" xmlns:mc="http://schemas.openxmlformats.org/markup-compatibility/2006" xmlns:o="urn:schemas-microsoft-com:office:office" xmlns:r="http://schemas.openxmlformats.org/officeDocument/2006/relationships" xmlns:m="http://schemas.openxmlformats.org/officeDocument/2006/math" xmlns:v="urn:schemas-microsoft-com:vml" xmlns:wp14="http://schemas.microsoft.com/office/word/2010/wordprocessingDrawing" xmlns:wp="http://schemas.openxmlformats.org/drawingml/2006/wordprocessingDrawing" xmlns:w10="urn:schemas-microsoft-com:office:word" xmlns:w="http://schemas.openxmlformats.org/wordprocessingml/2006/main" xmlns:w14="http://schemas.microsoft.com/office/word/2010/wordml" xmlns:wpg="http://schemas.microsoft.com/office/word/2010/wordprocessingGroup" xmlns:wpi="http://schemas.microsoft.com/office/word/2010/wordprocessingInk" xmlns:wne="http://schemas.microsoft.com/office/word/2006/wordml" xmlns:wps="http://schemas.microsoft.com/office/word/2010/wordprocessingShape" mc:Ignorable="w14 wp14">
+<w:footnotes xmlns:wpc="http://schemas.microsoft.com/office/word/2010/wordprocessingCanvas" xmlns:mc="http://schemas.openxmlformats.org/markup-compatibility/2006" xmlns:o="urn:schemas-microsoft-com:office:office" xmlns:r="http://schemas.openxmlformats.org/officeDocument/2006/relationships" xmlns:m="http://schemas.openxmlformats.org/officeDocument/2006/math" xmlns:v="urn:schemas-microsoft-com:vml" xmlns:wp14="http://schemas.microsoft.com/office/word/2010/wordprocessingDrawing" xmlns:wp="http://schemas.openxmlformats.org/drawingml/2006/wordprocessingDrawing" xmlns:w10="urn:schemas-microsoft-com:office:word" xmlns:w="http://schemas.openxmlformats.org/wordprocessingml/2006/main" xmlns:w14="http://schemas.microsoft.com/office/word/2010/wordml" xmlns:w15="http://schemas.microsoft.com/office/word/2012/wordml" xmlns:wpg="http://schemas.microsoft.com/office/word/2010/wordprocessingGroup" xmlns:wpi="http://schemas.microsoft.com/office/word/2010/wordprocessingInk" xmlns:wne="http://schemas.microsoft.com/office/word/2006/wordml" xmlns:wps="http://schemas.microsoft.com/office/word/2010/wordprocessingShape" mc:Ignorable="w14 w15 wp14">
   <w:footnote w:type="separator" w:id="-1">
     <w:p>
       <w:pPr>
@@ -1800,7 +1831,7 @@
 </file>
 
 <file path=word/header1.xml><?xml version="1.0" encoding="utf-8"?>
-<w:hdr xmlns:wpc="http://schemas.microsoft.com/office/word/2010/wordprocessingCanvas" xmlns:mc="http://schemas.openxmlformats.org/markup-compatibility/2006" xmlns:o="urn:schemas-microsoft-com:office:office" xmlns:r="http://schemas.openxmlformats.org/officeDocument/2006/relationships" xmlns:m="http://schemas.openxmlformats.org/officeDocument/2006/math" xmlns:v="urn:schemas-microsoft-com:vml" xmlns:wp14="http://schemas.microsoft.com/office/word/2010/wordprocessingDrawing" xmlns:wp="http://schemas.openxmlformats.org/drawingml/2006/wordprocessingDrawing" xmlns:w10="urn:schemas-microsoft-com:office:word" xmlns:w="http://schemas.openxmlformats.org/wordprocessingml/2006/main" xmlns:w14="http://schemas.microsoft.com/office/word/2010/wordml" xmlns:wpg="http://schemas.microsoft.com/office/word/2010/wordprocessingGroup" xmlns:wpi="http://schemas.microsoft.com/office/word/2010/wordprocessingInk" xmlns:wne="http://schemas.microsoft.com/office/word/2006/wordml" xmlns:wps="http://schemas.microsoft.com/office/word/2010/wordprocessingShape" mc:Ignorable="w14 wp14">
+<w:hdr xmlns:wpc="http://schemas.microsoft.com/office/word/2010/wordprocessingCanvas" xmlns:mc="http://schemas.openxmlformats.org/markup-compatibility/2006" xmlns:o="urn:schemas-microsoft-com:office:office" xmlns:r="http://schemas.openxmlformats.org/officeDocument/2006/relationships" xmlns:m="http://schemas.openxmlformats.org/officeDocument/2006/math" xmlns:v="urn:schemas-microsoft-com:vml" xmlns:wp14="http://schemas.microsoft.com/office/word/2010/wordprocessingDrawing" xmlns:wp="http://schemas.openxmlformats.org/drawingml/2006/wordprocessingDrawing" xmlns:w10="urn:schemas-microsoft-com:office:word" xmlns:w="http://schemas.openxmlformats.org/wordprocessingml/2006/main" xmlns:w14="http://schemas.microsoft.com/office/word/2010/wordml" xmlns:w15="http://schemas.microsoft.com/office/word/2012/wordml" xmlns:wpg="http://schemas.microsoft.com/office/word/2010/wordprocessingGroup" xmlns:wpi="http://schemas.microsoft.com/office/word/2010/wordprocessingInk" xmlns:wne="http://schemas.microsoft.com/office/word/2006/wordml" xmlns:wps="http://schemas.microsoft.com/office/word/2010/wordprocessingShape" mc:Ignorable="w14 w15 wp14">
   <w:p>
     <w:pPr>
       <w:pStyle w:val="Header"/>
@@ -1841,8 +1872,8 @@
 </file>
 
 <file path=word/numbering.xml><?xml version="1.0" encoding="utf-8"?>
-<w:numbering xmlns:wpc="http://schemas.microsoft.com/office/word/2010/wordprocessingCanvas" xmlns:mc="http://schemas.openxmlformats.org/markup-compatibility/2006" xmlns:o="urn:schemas-microsoft-com:office:office" xmlns:r="http://schemas.openxmlformats.org/officeDocument/2006/relationships" xmlns:m="http://schemas.openxmlformats.org/officeDocument/2006/math" xmlns:v="urn:schemas-microsoft-com:vml" xmlns:wp14="http://schemas.microsoft.com/office/word/2010/wordprocessingDrawing" xmlns:wp="http://schemas.openxmlformats.org/drawingml/2006/wordprocessingDrawing" xmlns:w10="urn:schemas-microsoft-com:office:word" xmlns:w="http://schemas.openxmlformats.org/wordprocessingml/2006/main" xmlns:w14="http://schemas.microsoft.com/office/word/2010/wordml" xmlns:wpg="http://schemas.microsoft.com/office/word/2010/wordprocessingGroup" xmlns:wpi="http://schemas.microsoft.com/office/word/2010/wordprocessingInk" xmlns:wne="http://schemas.microsoft.com/office/word/2006/wordml" xmlns:wps="http://schemas.microsoft.com/office/word/2010/wordprocessingShape" mc:Ignorable="w14 wp14">
-  <w:abstractNum w:abstractNumId="0">
+<w:numbering xmlns:wpc="http://schemas.microsoft.com/office/word/2010/wordprocessingCanvas" xmlns:mc="http://schemas.openxmlformats.org/markup-compatibility/2006" xmlns:o="urn:schemas-microsoft-com:office:office" xmlns:r="http://schemas.openxmlformats.org/officeDocument/2006/relationships" xmlns:m="http://schemas.openxmlformats.org/officeDocument/2006/math" xmlns:v="urn:schemas-microsoft-com:vml" xmlns:wp14="http://schemas.microsoft.com/office/word/2010/wordprocessingDrawing" xmlns:wp="http://schemas.openxmlformats.org/drawingml/2006/wordprocessingDrawing" xmlns:w10="urn:schemas-microsoft-com:office:word" xmlns:w="http://schemas.openxmlformats.org/wordprocessingml/2006/main" xmlns:w14="http://schemas.microsoft.com/office/word/2010/wordml" xmlns:w15="http://schemas.microsoft.com/office/word/2012/wordml" xmlns:wpg="http://schemas.microsoft.com/office/word/2010/wordprocessingGroup" xmlns:wpi="http://schemas.microsoft.com/office/word/2010/wordprocessingInk" xmlns:wne="http://schemas.microsoft.com/office/word/2006/wordml" xmlns:wps="http://schemas.microsoft.com/office/word/2010/wordprocessingShape" mc:Ignorable="w14 w15 wp14">
+  <w:abstractNum w:abstractNumId="0" w15:restartNumberingAfterBreak="0">
     <w:nsid w:val="3ADD78CD"/>
     <w:multiLevelType w:val="hybridMultilevel"/>
     <w:tmpl w:val="4E9C0E6E"/>
@@ -1955,7 +1986,7 @@
       </w:rPr>
     </w:lvl>
   </w:abstractNum>
-  <w:abstractNum w:abstractNumId="1">
+  <w:abstractNum w:abstractNumId="1" w15:restartNumberingAfterBreak="0">
     <w:nsid w:val="4112108E"/>
     <w:multiLevelType w:val="hybridMultilevel"/>
     <w:tmpl w:val="A04283E8"/>
@@ -2078,7 +2109,7 @@
 </file>
 
 <file path=word/styles.xml><?xml version="1.0" encoding="utf-8"?>
-<w:styles xmlns:mc="http://schemas.openxmlformats.org/markup-compatibility/2006" xmlns:r="http://schemas.openxmlformats.org/officeDocument/2006/relationships" xmlns:w="http://schemas.openxmlformats.org/wordprocessingml/2006/main" xmlns:w14="http://schemas.microsoft.com/office/word/2010/wordml" mc:Ignorable="w14">
+<w:styles xmlns:mc="http://schemas.openxmlformats.org/markup-compatibility/2006" xmlns:r="http://schemas.openxmlformats.org/officeDocument/2006/relationships" xmlns:w="http://schemas.openxmlformats.org/wordprocessingml/2006/main" xmlns:w14="http://schemas.microsoft.com/office/word/2010/wordml" xmlns:w15="http://schemas.microsoft.com/office/word/2012/wordml" mc:Ignorable="w14 w15">
   <w:docDefaults>
     <w:rPrDefault>
       <w:rPr>
@@ -2094,605 +2125,378 @@
       </w:pPr>
     </w:pPrDefault>
   </w:docDefaults>
-  <w:latentStyles w:defLockedState="0" w:defUIPriority="99" w:defSemiHidden="1" w:defUnhideWhenUsed="1" w:defQFormat="0" w:count="267">
-    <w:lsdException w:name="Normal" w:semiHidden="0" w:uiPriority="0" w:unhideWhenUsed="0" w:qFormat="1"/>
-    <w:lsdException w:name="heading 1" w:semiHidden="0" w:uiPriority="9" w:unhideWhenUsed="0" w:qFormat="1"/>
-    <w:lsdException w:name="heading 2" w:uiPriority="9" w:qFormat="1"/>
-    <w:lsdException w:name="heading 3" w:uiPriority="9" w:qFormat="1"/>
-    <w:lsdException w:name="heading 4" w:uiPriority="9" w:qFormat="1"/>
-    <w:lsdException w:name="heading 5" w:uiPriority="9" w:qFormat="1"/>
-    <w:lsdException w:name="heading 6" w:uiPriority="9" w:qFormat="1"/>
-    <w:lsdException w:name="heading 7" w:uiPriority="9" w:qFormat="1"/>
-    <w:lsdException w:name="heading 8" w:uiPriority="9" w:qFormat="1"/>
-    <w:lsdException w:name="heading 9" w:uiPriority="9" w:qFormat="1"/>
-    <w:lsdException w:name="toc 1" w:uiPriority="39"/>
-    <w:lsdException w:name="toc 2" w:uiPriority="39"/>
-    <w:lsdException w:name="toc 3" w:uiPriority="39"/>
-    <w:lsdException w:name="toc 4" w:uiPriority="39"/>
-    <w:lsdException w:name="toc 5" w:uiPriority="39"/>
-    <w:lsdException w:name="toc 6" w:uiPriority="39"/>
-    <w:lsdException w:name="toc 7" w:uiPriority="39"/>
-    <w:lsdException w:name="toc 8" w:uiPriority="39"/>
-    <w:lsdException w:name="toc 9" w:uiPriority="39"/>
-    <w:lsdException w:name="caption" w:uiPriority="35" w:qFormat="1"/>
-    <w:lsdException w:name="Title" w:semiHidden="0" w:uiPriority="10" w:unhideWhenUsed="0" w:qFormat="1"/>
-    <w:lsdException w:name="Default Paragraph Font" w:uiPriority="1"/>
-    <w:lsdException w:name="Subtitle" w:semiHidden="0" w:uiPriority="11" w:unhideWhenUsed="0" w:qFormat="1"/>
-    <w:lsdException w:name="Strong" w:semiHidden="0" w:uiPriority="22" w:unhideWhenUsed="0" w:qFormat="1"/>
-    <w:lsdException w:name="Emphasis" w:semiHidden="0" w:uiPriority="20" w:unhideWhenUsed="0" w:qFormat="1"/>
-    <w:lsdException w:name="Table Grid" w:semiHidden="0" w:uiPriority="59" w:unhideWhenUsed="0"/>
-    <w:lsdException w:name="Placeholder Text" w:unhideWhenUsed="0"/>
-    <w:lsdException w:name="No Spacing" w:semiHidden="0" w:uiPriority="1" w:unhideWhenUsed="0" w:qFormat="1"/>
-    <w:lsdException w:name="Light Shading" w:semiHidden="0" w:uiPriority="60" w:unhideWhenUsed="0"/>
-    <w:lsdException w:name="Light List" w:semiHidden="0" w:uiPriority="61" w:unhideWhenUsed="0"/>
-    <w:lsdException w:name="Light Grid" w:semiHidden="0" w:uiPriority="62" w:unhideWhenUsed="0"/>
-    <w:lsdException w:name="Medium Shading 1" w:semiHidden="0" w:uiPriority="63" w:unhideWhenUsed="0"/>
-    <w:lsdException w:name="Medium Shading 2" w:semiHidden="0" w:uiPriority="64" w:unhideWhenUsed="0"/>
-    <w:lsdException w:name="Medium List 1" w:semiHidden="0" w:uiPriority="65" w:unhideWhenUsed="0"/>
-    <w:lsdException w:name="Medium List 2" w:semiHidden="0" w:uiPriority="66" w:unhideWhenUsed="0"/>
-    <w:lsdException w:name="Medium Grid 1" w:semiHidden="0" w:uiPriority="67" w:unhideWhenUsed="0"/>
-    <w:lsdException w:name="Medium Grid 2" w:semiHidden="0" w:uiPriority="68" w:unhideWhenUsed="0"/>
-    <w:lsdException w:name="Medium Grid 3" w:semiHidden="0" w:uiPriority="69" w:unhideWhenUsed="0"/>
-    <w:lsdException w:name="Dark List" w:semiHidden="0" w:uiPriority="70" w:unhideWhenUsed="0"/>
-    <w:lsdException w:name="Colorful Shading" w:semiHidden="0" w:uiPriority="71" w:unhideWhenUsed="0"/>
-    <w:lsdException w:name="Colorful List" w:semiHidden="0" w:uiPriority="72" w:unhideWhenUsed="0"/>
-    <w:lsdException w:name="Colorful Grid" w:semiHidden="0" w:uiPriority="73" w:unhideWhenUsed="0"/>
-    <w:lsdException w:name="Light Shading Accent 1" w:semiHidden="0" w:uiPriority="60" w:unhideWhenUsed="0"/>
-    <w:lsdException w:name="Light List Accent 1" w:semiHidden="0" w:uiPriority="61" w:unhideWhenUsed="0"/>
-    <w:lsdException w:name="Light Grid Accent 1" w:semiHidden="0" w:uiPriority="62" w:unhideWhenUsed="0"/>
-    <w:lsdException w:name="Medium Shading 1 Accent 1" w:semiHidden="0" w:uiPriority="63" w:unhideWhenUsed="0"/>
-    <w:lsdException w:name="Medium Shading 2 Accent 1" w:semiHidden="0" w:uiPriority="64" w:unhideWhenUsed="0"/>
-    <w:lsdException w:name="Medium List 1 Accent 1" w:semiHidden="0" w:uiPriority="65" w:unhideWhenUsed="0"/>
-    <w:lsdException w:name="Revision" w:unhideWhenUsed="0"/>
-    <w:lsdException w:name="List Paragraph" w:semiHidden="0" w:uiPriority="34" w:unhideWhenUsed="0" w:qFormat="1"/>
-    <w:lsdException w:name="Quote" w:semiHidden="0" w:uiPriority="29" w:unhideWhenUsed="0" w:qFormat="1"/>
-    <w:lsdException w:name="Intense Quote" w:semiHidden="0" w:uiPriority="30" w:unhideWhenUsed="0" w:qFormat="1"/>
-    <w:lsdException w:name="Medium List 2 Accent 1" w:semiHidden="0" w:uiPriority="66" w:unhideWhenUsed="0"/>
-    <w:lsdException w:name="Medium Grid 1 Accent 1" w:semiHidden="0" w:uiPriority="67" w:unhideWhenUsed="0"/>
-    <w:lsdException w:name="Medium Grid 2 Accent 1" w:semiHidden="0" w:uiPriority="68" w:unhideWhenUsed="0"/>
-    <w:lsdException w:name="Medium Grid 3 Accent 1" w:semiHidden="0" w:uiPriority="69" w:unhideWhenUsed="0"/>
-    <w:lsdException w:name="Dark List Accent 1" w:semiHidden="0" w:uiPriority="70" w:unhideWhenUsed="0"/>
-    <w:lsdException w:name="Colorful Shading Accent 1" w:semiHidden="0" w:uiPriority="71" w:unhideWhenUsed="0"/>
-    <w:lsdException w:name="Colorful List Accent 1" w:semiHidden="0" w:uiPriority="72" w:unhideWhenUsed="0"/>
-    <w:lsdException w:name="Colorful Grid Accent 1" w:semiHidden="0" w:uiPriority="73" w:unhideWhenUsed="0"/>
-    <w:lsdException w:name="Light Shading Accent 2" w:semiHidden="0" w:uiPriority="60" w:unhideWhenUsed="0"/>
-    <w:lsdException w:name="Light List Accent 2" w:semiHidden="0" w:uiPriority="61" w:unhideWhenUsed="0"/>
-    <w:lsdException w:name="Light Grid Accent 2" w:semiHidden="0" w:uiPriority="62" w:unhideWhenUsed="0"/>
-    <w:lsdException w:name="Medium Shading 1 Accent 2" w:semiHidden="0" w:uiPriority="63" w:unhideWhenUsed="0"/>
-    <w:lsdException w:name="Medium Shading 2 Accent 2" w:semiHidden="0" w:uiPriority="64" w:unhideWhenUsed="0"/>
-    <w:lsdException w:name="Medium List 1 Accent 2" w:semiHidden="0" w:uiPriority="65" w:unhideWhenUsed="0"/>
-    <w:lsdException w:name="Medium List 2 Accent 2" w:semiHidden="0" w:uiPriority="66" w:unhideWhenUsed="0"/>
-    <w:lsdException w:name="Medium Grid 1 Accent 2" w:semiHidden="0" w:uiPriority="67" w:unhideWhenUsed="0"/>
-    <w:lsdException w:name="Medium Grid 2 Accent 2" w:semiHidden="0" w:uiPriority="68" w:unhideWhenUsed="0"/>
-    <w:lsdException w:name="Medium Grid 3 Accent 2" w:semiHidden="0" w:uiPriority="69" w:unhideWhenUsed="0"/>
-    <w:lsdException w:name="Dark List Accent 2" w:semiHidden="0" w:uiPriority="70" w:unhideWhenUsed="0"/>
-    <w:lsdException w:name="Colorful Shading Accent 2" w:semiHidden="0" w:uiPriority="71" w:unhideWhenUsed="0"/>
-    <w:lsdException w:name="Colorful List Accent 2" w:semiHidden="0" w:uiPriority="72" w:unhideWhenUsed="0"/>
-    <w:lsdException w:name="Colorful Grid Accent 2" w:semiHidden="0" w:uiPriority="73" w:unhideWhenUsed="0"/>
-    <w:lsdException w:name="Light Shading Accent 3" w:semiHidden="0" w:uiPriority="60" w:unhideWhenUsed="0"/>
-    <w:lsdException w:name="Light List Accent 3" w:semiHidden="0" w:uiPriority="61" w:unhideWhenUsed="0"/>
-    <w:lsdException w:name="Light Grid Accent 3" w:semiHidden="0" w:uiPriority="62" w:unhideWhenUsed="0"/>
-    <w:lsdException w:name="Medium Shading 1 Accent 3" w:semiHidden="0" w:uiPriority="63" w:unhideWhenUsed="0"/>
-    <w:lsdException w:name="Medium Shading 2 Accent 3" w:semiHidden="0" w:uiPriority="64" w:unhideWhenUsed="0"/>
-    <w:lsdException w:name="Medium List 1 Accent 3" w:semiHidden="0" w:uiPriority="65" w:unhideWhenUsed="0"/>
-    <w:lsdException w:name="Medium List 2 Accent 3" w:semiHidden="0" w:uiPriority="66" w:unhideWhenUsed="0"/>
-    <w:lsdException w:name="Medium Grid 1 Accent 3" w:semiHidden="0" w:uiPriority="67" w:unhideWhenUsed="0"/>
-    <w:lsdException w:name="Medium Grid 2 Accent 3" w:semiHidden="0" w:uiPriority="68" w:unhideWhenUsed="0"/>
-    <w:lsdException w:name="Medium Grid 3 Accent 3" w:semiHidden="0" w:uiPriority="69" w:unhideWhenUsed="0"/>
-    <w:lsdException w:name="Dark List Accent 3" w:semiHidden="0" w:uiPriority="70" w:unhideWhenUsed="0"/>
-    <w:lsdException w:name="Colorful Shading Accent 3" w:semiHidden="0" w:uiPriority="71" w:unhideWhenUsed="0"/>
-    <w:lsdException w:name="Colorful List Accent 3" w:semiHidden="0" w:uiPriority="72" w:unhideWhenUsed="0"/>
-    <w:lsdException w:name="Colorful Grid Accent 3" w:semiHidden="0" w:uiPriority="73" w:unhideWhenUsed="0"/>
-    <w:lsdException w:name="Light Shading Accent 4" w:semiHidden="0" w:uiPriority="60" w:unhideWhenUsed="0"/>
-    <w:lsdException w:name="Light List Accent 4" w:semiHidden="0" w:uiPriority="61" w:unhideWhenUsed="0"/>
-    <w:lsdException w:name="Light Grid Accent 4" w:semiHidden="0" w:uiPriority="62" w:unhideWhenUsed="0"/>
-    <w:lsdException w:name="Medium Shading 1 Accent 4" w:semiHidden="0" w:uiPriority="63" w:unhideWhenUsed="0"/>
-    <w:lsdException w:name="Medium Shading 2 Accent 4" w:semiHidden="0" w:uiPriority="64" w:unhideWhenUsed="0"/>
-    <w:lsdException w:name="Medium List 1 Accent 4" w:semiHidden="0" w:uiPriority="65" w:unhideWhenUsed="0"/>
-    <w:lsdException w:name="Medium List 2 Accent 4" w:semiHidden="0" w:uiPriority="66" w:unhideWhenUsed="0"/>
-    <w:lsdException w:name="Medium Grid 1 Accent 4" w:semiHidden="0" w:uiPriority="67" w:unhideWhenUsed="0"/>
-    <w:lsdException w:name="Medium Grid 2 Accent 4" w:semiHidden="0" w:uiPriority="68" w:unhideWhenUsed="0"/>
-    <w:lsdException w:name="Medium Grid 3 Accent 4" w:semiHidden="0" w:uiPriority="69" w:unhideWhenUsed="0"/>
-    <w:lsdException w:name="Dark List Accent 4" w:semiHidden="0" w:uiPriority="70" w:unhideWhenUsed="0"/>
-    <w:lsdException w:name="Colorful Shading Accent 4" w:semiHidden="0" w:uiPriority="71" w:unhideWhenUsed="0"/>
-    <w:lsdException w:name="Colorful List Accent 4" w:semiHidden="0" w:uiPriority="72" w:unhideWhenUsed="0"/>
-    <w:lsdException w:name="Colorful Grid Accent 4" w:semiHidden="0" w:uiPriority="73" w:unhideWhenUsed="0"/>
-    <w:lsdException w:name="Light Shading Accent 5" w:semiHidden="0" w:uiPriority="60" w:unhideWhenUsed="0"/>
-    <w:lsdException w:name="Light List Accent 5" w:semiHidden="0" w:uiPriority="61" w:unhideWhenUsed="0"/>
-    <w:lsdException w:name="Light Grid Accent 5" w:semiHidden="0" w:uiPriority="62" w:unhideWhenUsed="0"/>
-    <w:lsdException w:name="Medium Shading 1 Accent 5" w:semiHidden="0" w:uiPriority="63" w:unhideWhenUsed="0"/>
-    <w:lsdException w:name="Medium Shading 2 Accent 5" w:semiHidden="0" w:uiPriority="64" w:unhideWhenUsed="0"/>
-    <w:lsdException w:name="Medium List 1 Accent 5" w:semiHidden="0" w:uiPriority="65" w:unhideWhenUsed="0"/>
-    <w:lsdException w:name="Medium List 2 Accent 5" w:semiHidden="0" w:uiPriority="66" w:unhideWhenUsed="0"/>
-    <w:lsdException w:name="Medium Grid 1 Accent 5" w:semiHidden="0" w:uiPriority="67" w:unhideWhenUsed="0"/>
-    <w:lsdException w:name="Medium Grid 2 Accent 5" w:semiHidden="0" w:uiPriority="68" w:unhideWhenUsed="0"/>
-    <w:lsdException w:name="Medium Grid 3 Accent 5" w:semiHidden="0" w:uiPriority="69" w:unhideWhenUsed="0"/>
-    <w:lsdException w:name="Dark List Accent 5" w:semiHidden="0" w:uiPriority="70" w:unhideWhenUsed="0"/>
-    <w:lsdException w:name="Colorful Shading Accent 5" w:semiHidden="0" w:uiPriority="71" w:unhideWhenUsed="0"/>
-    <w:lsdException w:name="Colorful List Accent 5" w:semiHidden="0" w:uiPriority="72" w:unhideWhenUsed="0"/>
-    <w:lsdException w:name="Colorful Grid Accent 5" w:semiHidden="0" w:uiPriority="73" w:unhideWhenUsed="0"/>
-    <w:lsdException w:name="Light Shading Accent 6" w:semiHidden="0" w:uiPriority="60" w:unhideWhenUsed="0"/>
-    <w:lsdException w:name="Light List Accent 6" w:semiHidden="0" w:uiPriority="61" w:unhideWhenUsed="0"/>
-    <w:lsdException w:name="Light Grid Accent 6" w:semiHidden="0" w:uiPriority="62" w:unhideWhenUsed="0"/>
-    <w:lsdException w:name="Medium Shading 1 Accent 6" w:semiHidden="0" w:uiPriority="63" w:unhideWhenUsed="0"/>
-    <w:lsdException w:name="Medium Shading 2 Accent 6" w:semiHidden="0" w:uiPriority="64" w:unhideWhenUsed="0"/>
-    <w:lsdException w:name="Medium List 1 Accent 6" w:semiHidden="0" w:uiPriority="65" w:unhideWhenUsed="0"/>
-    <w:lsdException w:name="Medium List 2 Accent 6" w:semiHidden="0" w:uiPriority="66" w:unhideWhenUsed="0"/>
-    <w:lsdException w:name="Medium Grid 1 Accent 6" w:semiHidden="0" w:uiPriority="67" w:unhideWhenUsed="0"/>
-    <w:lsdException w:name="Medium Grid 2 Accent 6" w:semiHidden="0" w:uiPriority="68" w:unhideWhenUsed="0"/>
-    <w:lsdException w:name="Medium Grid 3 Accent 6" w:semiHidden="0" w:uiPriority="69" w:unhideWhenUsed="0"/>
-    <w:lsdException w:name="Dark List Accent 6" w:semiHidden="0" w:uiPriority="70" w:unhideWhenUsed="0"/>
-    <w:lsdException w:name="Colorful Shading Accent 6" w:semiHidden="0" w:uiPriority="71" w:unhideWhenUsed="0"/>
-    <w:lsdException w:name="Colorful List Accent 6" w:semiHidden="0" w:uiPriority="72" w:unhideWhenUsed="0"/>
-    <w:lsdException w:name="Colorful Grid Accent 6" w:semiHidden="0" w:uiPriority="73" w:unhideWhenUsed="0"/>
-    <w:lsdException w:name="Subtle Emphasis" w:semiHidden="0" w:uiPriority="19" w:unhideWhenUsed="0" w:qFormat="1"/>
-    <w:lsdException w:name="Intense Emphasis" w:semiHidden="0" w:uiPriority="21" w:unhideWhenUsed="0" w:qFormat="1"/>
-    <w:lsdException w:name="Subtle Reference" w:semiHidden="0" w:uiPriority="31" w:unhideWhenUsed="0" w:qFormat="1"/>
-    <w:lsdException w:name="Intense Reference" w:semiHidden="0" w:uiPriority="32" w:unhideWhenUsed="0" w:qFormat="1"/>
-    <w:lsdException w:name="Book Title" w:semiHidden="0" w:uiPriority="33" w:unhideWhenUsed="0" w:qFormat="1"/>
-    <w:lsdException w:name="Bibliography" w:uiPriority="37"/>
-    <w:lsdException w:name="TOC Heading" w:uiPriority="39" w:qFormat="1"/>
-  </w:latentStyles>
-  <w:style w:type="paragraph" w:default="1" w:styleId="Normal">
-    <w:name w:val="Normal"/>
-    <w:qFormat/>
-  </w:style>
-  <w:style w:type="paragraph" w:styleId="Heading1">
-    <w:name w:val="heading 1"/>
-    <w:basedOn w:val="Normal"/>
-    <w:next w:val="Normal"/>
-    <w:link w:val="Heading1Char"/>
-    <w:uiPriority w:val="9"/>
-    <w:qFormat/>
-    <w:rsid w:val="000C52B9"/>
-    <w:pPr>
-      <w:keepNext/>
-      <w:keepLines/>
-      <w:spacing w:before="480" w:after="0"/>
-      <w:outlineLvl w:val="0"/>
-    </w:pPr>
-    <w:rPr>
-      <w:rFonts w:asciiTheme="majorHAnsi" w:eastAsiaTheme="majorEastAsia" w:hAnsiTheme="majorHAnsi" w:cstheme="majorBidi"/>
-      <w:b/>
-      <w:bCs/>
-      <w:color w:val="365F91" w:themeColor="accent1" w:themeShade="BF"/>
-      <w:sz w:val="28"/>
-      <w:szCs w:val="28"/>
-    </w:rPr>
-  </w:style>
-  <w:style w:type="paragraph" w:styleId="Heading2">
-    <w:name w:val="heading 2"/>
-    <w:basedOn w:val="Normal"/>
-    <w:next w:val="Normal"/>
-    <w:link w:val="Heading2Char"/>
-    <w:uiPriority w:val="9"/>
-    <w:unhideWhenUsed/>
-    <w:qFormat/>
-    <w:rsid w:val="00E54D61"/>
-    <w:pPr>
-      <w:keepNext/>
-      <w:keepLines/>
-      <w:spacing w:before="200" w:after="0"/>
-      <w:outlineLvl w:val="1"/>
-    </w:pPr>
-    <w:rPr>
-      <w:rFonts w:asciiTheme="majorHAnsi" w:eastAsiaTheme="majorEastAsia" w:hAnsiTheme="majorHAnsi" w:cstheme="majorBidi"/>
-      <w:b/>
-      <w:bCs/>
-      <w:color w:val="4F81BD" w:themeColor="accent1"/>
-      <w:sz w:val="26"/>
-      <w:szCs w:val="26"/>
-    </w:rPr>
-  </w:style>
-  <w:style w:type="character" w:default="1" w:styleId="DefaultParagraphFont">
-    <w:name w:val="Default Paragraph Font"/>
-    <w:uiPriority w:val="1"/>
-    <w:semiHidden/>
-    <w:unhideWhenUsed/>
-  </w:style>
-  <w:style w:type="table" w:default="1" w:styleId="TableNormal">
-    <w:name w:val="Normal Table"/>
-    <w:uiPriority w:val="99"/>
-    <w:semiHidden/>
-    <w:unhideWhenUsed/>
-    <w:tblPr>
-      <w:tblInd w:w="0" w:type="dxa"/>
-      <w:tblCellMar>
-        <w:top w:w="0" w:type="dxa"/>
-        <w:left w:w="108" w:type="dxa"/>
-        <w:bottom w:w="0" w:type="dxa"/>
-        <w:right w:w="108" w:type="dxa"/>
-      </w:tblCellMar>
-    </w:tblPr>
-  </w:style>
-  <w:style w:type="numbering" w:default="1" w:styleId="NoList">
-    <w:name w:val="No List"/>
-    <w:uiPriority w:val="99"/>
-    <w:semiHidden/>
-    <w:unhideWhenUsed/>
-  </w:style>
-  <w:style w:type="paragraph" w:customStyle="1" w:styleId="Default">
-    <w:name w:val="Default"/>
-    <w:rsid w:val="00EF7FC4"/>
-    <w:pPr>
-      <w:autoSpaceDE w:val="0"/>
-      <w:autoSpaceDN w:val="0"/>
-      <w:adjustRightInd w:val="0"/>
-      <w:spacing w:after="0" w:line="240" w:lineRule="auto"/>
-    </w:pPr>
-    <w:rPr>
-      <w:rFonts w:ascii="Symbol" w:hAnsi="Symbol" w:cs="Symbol"/>
-      <w:color w:val="000000"/>
-      <w:sz w:val="24"/>
-      <w:szCs w:val="24"/>
-    </w:rPr>
-  </w:style>
-  <w:style w:type="paragraph" w:styleId="Header">
-    <w:name w:val="header"/>
-    <w:basedOn w:val="Normal"/>
-    <w:link w:val="HeaderChar"/>
-    <w:uiPriority w:val="99"/>
-    <w:unhideWhenUsed/>
-    <w:rsid w:val="00E54D61"/>
-    <w:pPr>
-      <w:tabs>
-        <w:tab w:val="center" w:pos="4513"/>
-        <w:tab w:val="right" w:pos="9026"/>
-      </w:tabs>
-      <w:spacing w:after="0" w:line="240" w:lineRule="auto"/>
-    </w:pPr>
-  </w:style>
-  <w:style w:type="character" w:customStyle="1" w:styleId="HeaderChar">
-    <w:name w:val="Header Char"/>
-    <w:basedOn w:val="DefaultParagraphFont"/>
-    <w:link w:val="Header"/>
-    <w:uiPriority w:val="99"/>
-    <w:rsid w:val="00E54D61"/>
-  </w:style>
-  <w:style w:type="paragraph" w:styleId="Footer">
-    <w:name w:val="footer"/>
-    <w:basedOn w:val="Normal"/>
-    <w:link w:val="FooterChar"/>
-    <w:uiPriority w:val="99"/>
-    <w:unhideWhenUsed/>
-    <w:rsid w:val="00E54D61"/>
-    <w:pPr>
-      <w:tabs>
-        <w:tab w:val="center" w:pos="4513"/>
-        <w:tab w:val="right" w:pos="9026"/>
-      </w:tabs>
-      <w:spacing w:after="0" w:line="240" w:lineRule="auto"/>
-    </w:pPr>
-  </w:style>
-  <w:style w:type="character" w:customStyle="1" w:styleId="FooterChar">
-    <w:name w:val="Footer Char"/>
-    <w:basedOn w:val="DefaultParagraphFont"/>
-    <w:link w:val="Footer"/>
-    <w:uiPriority w:val="99"/>
-    <w:rsid w:val="00E54D61"/>
-  </w:style>
-  <w:style w:type="paragraph" w:styleId="Title">
-    <w:name w:val="Title"/>
-    <w:basedOn w:val="Normal"/>
-    <w:next w:val="Normal"/>
-    <w:link w:val="TitleChar"/>
-    <w:uiPriority w:val="10"/>
-    <w:qFormat/>
-    <w:rsid w:val="00E54D61"/>
-    <w:pPr>
-      <w:pBdr>
-        <w:bottom w:val="single" w:sz="8" w:space="4" w:color="4F81BD" w:themeColor="accent1"/>
-      </w:pBdr>
-      <w:spacing w:after="300" w:line="240" w:lineRule="auto"/>
-      <w:contextualSpacing/>
-    </w:pPr>
-    <w:rPr>
-      <w:rFonts w:asciiTheme="majorHAnsi" w:eastAsiaTheme="majorEastAsia" w:hAnsiTheme="majorHAnsi" w:cstheme="majorBidi"/>
-      <w:color w:val="17365D" w:themeColor="text2" w:themeShade="BF"/>
-      <w:spacing w:val="5"/>
-      <w:kern w:val="28"/>
-      <w:sz w:val="52"/>
-      <w:szCs w:val="52"/>
-    </w:rPr>
-  </w:style>
-  <w:style w:type="character" w:customStyle="1" w:styleId="TitleChar">
-    <w:name w:val="Title Char"/>
-    <w:basedOn w:val="DefaultParagraphFont"/>
-    <w:link w:val="Title"/>
-    <w:uiPriority w:val="10"/>
-    <w:rsid w:val="00E54D61"/>
-    <w:rPr>
-      <w:rFonts w:asciiTheme="majorHAnsi" w:eastAsiaTheme="majorEastAsia" w:hAnsiTheme="majorHAnsi" w:cstheme="majorBidi"/>
-      <w:color w:val="17365D" w:themeColor="text2" w:themeShade="BF"/>
-      <w:spacing w:val="5"/>
-      <w:kern w:val="28"/>
-      <w:sz w:val="52"/>
-      <w:szCs w:val="52"/>
-    </w:rPr>
-  </w:style>
-  <w:style w:type="character" w:customStyle="1" w:styleId="Heading2Char">
-    <w:name w:val="Heading 2 Char"/>
-    <w:basedOn w:val="DefaultParagraphFont"/>
-    <w:link w:val="Heading2"/>
-    <w:uiPriority w:val="9"/>
-    <w:rsid w:val="00E54D61"/>
-    <w:rPr>
-      <w:rFonts w:asciiTheme="majorHAnsi" w:eastAsiaTheme="majorEastAsia" w:hAnsiTheme="majorHAnsi" w:cstheme="majorBidi"/>
-      <w:b/>
-      <w:bCs/>
-      <w:color w:val="4F81BD" w:themeColor="accent1"/>
-      <w:sz w:val="26"/>
-      <w:szCs w:val="26"/>
-    </w:rPr>
-  </w:style>
-  <w:style w:type="paragraph" w:styleId="NoSpacing">
-    <w:name w:val="No Spacing"/>
-    <w:link w:val="NoSpacingChar"/>
-    <w:uiPriority w:val="1"/>
-    <w:qFormat/>
-    <w:rsid w:val="00B3691A"/>
-    <w:pPr>
-      <w:spacing w:after="0" w:line="240" w:lineRule="auto"/>
-    </w:pPr>
-    <w:rPr>
-      <w:rFonts w:eastAsiaTheme="minorEastAsia"/>
-      <w:lang w:val="en-US" w:eastAsia="ja-JP"/>
-    </w:rPr>
-  </w:style>
-  <w:style w:type="character" w:customStyle="1" w:styleId="NoSpacingChar">
-    <w:name w:val="No Spacing Char"/>
-    <w:basedOn w:val="DefaultParagraphFont"/>
-    <w:link w:val="NoSpacing"/>
-    <w:uiPriority w:val="1"/>
-    <w:rsid w:val="00B3691A"/>
-    <w:rPr>
-      <w:rFonts w:eastAsiaTheme="minorEastAsia"/>
-      <w:lang w:val="en-US" w:eastAsia="ja-JP"/>
-    </w:rPr>
-  </w:style>
-  <w:style w:type="paragraph" w:styleId="BalloonText">
-    <w:name w:val="Balloon Text"/>
-    <w:basedOn w:val="Normal"/>
-    <w:link w:val="BalloonTextChar"/>
-    <w:uiPriority w:val="99"/>
-    <w:semiHidden/>
-    <w:unhideWhenUsed/>
-    <w:rsid w:val="00B3691A"/>
-    <w:pPr>
-      <w:spacing w:after="0" w:line="240" w:lineRule="auto"/>
-    </w:pPr>
-    <w:rPr>
-      <w:rFonts w:ascii="Tahoma" w:hAnsi="Tahoma" w:cs="Tahoma"/>
-      <w:sz w:val="16"/>
-      <w:szCs w:val="16"/>
-    </w:rPr>
-  </w:style>
-  <w:style w:type="character" w:customStyle="1" w:styleId="BalloonTextChar">
-    <w:name w:val="Balloon Text Char"/>
-    <w:basedOn w:val="DefaultParagraphFont"/>
-    <w:link w:val="BalloonText"/>
-    <w:uiPriority w:val="99"/>
-    <w:semiHidden/>
-    <w:rsid w:val="00B3691A"/>
-    <w:rPr>
-      <w:rFonts w:ascii="Tahoma" w:hAnsi="Tahoma" w:cs="Tahoma"/>
-      <w:sz w:val="16"/>
-      <w:szCs w:val="16"/>
-    </w:rPr>
-  </w:style>
-  <w:style w:type="character" w:customStyle="1" w:styleId="Heading1Char">
-    <w:name w:val="Heading 1 Char"/>
-    <w:basedOn w:val="DefaultParagraphFont"/>
-    <w:link w:val="Heading1"/>
-    <w:uiPriority w:val="9"/>
-    <w:rsid w:val="000C52B9"/>
-    <w:rPr>
-      <w:rFonts w:asciiTheme="majorHAnsi" w:eastAsiaTheme="majorEastAsia" w:hAnsiTheme="majorHAnsi" w:cstheme="majorBidi"/>
-      <w:b/>
-      <w:bCs/>
-      <w:color w:val="365F91" w:themeColor="accent1" w:themeShade="BF"/>
-      <w:sz w:val="28"/>
-      <w:szCs w:val="28"/>
-    </w:rPr>
-  </w:style>
-  <w:style w:type="paragraph" w:styleId="TOCHeading">
-    <w:name w:val="TOC Heading"/>
-    <w:basedOn w:val="Heading1"/>
-    <w:next w:val="Normal"/>
-    <w:uiPriority w:val="39"/>
-    <w:semiHidden/>
-    <w:unhideWhenUsed/>
-    <w:qFormat/>
-    <w:rsid w:val="000C52B9"/>
-    <w:pPr>
-      <w:outlineLvl w:val="9"/>
-    </w:pPr>
-    <w:rPr>
-      <w:lang w:val="en-US" w:eastAsia="ja-JP"/>
-    </w:rPr>
-  </w:style>
-  <w:style w:type="paragraph" w:styleId="TOC2">
-    <w:name w:val="toc 2"/>
-    <w:basedOn w:val="Normal"/>
-    <w:next w:val="Normal"/>
-    <w:autoRedefine/>
-    <w:uiPriority w:val="39"/>
-    <w:unhideWhenUsed/>
-    <w:rsid w:val="000C52B9"/>
-    <w:pPr>
-      <w:spacing w:after="100"/>
-      <w:ind w:left="220"/>
-    </w:pPr>
-  </w:style>
-  <w:style w:type="character" w:styleId="Hyperlink">
-    <w:name w:val="Hyperlink"/>
-    <w:basedOn w:val="DefaultParagraphFont"/>
-    <w:uiPriority w:val="99"/>
-    <w:unhideWhenUsed/>
-    <w:rsid w:val="000C52B9"/>
-    <w:rPr>
-      <w:color w:val="0000FF" w:themeColor="hyperlink"/>
-      <w:u w:val="single"/>
-    </w:rPr>
-  </w:style>
-</w:styles>
-</file>
-
-<file path=word/stylesWithEffects.xml><?xml version="1.0" encoding="utf-8"?>
-<w:styles xmlns:wpc="http://schemas.microsoft.com/office/word/2010/wordprocessingCanvas" xmlns:mc="http://schemas.openxmlformats.org/markup-compatibility/2006" xmlns:o="urn:schemas-microsoft-com:office:office" xmlns:r="http://schemas.openxmlformats.org/officeDocument/2006/relationships" xmlns:m="http://schemas.openxmlformats.org/officeDocument/2006/math" xmlns:v="urn:schemas-microsoft-com:vml" xmlns:wp14="http://schemas.microsoft.com/office/word/2010/wordprocessingDrawing" xmlns:wp="http://schemas.openxmlformats.org/drawingml/2006/wordprocessingDrawing" xmlns:w10="urn:schemas-microsoft-com:office:word" xmlns:w="http://schemas.openxmlformats.org/wordprocessingml/2006/main" xmlns:w14="http://schemas.microsoft.com/office/word/2010/wordml" xmlns:wpg="http://schemas.microsoft.com/office/word/2010/wordprocessingGroup" xmlns:wpi="http://schemas.microsoft.com/office/word/2010/wordprocessingInk" xmlns:wne="http://schemas.microsoft.com/office/word/2006/wordml" xmlns:wps="http://schemas.microsoft.com/office/word/2010/wordprocessingShape" mc:Ignorable="w14 wp14">
-  <w:docDefaults>
-    <w:rPrDefault>
-      <w:rPr>
-        <w:rFonts w:asciiTheme="minorHAnsi" w:eastAsiaTheme="minorHAnsi" w:hAnsiTheme="minorHAnsi" w:cstheme="minorBidi"/>
-        <w:sz w:val="22"/>
-        <w:szCs w:val="22"/>
-        <w:lang w:val="en-GB" w:eastAsia="en-US" w:bidi="ar-SA"/>
-      </w:rPr>
-    </w:rPrDefault>
-    <w:pPrDefault>
-      <w:pPr>
-        <w:spacing w:after="200" w:line="276" w:lineRule="auto"/>
-      </w:pPr>
-    </w:pPrDefault>
-  </w:docDefaults>
-  <w:latentStyles w:defLockedState="0" w:defUIPriority="99" w:defSemiHidden="1" w:defUnhideWhenUsed="1" w:defQFormat="0" w:count="267">
-    <w:lsdException w:name="Normal" w:semiHidden="0" w:uiPriority="0" w:unhideWhenUsed="0" w:qFormat="1"/>
-    <w:lsdException w:name="heading 1" w:semiHidden="0" w:uiPriority="9" w:unhideWhenUsed="0" w:qFormat="1"/>
-    <w:lsdException w:name="heading 2" w:uiPriority="9" w:qFormat="1"/>
-    <w:lsdException w:name="heading 3" w:uiPriority="9" w:qFormat="1"/>
-    <w:lsdException w:name="heading 4" w:uiPriority="9" w:qFormat="1"/>
-    <w:lsdException w:name="heading 5" w:uiPriority="9" w:qFormat="1"/>
-    <w:lsdException w:name="heading 6" w:uiPriority="9" w:qFormat="1"/>
-    <w:lsdException w:name="heading 7" w:uiPriority="9" w:qFormat="1"/>
-    <w:lsdException w:name="heading 8" w:uiPriority="9" w:qFormat="1"/>
-    <w:lsdException w:name="heading 9" w:uiPriority="9" w:qFormat="1"/>
-    <w:lsdException w:name="toc 1" w:uiPriority="39"/>
-    <w:lsdException w:name="toc 2" w:uiPriority="39"/>
-    <w:lsdException w:name="toc 3" w:uiPriority="39"/>
-    <w:lsdException w:name="toc 4" w:uiPriority="39"/>
-    <w:lsdException w:name="toc 5" w:uiPriority="39"/>
-    <w:lsdException w:name="toc 6" w:uiPriority="39"/>
-    <w:lsdException w:name="toc 7" w:uiPriority="39"/>
-    <w:lsdException w:name="toc 8" w:uiPriority="39"/>
-    <w:lsdException w:name="toc 9" w:uiPriority="39"/>
-    <w:lsdException w:name="caption" w:uiPriority="35" w:qFormat="1"/>
-    <w:lsdException w:name="Title" w:semiHidden="0" w:uiPriority="10" w:unhideWhenUsed="0" w:qFormat="1"/>
-    <w:lsdException w:name="Default Paragraph Font" w:uiPriority="1"/>
-    <w:lsdException w:name="Subtitle" w:semiHidden="0" w:uiPriority="11" w:unhideWhenUsed="0" w:qFormat="1"/>
-    <w:lsdException w:name="Strong" w:semiHidden="0" w:uiPriority="22" w:unhideWhenUsed="0" w:qFormat="1"/>
-    <w:lsdException w:name="Emphasis" w:semiHidden="0" w:uiPriority="20" w:unhideWhenUsed="0" w:qFormat="1"/>
-    <w:lsdException w:name="Table Grid" w:semiHidden="0" w:uiPriority="59" w:unhideWhenUsed="0"/>
-    <w:lsdException w:name="Placeholder Text" w:unhideWhenUsed="0"/>
-    <w:lsdException w:name="No Spacing" w:semiHidden="0" w:uiPriority="1" w:unhideWhenUsed="0" w:qFormat="1"/>
-    <w:lsdException w:name="Light Shading" w:semiHidden="0" w:uiPriority="60" w:unhideWhenUsed="0"/>
-    <w:lsdException w:name="Light List" w:semiHidden="0" w:uiPriority="61" w:unhideWhenUsed="0"/>
-    <w:lsdException w:name="Light Grid" w:semiHidden="0" w:uiPriority="62" w:unhideWhenUsed="0"/>
-    <w:lsdException w:name="Medium Shading 1" w:semiHidden="0" w:uiPriority="63" w:unhideWhenUsed="0"/>
-    <w:lsdException w:name="Medium Shading 2" w:semiHidden="0" w:uiPriority="64" w:unhideWhenUsed="0"/>
-    <w:lsdException w:name="Medium List 1" w:semiHidden="0" w:uiPriority="65" w:unhideWhenUsed="0"/>
-    <w:lsdException w:name="Medium List 2" w:semiHidden="0" w:uiPriority="66" w:unhideWhenUsed="0"/>
-    <w:lsdException w:name="Medium Grid 1" w:semiHidden="0" w:uiPriority="67" w:unhideWhenUsed="0"/>
-    <w:lsdException w:name="Medium Grid 2" w:semiHidden="0" w:uiPriority="68" w:unhideWhenUsed="0"/>
-    <w:lsdException w:name="Medium Grid 3" w:semiHidden="0" w:uiPriority="69" w:unhideWhenUsed="0"/>
-    <w:lsdException w:name="Dark List" w:semiHidden="0" w:uiPriority="70" w:unhideWhenUsed="0"/>
-    <w:lsdException w:name="Colorful Shading" w:semiHidden="0" w:uiPriority="71" w:unhideWhenUsed="0"/>
-    <w:lsdException w:name="Colorful List" w:semiHidden="0" w:uiPriority="72" w:unhideWhenUsed="0"/>
-    <w:lsdException w:name="Colorful Grid" w:semiHidden="0" w:uiPriority="73" w:unhideWhenUsed="0"/>
-    <w:lsdException w:name="Light Shading Accent 1" w:semiHidden="0" w:uiPriority="60" w:unhideWhenUsed="0"/>
-    <w:lsdException w:name="Light List Accent 1" w:semiHidden="0" w:uiPriority="61" w:unhideWhenUsed="0"/>
-    <w:lsdException w:name="Light Grid Accent 1" w:semiHidden="0" w:uiPriority="62" w:unhideWhenUsed="0"/>
-    <w:lsdException w:name="Medium Shading 1 Accent 1" w:semiHidden="0" w:uiPriority="63" w:unhideWhenUsed="0"/>
-    <w:lsdException w:name="Medium Shading 2 Accent 1" w:semiHidden="0" w:uiPriority="64" w:unhideWhenUsed="0"/>
-    <w:lsdException w:name="Medium List 1 Accent 1" w:semiHidden="0" w:uiPriority="65" w:unhideWhenUsed="0"/>
-    <w:lsdException w:name="Revision" w:unhideWhenUsed="0"/>
-    <w:lsdException w:name="List Paragraph" w:semiHidden="0" w:uiPriority="34" w:unhideWhenUsed="0" w:qFormat="1"/>
-    <w:lsdException w:name="Quote" w:semiHidden="0" w:uiPriority="29" w:unhideWhenUsed="0" w:qFormat="1"/>
-    <w:lsdException w:name="Intense Quote" w:semiHidden="0" w:uiPriority="30" w:unhideWhenUsed="0" w:qFormat="1"/>
-    <w:lsdException w:name="Medium List 2 Accent 1" w:semiHidden="0" w:uiPriority="66" w:unhideWhenUsed="0"/>
-    <w:lsdException w:name="Medium Grid 1 Accent 1" w:semiHidden="0" w:uiPriority="67" w:unhideWhenUsed="0"/>
-    <w:lsdException w:name="Medium Grid 2 Accent 1" w:semiHidden="0" w:uiPriority="68" w:unhideWhenUsed="0"/>
-    <w:lsdException w:name="Medium Grid 3 Accent 1" w:semiHidden="0" w:uiPriority="69" w:unhideWhenUsed="0"/>
-    <w:lsdException w:name="Dark List Accent 1" w:semiHidden="0" w:uiPriority="70" w:unhideWhenUsed="0"/>
-    <w:lsdException w:name="Colorful Shading Accent 1" w:semiHidden="0" w:uiPriority="71" w:unhideWhenUsed="0"/>
-    <w:lsdException w:name="Colorful List Accent 1" w:semiHidden="0" w:uiPriority="72" w:unhideWhenUsed="0"/>
-    <w:lsdException w:name="Colorful Grid Accent 1" w:semiHidden="0" w:uiPriority="73" w:unhideWhenUsed="0"/>
-    <w:lsdException w:name="Light Shading Accent 2" w:semiHidden="0" w:uiPriority="60" w:unhideWhenUsed="0"/>
-    <w:lsdException w:name="Light List Accent 2" w:semiHidden="0" w:uiPriority="61" w:unhideWhenUsed="0"/>
-    <w:lsdException w:name="Light Grid Accent 2" w:semiHidden="0" w:uiPriority="62" w:unhideWhenUsed="0"/>
-    <w:lsdException w:name="Medium Shading 1 Accent 2" w:semiHidden="0" w:uiPriority="63" w:unhideWhenUsed="0"/>
-    <w:lsdException w:name="Medium Shading 2 Accent 2" w:semiHidden="0" w:uiPriority="64" w:unhideWhenUsed="0"/>
-    <w:lsdException w:name="Medium List 1 Accent 2" w:semiHidden="0" w:uiPriority="65" w:unhideWhenUsed="0"/>
-    <w:lsdException w:name="Medium List 2 Accent 2" w:semiHidden="0" w:uiPriority="66" w:unhideWhenUsed="0"/>
-    <w:lsdException w:name="Medium Grid 1 Accent 2" w:semiHidden="0" w:uiPriority="67" w:unhideWhenUsed="0"/>
-    <w:lsdException w:name="Medium Grid 2 Accent 2" w:semiHidden="0" w:uiPriority="68" w:unhideWhenUsed="0"/>
-    <w:lsdException w:name="Medium Grid 3 Accent 2" w:semiHidden="0" w:uiPriority="69" w:unhideWhenUsed="0"/>
-    <w:lsdException w:name="Dark List Accent 2" w:semiHidden="0" w:uiPriority="70" w:unhideWhenUsed="0"/>
-    <w:lsdException w:name="Colorful Shading Accent 2" w:semiHidden="0" w:uiPriority="71" w:unhideWhenUsed="0"/>
-    <w:lsdException w:name="Colorful List Accent 2" w:semiHidden="0" w:uiPriority="72" w:unhideWhenUsed="0"/>
-    <w:lsdException w:name="Colorful Grid Accent 2" w:semiHidden="0" w:uiPriority="73" w:unhideWhenUsed="0"/>
-    <w:lsdException w:name="Light Shading Accent 3" w:semiHidden="0" w:uiPriority="60" w:unhideWhenUsed="0"/>
-    <w:lsdException w:name="Light List Accent 3" w:semiHidden="0" w:uiPriority="61" w:unhideWhenUsed="0"/>
-    <w:lsdException w:name="Light Grid Accent 3" w:semiHidden="0" w:uiPriority="62" w:unhideWhenUsed="0"/>
-    <w:lsdException w:name="Medium Shading 1 Accent 3" w:semiHidden="0" w:uiPriority="63" w:unhideWhenUsed="0"/>
-    <w:lsdException w:name="Medium Shading 2 Accent 3" w:semiHidden="0" w:uiPriority="64" w:unhideWhenUsed="0"/>
-    <w:lsdException w:name="Medium List 1 Accent 3" w:semiHidden="0" w:uiPriority="65" w:unhideWhenUsed="0"/>
-    <w:lsdException w:name="Medium List 2 Accent 3" w:semiHidden="0" w:uiPriority="66" w:unhideWhenUsed="0"/>
-    <w:lsdException w:name="Medium Grid 1 Accent 3" w:semiHidden="0" w:uiPriority="67" w:unhideWhenUsed="0"/>
-    <w:lsdException w:name="Medium Grid 2 Accent 3" w:semiHidden="0" w:uiPriority="68" w:unhideWhenUsed="0"/>
-    <w:lsdException w:name="Medium Grid 3 Accent 3" w:semiHidden="0" w:uiPriority="69" w:unhideWhenUsed="0"/>
-    <w:lsdException w:name="Dark List Accent 3" w:semiHidden="0" w:uiPriority="70" w:unhideWhenUsed="0"/>
-    <w:lsdException w:name="Colorful Shading Accent 3" w:semiHidden="0" w:uiPriority="71" w:unhideWhenUsed="0"/>
-    <w:lsdException w:name="Colorful List Accent 3" w:semiHidden="0" w:uiPriority="72" w:unhideWhenUsed="0"/>
-    <w:lsdException w:name="Colorful Grid Accent 3" w:semiHidden="0" w:uiPriority="73" w:unhideWhenUsed="0"/>
-    <w:lsdException w:name="Light Shading Accent 4" w:semiHidden="0" w:uiPriority="60" w:unhideWhenUsed="0"/>
-    <w:lsdException w:name="Light List Accent 4" w:semiHidden="0" w:uiPriority="61" w:unhideWhenUsed="0"/>
-    <w:lsdException w:name="Light Grid Accent 4" w:semiHidden="0" w:uiPriority="62" w:unhideWhenUsed="0"/>
-    <w:lsdException w:name="Medium Shading 1 Accent 4" w:semiHidden="0" w:uiPriority="63" w:unhideWhenUsed="0"/>
-    <w:lsdException w:name="Medium Shading 2 Accent 4" w:semiHidden="0" w:uiPriority="64" w:unhideWhenUsed="0"/>
-    <w:lsdException w:name="Medium List 1 Accent 4" w:semiHidden="0" w:uiPriority="65" w:unhideWhenUsed="0"/>
-    <w:lsdException w:name="Medium List 2 Accent 4" w:semiHidden="0" w:uiPriority="66" w:unhideWhenUsed="0"/>
-    <w:lsdException w:name="Medium Grid 1 Accent 4" w:semiHidden="0" w:uiPriority="67" w:unhideWhenUsed="0"/>
-    <w:lsdException w:name="Medium Grid 2 Accent 4" w:semiHidden="0" w:uiPriority="68" w:unhideWhenUsed="0"/>
-    <w:lsdException w:name="Medium Grid 3 Accent 4" w:semiHidden="0" w:uiPriority="69" w:unhideWhenUsed="0"/>
-    <w:lsdException w:name="Dark List Accent 4" w:semiHidden="0" w:uiPriority="70" w:unhideWhenUsed="0"/>
-    <w:lsdException w:name="Colorful Shading Accent 4" w:semiHidden="0" w:uiPriority="71" w:unhideWhenUsed="0"/>
-    <w:lsdException w:name="Colorful List Accent 4" w:semiHidden="0" w:uiPriority="72" w:unhideWhenUsed="0"/>
-    <w:lsdException w:name="Colorful Grid Accent 4" w:semiHidden="0" w:uiPriority="73" w:unhideWhenUsed="0"/>
-    <w:lsdException w:name="Light Shading Accent 5" w:semiHidden="0" w:uiPriority="60" w:unhideWhenUsed="0"/>
-    <w:lsdException w:name="Light List Accent 5" w:semiHidden="0" w:uiPriority="61" w:unhideWhenUsed="0"/>
-    <w:lsdException w:name="Light Grid Accent 5" w:semiHidden="0" w:uiPriority="62" w:unhideWhenUsed="0"/>
-    <w:lsdException w:name="Medium Shading 1 Accent 5" w:semiHidden="0" w:uiPriority="63" w:unhideWhenUsed="0"/>
-    <w:lsdException w:name="Medium Shading 2 Accent 5" w:semiHidden="0" w:uiPriority="64" w:unhideWhenUsed="0"/>
-    <w:lsdException w:name="Medium List 1 Accent 5" w:semiHidden="0" w:uiPriority="65" w:unhideWhenUsed="0"/>
-    <w:lsdException w:name="Medium List 2 Accent 5" w:semiHidden="0" w:uiPriority="66" w:unhideWhenUsed="0"/>
-    <w:lsdException w:name="Medium Grid 1 Accent 5" w:semiHidden="0" w:uiPriority="67" w:unhideWhenUsed="0"/>
-    <w:lsdException w:name="Medium Grid 2 Accent 5" w:semiHidden="0" w:uiPriority="68" w:unhideWhenUsed="0"/>
-    <w:lsdException w:name="Medium Grid 3 Accent 5" w:semiHidden="0" w:uiPriority="69" w:unhideWhenUsed="0"/>
-    <w:lsdException w:name="Dark List Accent 5" w:semiHidden="0" w:uiPriority="70" w:unhideWhenUsed="0"/>
-    <w:lsdException w:name="Colorful Shading Accent 5" w:semiHidden="0" w:uiPriority="71" w:unhideWhenUsed="0"/>
-    <w:lsdException w:name="Colorful List Accent 5" w:semiHidden="0" w:uiPriority="72" w:unhideWhenUsed="0"/>
-    <w:lsdException w:name="Colorful Grid Accent 5" w:semiHidden="0" w:uiPriority="73" w:unhideWhenUsed="0"/>
-    <w:lsdException w:name="Light Shading Accent 6" w:semiHidden="0" w:uiPriority="60" w:unhideWhenUsed="0"/>
-    <w:lsdException w:name="Light List Accent 6" w:semiHidden="0" w:uiPriority="61" w:unhideWhenUsed="0"/>
-    <w:lsdException w:name="Light Grid Accent 6" w:semiHidden="0" w:uiPriority="62" w:unhideWhenUsed="0"/>
-    <w:lsdException w:name="Medium Shading 1 Accent 6" w:semiHidden="0" w:uiPriority="63" w:unhideWhenUsed="0"/>
-    <w:lsdException w:name="Medium Shading 2 Accent 6" w:semiHidden="0" w:uiPriority="64" w:unhideWhenUsed="0"/>
-    <w:lsdException w:name="Medium List 1 Accent 6" w:semiHidden="0" w:uiPriority="65" w:unhideWhenUsed="0"/>
-    <w:lsdException w:name="Medium List 2 Accent 6" w:semiHidden="0" w:uiPriority="66" w:unhideWhenUsed="0"/>
-    <w:lsdException w:name="Medium Grid 1 Accent 6" w:semiHidden="0" w:uiPriority="67" w:unhideWhenUsed="0"/>
-    <w:lsdException w:name="Medium Grid 2 Accent 6" w:semiHidden="0" w:uiPriority="68" w:unhideWhenUsed="0"/>
-    <w:lsdException w:name="Medium Grid 3 Accent 6" w:semiHidden="0" w:uiPriority="69" w:unhideWhenUsed="0"/>
-    <w:lsdException w:name="Dark List Accent 6" w:semiHidden="0" w:uiPriority="70" w:unhideWhenUsed="0"/>
-    <w:lsdException w:name="Colorful Shading Accent 6" w:semiHidden="0" w:uiPriority="71" w:unhideWhenUsed="0"/>
-    <w:lsdException w:name="Colorful List Accent 6" w:semiHidden="0" w:uiPriority="72" w:unhideWhenUsed="0"/>
-    <w:lsdException w:name="Colorful Grid Accent 6" w:semiHidden="0" w:uiPriority="73" w:unhideWhenUsed="0"/>
-    <w:lsdException w:name="Subtle Emphasis" w:semiHidden="0" w:uiPriority="19" w:unhideWhenUsed="0" w:qFormat="1"/>
-    <w:lsdException w:name="Intense Emphasis" w:semiHidden="0" w:uiPriority="21" w:unhideWhenUsed="0" w:qFormat="1"/>
-    <w:lsdException w:name="Subtle Reference" w:semiHidden="0" w:uiPriority="31" w:unhideWhenUsed="0" w:qFormat="1"/>
-    <w:lsdException w:name="Intense Reference" w:semiHidden="0" w:uiPriority="32" w:unhideWhenUsed="0" w:qFormat="1"/>
-    <w:lsdException w:name="Book Title" w:semiHidden="0" w:uiPriority="33" w:unhideWhenUsed="0" w:qFormat="1"/>
-    <w:lsdException w:name="Bibliography" w:uiPriority="37"/>
-    <w:lsdException w:name="TOC Heading" w:uiPriority="39" w:qFormat="1"/>
+  <w:latentStyles w:defLockedState="0" w:defUIPriority="99" w:defSemiHidden="0" w:defUnhideWhenUsed="0" w:defQFormat="0" w:count="371">
+    <w:lsdException w:name="Normal" w:uiPriority="0" w:qFormat="1"/>
+    <w:lsdException w:name="heading 1" w:uiPriority="9" w:qFormat="1"/>
+    <w:lsdException w:name="heading 2" w:semiHidden="1" w:uiPriority="9" w:unhideWhenUsed="1" w:qFormat="1"/>
+    <w:lsdException w:name="heading 3" w:semiHidden="1" w:uiPriority="9" w:unhideWhenUsed="1" w:qFormat="1"/>
+    <w:lsdException w:name="heading 4" w:semiHidden="1" w:uiPriority="9" w:unhideWhenUsed="1" w:qFormat="1"/>
+    <w:lsdException w:name="heading 5" w:semiHidden="1" w:uiPriority="9" w:unhideWhenUsed="1" w:qFormat="1"/>
+    <w:lsdException w:name="heading 6" w:semiHidden="1" w:uiPriority="9" w:unhideWhenUsed="1" w:qFormat="1"/>
+    <w:lsdException w:name="heading 7" w:semiHidden="1" w:uiPriority="9" w:unhideWhenUsed="1" w:qFormat="1"/>
+    <w:lsdException w:name="heading 8" w:semiHidden="1" w:uiPriority="9" w:unhideWhenUsed="1" w:qFormat="1"/>
+    <w:lsdException w:name="heading 9" w:semiHidden="1" w:uiPriority="9" w:unhideWhenUsed="1" w:qFormat="1"/>
+    <w:lsdException w:name="index 1" w:semiHidden="1" w:unhideWhenUsed="1"/>
+    <w:lsdException w:name="index 2" w:semiHidden="1" w:unhideWhenUsed="1"/>
+    <w:lsdException w:name="index 3" w:semiHidden="1" w:unhideWhenUsed="1"/>
+    <w:lsdException w:name="index 4" w:semiHidden="1" w:unhideWhenUsed="1"/>
+    <w:lsdException w:name="index 5" w:semiHidden="1" w:unhideWhenUsed="1"/>
+    <w:lsdException w:name="index 6" w:semiHidden="1" w:unhideWhenUsed="1"/>
+    <w:lsdException w:name="index 7" w:semiHidden="1" w:unhideWhenUsed="1"/>
+    <w:lsdException w:name="index 8" w:semiHidden="1" w:unhideWhenUsed="1"/>
+    <w:lsdException w:name="index 9" w:semiHidden="1" w:unhideWhenUsed="1"/>
+    <w:lsdException w:name="toc 1" w:semiHidden="1" w:uiPriority="39" w:unhideWhenUsed="1"/>
+    <w:lsdException w:name="toc 2" w:semiHidden="1" w:uiPriority="39" w:unhideWhenUsed="1"/>
+    <w:lsdException w:name="toc 3" w:semiHidden="1" w:uiPriority="39" w:unhideWhenUsed="1"/>
+    <w:lsdException w:name="toc 4" w:semiHidden="1" w:uiPriority="39" w:unhideWhenUsed="1"/>
+    <w:lsdException w:name="toc 5" w:semiHidden="1" w:uiPriority="39" w:unhideWhenUsed="1"/>
+    <w:lsdException w:name="toc 6" w:semiHidden="1" w:uiPriority="39" w:unhideWhenUsed="1"/>
+    <w:lsdException w:name="toc 7" w:semiHidden="1" w:uiPriority="39" w:unhideWhenUsed="1"/>
+    <w:lsdException w:name="toc 8" w:semiHidden="1" w:uiPriority="39" w:unhideWhenUsed="1"/>
+    <w:lsdException w:name="toc 9" w:semiHidden="1" w:uiPriority="39" w:unhideWhenUsed="1"/>
+    <w:lsdException w:name="Normal Indent" w:semiHidden="1" w:unhideWhenUsed="1"/>
+    <w:lsdException w:name="footnote text" w:semiHidden="1" w:unhideWhenUsed="1"/>
+    <w:lsdException w:name="annotation text" w:semiHidden="1" w:unhideWhenUsed="1"/>
+    <w:lsdException w:name="header" w:semiHidden="1" w:unhideWhenUsed="1"/>
+    <w:lsdException w:name="footer" w:semiHidden="1" w:unhideWhenUsed="1"/>
+    <w:lsdException w:name="index heading" w:semiHidden="1" w:unhideWhenUsed="1"/>
+    <w:lsdException w:name="caption" w:semiHidden="1" w:uiPriority="35" w:unhideWhenUsed="1" w:qFormat="1"/>
+    <w:lsdException w:name="table of figures" w:semiHidden="1" w:unhideWhenUsed="1"/>
+    <w:lsdException w:name="envelope address" w:semiHidden="1" w:unhideWhenUsed="1"/>
+    <w:lsdException w:name="envelope return" w:semiHidden="1" w:unhideWhenUsed="1"/>
+    <w:lsdException w:name="footnote reference" w:semiHidden="1" w:unhideWhenUsed="1"/>
+    <w:lsdException w:name="annotation reference" w:semiHidden="1" w:unhideWhenUsed="1"/>
+    <w:lsdException w:name="line number" w:semiHidden="1" w:unhideWhenUsed="1"/>
+    <w:lsdException w:name="page number" w:semiHidden="1" w:unhideWhenUsed="1"/>
+    <w:lsdException w:name="endnote reference" w:semiHidden="1" w:unhideWhenUsed="1"/>
+    <w:lsdException w:name="endnote text" w:semiHidden="1" w:unhideWhenUsed="1"/>
+    <w:lsdException w:name="table of authorities" w:semiHidden="1" w:unhideWhenUsed="1"/>
+    <w:lsdException w:name="macro" w:semiHidden="1" w:unhideWhenUsed="1"/>
+    <w:lsdException w:name="toa heading" w:semiHidden="1" w:unhideWhenUsed="1"/>
+    <w:lsdException w:name="List" w:semiHidden="1" w:unhideWhenUsed="1"/>
+    <w:lsdException w:name="List Bullet" w:semiHidden="1" w:unhideWhenUsed="1"/>
+    <w:lsdException w:name="List Number" w:semiHidden="1" w:unhideWhenUsed="1"/>
+    <w:lsdException w:name="List 2" w:semiHidden="1" w:unhideWhenUsed="1"/>
+    <w:lsdException w:name="List 3" w:semiHidden="1" w:unhideWhenUsed="1"/>
+    <w:lsdException w:name="List 4" w:semiHidden="1" w:unhideWhenUsed="1"/>
+    <w:lsdException w:name="List 5" w:semiHidden="1" w:unhideWhenUsed="1"/>
+    <w:lsdException w:name="List Bullet 2" w:semiHidden="1" w:unhideWhenUsed="1"/>
+    <w:lsdException w:name="List Bullet 3" w:semiHidden="1" w:unhideWhenUsed="1"/>
+    <w:lsdException w:name="List Bullet 4" w:semiHidden="1" w:unhideWhenUsed="1"/>
+    <w:lsdException w:name="List Bullet 5" w:semiHidden="1" w:unhideWhenUsed="1"/>
+    <w:lsdException w:name="List Number 2" w:semiHidden="1" w:unhideWhenUsed="1"/>
+    <w:lsdException w:name="List Number 3" w:semiHidden="1" w:unhideWhenUsed="1"/>
+    <w:lsdException w:name="List Number 4" w:semiHidden="1" w:unhideWhenUsed="1"/>
+    <w:lsdException w:name="List Number 5" w:semiHidden="1" w:unhideWhenUsed="1"/>
+    <w:lsdException w:name="Title" w:uiPriority="10" w:qFormat="1"/>
+    <w:lsdException w:name="Closing" w:semiHidden="1" w:unhideWhenUsed="1"/>
+    <w:lsdException w:name="Signature" w:semiHidden="1" w:unhideWhenUsed="1"/>
+    <w:lsdException w:name="Default Paragraph Font" w:semiHidden="1" w:uiPriority="1" w:unhideWhenUsed="1"/>
+    <w:lsdException w:name="Body Text" w:semiHidden="1" w:unhideWhenUsed="1"/>
+    <w:lsdException w:name="Body Text Indent" w:semiHidden="1" w:unhideWhenUsed="1"/>
+    <w:lsdException w:name="List Continue" w:semiHidden="1" w:unhideWhenUsed="1"/>
+    <w:lsdException w:name="List Continue 2" w:semiHidden="1" w:unhideWhenUsed="1"/>
+    <w:lsdException w:name="List Continue 3" w:semiHidden="1" w:unhideWhenUsed="1"/>
+    <w:lsdException w:name="List Continue 4" w:semiHidden="1" w:unhideWhenUsed="1"/>
+    <w:lsdException w:name="List Continue 5" w:semiHidden="1" w:unhideWhenUsed="1"/>
+    <w:lsdException w:name="Message Header" w:semiHidden="1" w:unhideWhenUsed="1"/>
+    <w:lsdException w:name="Subtitle" w:uiPriority="11" w:qFormat="1"/>
+    <w:lsdException w:name="Salutation" w:semiHidden="1" w:unhideWhenUsed="1"/>
+    <w:lsdException w:name="Date" w:semiHidden="1" w:unhideWhenUsed="1"/>
+    <w:lsdException w:name="Body Text First Indent" w:semiHidden="1" w:unhideWhenUsed="1"/>
+    <w:lsdException w:name="Body Text First Indent 2" w:semiHidden="1" w:unhideWhenUsed="1"/>
+    <w:lsdException w:name="Note Heading" w:semiHidden="1" w:unhideWhenUsed="1"/>
+    <w:lsdException w:name="Body Text 2" w:semiHidden="1" w:unhideWhenUsed="1"/>
+    <w:lsdException w:name="Body Text 3" w:semiHidden="1" w:unhideWhenUsed="1"/>
+    <w:lsdException w:name="Body Text Indent 2" w:semiHidden="1" w:unhideWhenUsed="1"/>
+    <w:lsdException w:name="Body Text Indent 3" w:semiHidden="1" w:unhideWhenUsed="1"/>
+    <w:lsdException w:name="Block Text" w:semiHidden="1" w:unhideWhenUsed="1"/>
+    <w:lsdException w:name="Hyperlink" w:semiHidden="1" w:unhideWhenUsed="1"/>
+    <w:lsdException w:name="FollowedHyperlink" w:semiHidden="1" w:unhideWhenUsed="1"/>
+    <w:lsdException w:name="Strong" w:uiPriority="22" w:qFormat="1"/>
+    <w:lsdException w:name="Emphasis" w:uiPriority="20" w:qFormat="1"/>
+    <w:lsdException w:name="Document Map" w:semiHidden="1" w:unhideWhenUsed="1"/>
+    <w:lsdException w:name="Plain Text" w:semiHidden="1" w:unhideWhenUsed="1"/>
+    <w:lsdException w:name="E-mail Signature" w:semiHidden="1" w:unhideWhenUsed="1"/>
+    <w:lsdException w:name="HTML Top of Form" w:semiHidden="1" w:unhideWhenUsed="1"/>
+    <w:lsdException w:name="HTML Bottom of Form" w:semiHidden="1" w:unhideWhenUsed="1"/>
+    <w:lsdException w:name="Normal (Web)" w:semiHidden="1" w:unhideWhenUsed="1"/>
+    <w:lsdException w:name="HTML Acronym" w:semiHidden="1" w:unhideWhenUsed="1"/>
+    <w:lsdException w:name="HTML Address" w:semiHidden="1" w:unhideWhenUsed="1"/>
+    <w:lsdException w:name="HTML Cite" w:semiHidden="1" w:unhideWhenUsed="1"/>
+    <w:lsdException w:name="HTML Code" w:semiHidden="1" w:unhideWhenUsed="1"/>
+    <w:lsdException w:name="HTML Definition" w:semiHidden="1" w:unhideWhenUsed="1"/>
+    <w:lsdException w:name="HTML Keyboard" w:semiHidden="1" w:unhideWhenUsed="1"/>
+    <w:lsdException w:name="HTML Preformatted" w:semiHidden="1" w:unhideWhenUsed="1"/>
+    <w:lsdException w:name="HTML Sample" w:semiHidden="1" w:unhideWhenUsed="1"/>
+    <w:lsdException w:name="HTML Typewriter" w:semiHidden="1" w:unhideWhenUsed="1"/>
+    <w:lsdException w:name="HTML Variable" w:semiHidden="1" w:unhideWhenUsed="1"/>
+    <w:lsdException w:name="Normal Table" w:semiHidden="1" w:unhideWhenUsed="1"/>
+    <w:lsdException w:name="annotation subject" w:semiHidden="1" w:unhideWhenUsed="1"/>
+    <w:lsdException w:name="No List" w:semiHidden="1" w:unhideWhenUsed="1"/>
+    <w:lsdException w:name="Outline List 1" w:semiHidden="1" w:unhideWhenUsed="1"/>
+    <w:lsdException w:name="Outline List 2" w:semiHidden="1" w:unhideWhenUsed="1"/>
+    <w:lsdException w:name="Outline List 3" w:semiHidden="1" w:unhideWhenUsed="1"/>
+    <w:lsdException w:name="Table Simple 1" w:semiHidden="1" w:unhideWhenUsed="1"/>
+    <w:lsdException w:name="Table Simple 2" w:semiHidden="1" w:unhideWhenUsed="1"/>
+    <w:lsdException w:name="Table Simple 3" w:semiHidden="1" w:unhideWhenUsed="1"/>
+    <w:lsdException w:name="Table Classic 1" w:semiHidden="1" w:unhideWhenUsed="1"/>
+    <w:lsdException w:name="Table Classic 2" w:semiHidden="1" w:unhideWhenUsed="1"/>
+    <w:lsdException w:name="Table Classic 3" w:semiHidden="1" w:unhideWhenUsed="1"/>
+    <w:lsdException w:name="Table Classic 4" w:semiHidden="1" w:unhideWhenUsed="1"/>
+    <w:lsdException w:name="Table Colorful 1" w:semiHidden="1" w:unhideWhenUsed="1"/>
+    <w:lsdException w:name="Table Colorful 2" w:semiHidden="1" w:unhideWhenUsed="1"/>
+    <w:lsdException w:name="Table Colorful 3" w:semiHidden="1" w:unhideWhenUsed="1"/>
+    <w:lsdException w:name="Table Columns 1" w:semiHidden="1" w:unhideWhenUsed="1"/>
+    <w:lsdException w:name="Table Columns 2" w:semiHidden="1" w:unhideWhenUsed="1"/>
+    <w:lsdException w:name="Table Columns 3" w:semiHidden="1" w:unhideWhenUsed="1"/>
+    <w:lsdException w:name="Table Columns 4" w:semiHidden="1" w:unhideWhenUsed="1"/>
+    <w:lsdException w:name="Table Columns 5" w:semiHidden="1" w:unhideWhenUsed="1"/>
+    <w:lsdException w:name="Table Grid 1" w:semiHidden="1" w:unhideWhenUsed="1"/>
+    <w:lsdException w:name="Table Grid 2" w:semiHidden="1" w:unhideWhenUsed="1"/>
+    <w:lsdException w:name="Table Grid 3" w:semiHidden="1" w:unhideWhenUsed="1"/>
+    <w:lsdException w:name="Table Grid 4" w:semiHidden="1" w:unhideWhenUsed="1"/>
+    <w:lsdException w:name="Table Grid 5" w:semiHidden="1" w:unhideWhenUsed="1"/>
+    <w:lsdException w:name="Table Grid 6" w:semiHidden="1" w:unhideWhenUsed="1"/>
+    <w:lsdException w:name="Table Grid 7" w:semiHidden="1" w:unhideWhenUsed="1"/>
+    <w:lsdException w:name="Table Grid 8" w:semiHidden="1" w:unhideWhenUsed="1"/>
+    <w:lsdException w:name="Table List 1" w:semiHidden="1" w:unhideWhenUsed="1"/>
+    <w:lsdException w:name="Table List 2" w:semiHidden="1" w:unhideWhenUsed="1"/>
+    <w:lsdException w:name="Table List 3" w:semiHidden="1" w:unhideWhenUsed="1"/>
+    <w:lsdException w:name="Table List 4" w:semiHidden="1" w:unhideWhenUsed="1"/>
+    <w:lsdException w:name="Table List 5" w:semiHidden="1" w:unhideWhenUsed="1"/>
+    <w:lsdException w:name="Table List 6" w:semiHidden="1" w:unhideWhenUsed="1"/>
+    <w:lsdException w:name="Table List 7" w:semiHidden="1" w:unhideWhenUsed="1"/>
+    <w:lsdException w:name="Table List 8" w:semiHidden="1" w:unhideWhenUsed="1"/>
+    <w:lsdException w:name="Table 3D effects 1" w:semiHidden="1" w:unhideWhenUsed="1"/>
+    <w:lsdException w:name="Table 3D effects 2" w:semiHidden="1" w:unhideWhenUsed="1"/>
+    <w:lsdException w:name="Table 3D effects 3" w:semiHidden="1" w:unhideWhenUsed="1"/>
+    <w:lsdException w:name="Table Contemporary" w:semiHidden="1" w:unhideWhenUsed="1"/>
+    <w:lsdException w:name="Table Elegant" w:semiHidden="1" w:unhideWhenUsed="1"/>
+    <w:lsdException w:name="Table Professional" w:semiHidden="1" w:unhideWhenUsed="1"/>
+    <w:lsdException w:name="Table Subtle 1" w:semiHidden="1" w:unhideWhenUsed="1"/>
+    <w:lsdException w:name="Table Subtle 2" w:semiHidden="1" w:unhideWhenUsed="1"/>
+    <w:lsdException w:name="Table Web 1" w:semiHidden="1" w:unhideWhenUsed="1"/>
+    <w:lsdException w:name="Table Web 2" w:semiHidden="1" w:unhideWhenUsed="1"/>
+    <w:lsdException w:name="Table Web 3" w:semiHidden="1" w:unhideWhenUsed="1"/>
+    <w:lsdException w:name="Balloon Text" w:semiHidden="1" w:unhideWhenUsed="1"/>
+    <w:lsdException w:name="Table Grid" w:uiPriority="59"/>
+    <w:lsdException w:name="Table Theme" w:semiHidden="1" w:unhideWhenUsed="1"/>
+    <w:lsdException w:name="Placeholder Text" w:semiHidden="1"/>
+    <w:lsdException w:name="No Spacing" w:uiPriority="1" w:qFormat="1"/>
+    <w:lsdException w:name="Light Shading" w:uiPriority="60"/>
+    <w:lsdException w:name="Light List" w:uiPriority="61"/>
+    <w:lsdException w:name="Light Grid" w:uiPriority="62"/>
+    <w:lsdException w:name="Medium Shading 1" w:uiPriority="63"/>
+    <w:lsdException w:name="Medium Shading 2" w:uiPriority="64"/>
+    <w:lsdException w:name="Medium List 1" w:uiPriority="65"/>
+    <w:lsdException w:name="Medium List 2" w:uiPriority="66"/>
+    <w:lsdException w:name="Medium Grid 1" w:uiPriority="67"/>
+    <w:lsdException w:name="Medium Grid 2" w:uiPriority="68"/>
+    <w:lsdException w:name="Medium Grid 3" w:uiPriority="69"/>
+    <w:lsdException w:name="Dark List" w:uiPriority="70"/>
+    <w:lsdException w:name="Colorful Shading" w:uiPriority="71"/>
+    <w:lsdException w:name="Colorful List" w:uiPriority="72"/>
+    <w:lsdException w:name="Colorful Grid" w:uiPriority="73"/>
+    <w:lsdException w:name="Light Shading Accent 1" w:uiPriority="60"/>
+    <w:lsdException w:name="Light List Accent 1" w:uiPriority="61"/>
+    <w:lsdException w:name="Light Grid Accent 1" w:uiPriority="62"/>
+    <w:lsdException w:name="Medium Shading 1 Accent 1" w:uiPriority="63"/>
+    <w:lsdException w:name="Medium Shading 2 Accent 1" w:uiPriority="64"/>
+    <w:lsdException w:name="Medium List 1 Accent 1" w:uiPriority="65"/>
+    <w:lsdException w:name="Revision" w:semiHidden="1"/>
+    <w:lsdException w:name="List Paragraph" w:uiPriority="34" w:qFormat="1"/>
+    <w:lsdException w:name="Quote" w:uiPriority="29" w:qFormat="1"/>
+    <w:lsdException w:name="Intense Quote" w:uiPriority="30" w:qFormat="1"/>
+    <w:lsdException w:name="Medium List 2 Accent 1" w:uiPriority="66"/>
+    <w:lsdException w:name="Medium Grid 1 Accent 1" w:uiPriority="67"/>
+    <w:lsdException w:name="Medium Grid 2 Accent 1" w:uiPriority="68"/>
+    <w:lsdException w:name="Medium Grid 3 Accent 1" w:uiPriority="69"/>
+    <w:lsdException w:name="Dark List Accent 1" w:uiPriority="70"/>
+    <w:lsdException w:name="Colorful Shading Accent 1" w:uiPriority="71"/>
+    <w:lsdException w:name="Colorful List Accent 1" w:uiPriority="72"/>
+    <w:lsdException w:name="Colorful Grid Accent 1" w:uiPriority="73"/>
+    <w:lsdException w:name="Light Shading Accent 2" w:uiPriority="60"/>
+    <w:lsdException w:name="Light List Accent 2" w:uiPriority="61"/>
+    <w:lsdException w:name="Light Grid Accent 2" w:uiPriority="62"/>
+    <w:lsdException w:name="Medium Shading 1 Accent 2" w:uiPriority="63"/>
+    <w:lsdException w:name="Medium Shading 2 Accent 2" w:uiPriority="64"/>
+    <w:lsdException w:name="Medium List 1 Accent 2" w:uiPriority="65"/>
+    <w:lsdException w:name="Medium List 2 Accent 2" w:uiPriority="66"/>
+    <w:lsdException w:name="Medium Grid 1 Accent 2" w:uiPriority="67"/>
+    <w:lsdException w:name="Medium Grid 2 Accent 2" w:uiPriority="68"/>
+    <w:lsdException w:name="Medium Grid 3 Accent 2" w:uiPriority="69"/>
+    <w:lsdException w:name="Dark List Accent 2" w:uiPriority="70"/>
+    <w:lsdException w:name="Colorful Shading Accent 2" w:uiPriority="71"/>
+    <w:lsdException w:name="Colorful List Accent 2" w:uiPriority="72"/>
+    <w:lsdException w:name="Colorful Grid Accent 2" w:uiPriority="73"/>
+    <w:lsdException w:name="Light Shading Accent 3" w:uiPriority="60"/>
+    <w:lsdException w:name="Light List Accent 3" w:uiPriority="61"/>
+    <w:lsdException w:name="Light Grid Accent 3" w:uiPriority="62"/>
+    <w:lsdException w:name="Medium Shading 1 Accent 3" w:uiPriority="63"/>
+    <w:lsdException w:name="Medium Shading 2 Accent 3" w:uiPriority="64"/>
+    <w:lsdException w:name="Medium List 1 Accent 3" w:uiPriority="65"/>
+    <w:lsdException w:name="Medium List 2 Accent 3" w:uiPriority="66"/>
+    <w:lsdException w:name="Medium Grid 1 Accent 3" w:uiPriority="67"/>
+    <w:lsdException w:name="Medium Grid 2 Accent 3" w:uiPriority="68"/>
+    <w:lsdException w:name="Medium Grid 3 Accent 3" w:uiPriority="69"/>
+    <w:lsdException w:name="Dark List Accent 3" w:uiPriority="70"/>
+    <w:lsdException w:name="Colorful Shading Accent 3" w:uiPriority="71"/>
+    <w:lsdException w:name="Colorful List Accent 3" w:uiPriority="72"/>
+    <w:lsdException w:name="Colorful Grid Accent 3" w:uiPriority="73"/>
+    <w:lsdException w:name="Light Shading Accent 4" w:uiPriority="60"/>
+    <w:lsdException w:name="Light List Accent 4" w:uiPriority="61"/>
+    <w:lsdException w:name="Light Grid Accent 4" w:uiPriority="62"/>
+    <w:lsdException w:name="Medium Shading 1 Accent 4" w:uiPriority="63"/>
+    <w:lsdException w:name="Medium Shading 2 Accent 4" w:uiPriority="64"/>
+    <w:lsdException w:name="Medium List 1 Accent 4" w:uiPriority="65"/>
+    <w:lsdException w:name="Medium List 2 Accent 4" w:uiPriority="66"/>
+    <w:lsdException w:name="Medium Grid 1 Accent 4" w:uiPriority="67"/>
+    <w:lsdException w:name="Medium Grid 2 Accent 4" w:uiPriority="68"/>
+    <w:lsdException w:name="Medium Grid 3 Accent 4" w:uiPriority="69"/>
+    <w:lsdException w:name="Dark List Accent 4" w:uiPriority="70"/>
+    <w:lsdException w:name="Colorful Shading Accent 4" w:uiPriority="71"/>
+    <w:lsdException w:name="Colorful List Accent 4" w:uiPriority="72"/>
+    <w:lsdException w:name="Colorful Grid Accent 4" w:uiPriority="73"/>
+    <w:lsdException w:name="Light Shading Accent 5" w:uiPriority="60"/>
+    <w:lsdException w:name="Light List Accent 5" w:uiPriority="61"/>
+    <w:lsdException w:name="Light Grid Accent 5" w:uiPriority="62"/>
+    <w:lsdException w:name="Medium Shading 1 Accent 5" w:uiPriority="63"/>
+    <w:lsdException w:name="Medium Shading 2 Accent 5" w:uiPriority="64"/>
+    <w:lsdException w:name="Medium List 1 Accent 5" w:uiPriority="65"/>
+    <w:lsdException w:name="Medium List 2 Accent 5" w:uiPriority="66"/>
+    <w:lsdException w:name="Medium Grid 1 Accent 5" w:uiPriority="67"/>
+    <w:lsdException w:name="Medium Grid 2 Accent 5" w:uiPriority="68"/>
+    <w:lsdException w:name="Medium Grid 3 Accent 5" w:uiPriority="69"/>
+    <w:lsdException w:name="Dark List Accent 5" w:uiPriority="70"/>
+    <w:lsdException w:name="Colorful Shading Accent 5" w:uiPriority="71"/>
+    <w:lsdException w:name="Colorful List Accent 5" w:uiPriority="72"/>
+    <w:lsdException w:name="Colorful Grid Accent 5" w:uiPriority="73"/>
+    <w:lsdException w:name="Light Shading Accent 6" w:uiPriority="60"/>
+    <w:lsdException w:name="Light List Accent 6" w:uiPriority="61"/>
+    <w:lsdException w:name="Light Grid Accent 6" w:uiPriority="62"/>
+    <w:lsdException w:name="Medium Shading 1 Accent 6" w:uiPriority="63"/>
+    <w:lsdException w:name="Medium Shading 2 Accent 6" w:uiPriority="64"/>
+    <w:lsdException w:name="Medium List 1 Accent 6" w:uiPriority="65"/>
+    <w:lsdException w:name="Medium List 2 Accent 6" w:uiPriority="66"/>
+    <w:lsdException w:name="Medium Grid 1 Accent 6" w:uiPriority="67"/>
+    <w:lsdException w:name="Medium Grid 2 Accent 6" w:uiPriority="68"/>
+    <w:lsdException w:name="Medium Grid 3 Accent 6" w:uiPriority="69"/>
+    <w:lsdException w:name="Dark List Accent 6" w:uiPriority="70"/>
+    <w:lsdException w:name="Colorful Shading Accent 6" w:uiPriority="71"/>
+    <w:lsdException w:name="Colorful List Accent 6" w:uiPriority="72"/>
+    <w:lsdException w:name="Colorful Grid Accent 6" w:uiPriority="73"/>
+    <w:lsdException w:name="Subtle Emphasis" w:uiPriority="19" w:qFormat="1"/>
+    <w:lsdException w:name="Intense Emphasis" w:uiPriority="21" w:qFormat="1"/>
+    <w:lsdException w:name="Subtle Reference" w:uiPriority="31" w:qFormat="1"/>
+    <w:lsdException w:name="Intense Reference" w:uiPriority="32" w:qFormat="1"/>
+    <w:lsdException w:name="Book Title" w:uiPriority="33" w:qFormat="1"/>
+    <w:lsdException w:name="Bibliography" w:semiHidden="1" w:uiPriority="37" w:unhideWhenUsed="1"/>
+    <w:lsdException w:name="TOC Heading" w:semiHidden="1" w:uiPriority="39" w:unhideWhenUsed="1" w:qFormat="1"/>
+    <w:lsdException w:name="Plain Table 1" w:uiPriority="41"/>
+    <w:lsdException w:name="Plain Table 2" w:uiPriority="42"/>
+    <w:lsdException w:name="Plain Table 3" w:uiPriority="43"/>
+    <w:lsdException w:name="Plain Table 4" w:uiPriority="44"/>
+    <w:lsdException w:name="Plain Table 5" w:uiPriority="45"/>
+    <w:lsdException w:name="Grid Table Light" w:uiPriority="40"/>
+    <w:lsdException w:name="Grid Table 1 Light" w:uiPriority="46"/>
+    <w:lsdException w:name="Grid Table 2" w:uiPriority="47"/>
+    <w:lsdException w:name="Grid Table 3" w:uiPriority="48"/>
+    <w:lsdException w:name="Grid Table 4" w:uiPriority="49"/>
+    <w:lsdException w:name="Grid Table 5 Dark" w:uiPriority="50"/>
+    <w:lsdException w:name="Grid Table 6 Colorful" w:uiPriority="51"/>
+    <w:lsdException w:name="Grid Table 7 Colorful" w:uiPriority="52"/>
+    <w:lsdException w:name="Grid Table 1 Light Accent 1" w:uiPriority="46"/>
+    <w:lsdException w:name="Grid Table 2 Accent 1" w:uiPriority="47"/>
+    <w:lsdException w:name="Grid Table 3 Accent 1" w:uiPriority="48"/>
+    <w:lsdException w:name="Grid Table 4 Accent 1" w:uiPriority="49"/>
+    <w:lsdException w:name="Grid Table 5 Dark Accent 1" w:uiPriority="50"/>
+    <w:lsdException w:name="Grid Table 6 Colorful Accent 1" w:uiPriority="51"/>
+    <w:lsdException w:name="Grid Table 7 Colorful Accent 1" w:uiPriority="52"/>
+    <w:lsdException w:name="Grid Table 1 Light Accent 2" w:uiPriority="46"/>
+    <w:lsdException w:name="Grid Table 2 Accent 2" w:uiPriority="47"/>
+    <w:lsdException w:name="Grid Table 3 Accent 2" w:uiPriority="48"/>
+    <w:lsdException w:name="Grid Table 4 Accent 2" w:uiPriority="49"/>
+    <w:lsdException w:name="Grid Table 5 Dark Accent 2" w:uiPriority="50"/>
+    <w:lsdException w:name="Grid Table 6 Colorful Accent 2" w:uiPriority="51"/>
+    <w:lsdException w:name="Grid Table 7 Colorful Accent 2" w:uiPriority="52"/>
+    <w:lsdException w:name="Grid Table 1 Light Accent 3" w:uiPriority="46"/>
+    <w:lsdException w:name="Grid Table 2 Accent 3" w:uiPriority="47"/>
+    <w:lsdException w:name="Grid Table 3 Accent 3" w:uiPriority="48"/>
+    <w:lsdException w:name="Grid Table 4 Accent 3" w:uiPriority="49"/>
+    <w:lsdException w:name="Grid Table 5 Dark Accent 3" w:uiPriority="50"/>
+    <w:lsdException w:name="Grid Table 6 Colorful Accent 3" w:uiPriority="51"/>
+    <w:lsdException w:name="Grid Table 7 Colorful Accent 3" w:uiPriority="52"/>
+    <w:lsdException w:name="Grid Table 1 Light Accent 4" w:uiPriority="46"/>
+    <w:lsdException w:name="Grid Table 2 Accent 4" w:uiPriority="47"/>
+    <w:lsdException w:name="Grid Table 3 Accent 4" w:uiPriority="48"/>
+    <w:lsdException w:name="Grid Table 4 Accent 4" w:uiPriority="49"/>
+    <w:lsdException w:name="Grid Table 5 Dark Accent 4" w:uiPriority="50"/>
+    <w:lsdException w:name="Grid Table 6 Colorful Accent 4" w:uiPriority="51"/>
+    <w:lsdException w:name="Grid Table 7 Colorful Accent 4" w:uiPriority="52"/>
+    <w:lsdException w:name="Grid Table 1 Light Accent 5" w:uiPriority="46"/>
+    <w:lsdException w:name="Grid Table 2 Accent 5" w:uiPriority="47"/>
+    <w:lsdException w:name="Grid Table 3 Accent 5" w:uiPriority="48"/>
+    <w:lsdException w:name="Grid Table 4 Accent 5" w:uiPriority="49"/>
+    <w:lsdException w:name="Grid Table 5 Dark Accent 5" w:uiPriority="50"/>
+    <w:lsdException w:name="Grid Table 6 Colorful Accent 5" w:uiPriority="51"/>
+    <w:lsdException w:name="Grid Table 7 Colorful Accent 5" w:uiPriority="52"/>
+    <w:lsdException w:name="Grid Table 1 Light Accent 6" w:uiPriority="46"/>
+    <w:lsdException w:name="Grid Table 2 Accent 6" w:uiPriority="47"/>
+    <w:lsdException w:name="Grid Table 3 Accent 6" w:uiPriority="48"/>
+    <w:lsdException w:name="Grid Table 4 Accent 6" w:uiPriority="49"/>
+    <w:lsdException w:name="Grid Table 5 Dark Accent 6" w:uiPriority="50"/>
+    <w:lsdException w:name="Grid Table 6 Colorful Accent 6" w:uiPriority="51"/>
+    <w:lsdException w:name="Grid Table 7 Colorful Accent 6" w:uiPriority="52"/>
+    <w:lsdException w:name="List Table 1 Light" w:uiPriority="46"/>
+    <w:lsdException w:name="List Table 2" w:uiPriority="47"/>
+    <w:lsdException w:name="List Table 3" w:uiPriority="48"/>
+    <w:lsdException w:name="List Table 4" w:uiPriority="49"/>
+    <w:lsdException w:name="List Table 5 Dark" w:uiPriority="50"/>
+    <w:lsdException w:name="List Table 6 Colorful" w:uiPriority="51"/>
+    <w:lsdException w:name="List Table 7 Colorful" w:uiPriority="52"/>
+    <w:lsdException w:name="List Table 1 Light Accent 1" w:uiPriority="46"/>
+    <w:lsdException w:name="List Table 2 Accent 1" w:uiPriority="47"/>
+    <w:lsdException w:name="List Table 3 Accent 1" w:uiPriority="48"/>
+    <w:lsdException w:name="List Table 4 Accent 1" w:uiPriority="49"/>
+    <w:lsdException w:name="List Table 5 Dark Accent 1" w:uiPriority="50"/>
+    <w:lsdException w:name="List Table 6 Colorful Accent 1" w:uiPriority="51"/>
+    <w:lsdException w:name="List Table 7 Colorful Accent 1" w:uiPriority="52"/>
+    <w:lsdException w:name="List Table 1 Light Accent 2" w:uiPriority="46"/>
+    <w:lsdException w:name="List Table 2 Accent 2" w:uiPriority="47"/>
+    <w:lsdException w:name="List Table 3 Accent 2" w:uiPriority="48"/>
+    <w:lsdException w:name="List Table 4 Accent 2" w:uiPriority="49"/>
+    <w:lsdException w:name="List Table 5 Dark Accent 2" w:uiPriority="50"/>
+    <w:lsdException w:name="List Table 6 Colorful Accent 2" w:uiPriority="51"/>
+    <w:lsdException w:name="List Table 7 Colorful Accent 2" w:uiPriority="52"/>
+    <w:lsdException w:name="List Table 1 Light Accent 3" w:uiPriority="46"/>
+    <w:lsdException w:name="List Table 2 Accent 3" w:uiPriority="47"/>
+    <w:lsdException w:name="List Table 3 Accent 3" w:uiPriority="48"/>
+    <w:lsdException w:name="List Table 4 Accent 3" w:uiPriority="49"/>
+    <w:lsdException w:name="List Table 5 Dark Accent 3" w:uiPriority="50"/>
+    <w:lsdException w:name="List Table 6 Colorful Accent 3" w:uiPriority="51"/>
+    <w:lsdException w:name="List Table 7 Colorful Accent 3" w:uiPriority="52"/>
+    <w:lsdException w:name="List Table 1 Light Accent 4" w:uiPriority="46"/>
+    <w:lsdException w:name="List Table 2 Accent 4" w:uiPriority="47"/>
+    <w:lsdException w:name="List Table 3 Accent 4" w:uiPriority="48"/>
+    <w:lsdException w:name="List Table 4 Accent 4" w:uiPriority="49"/>
+    <w:lsdException w:name="List Table 5 Dark Accent 4" w:uiPriority="50"/>
+    <w:lsdException w:name="List Table 6 Colorful Accent 4" w:uiPriority="51"/>
+    <w:lsdException w:name="List Table 7 Colorful Accent 4" w:uiPriority="52"/>
+    <w:lsdException w:name="List Table 1 Light Accent 5" w:uiPriority="46"/>
+    <w:lsdException w:name="List Table 2 Accent 5" w:uiPriority="47"/>
+    <w:lsdException w:name="List Table 3 Accent 5" w:uiPriority="48"/>
+    <w:lsdException w:name="List Table 4 Accent 5" w:uiPriority="49"/>
+    <w:lsdException w:name="List Table 5 Dark Accent 5" w:uiPriority="50"/>
+    <w:lsdException w:name="List Table 6 Colorful Accent 5" w:uiPriority="51"/>
+    <w:lsdException w:name="List Table 7 Colorful Accent 5" w:uiPriority="52"/>
+    <w:lsdException w:name="List Table 1 Light Accent 6" w:uiPriority="46"/>
+    <w:lsdException w:name="List Table 2 Accent 6" w:uiPriority="47"/>
+    <w:lsdException w:name="List Table 3 Accent 6" w:uiPriority="48"/>
+    <w:lsdException w:name="List Table 4 Accent 6" w:uiPriority="49"/>
+    <w:lsdException w:name="List Table 5 Dark Accent 6" w:uiPriority="50"/>
+    <w:lsdException w:name="List Table 6 Colorful Accent 6" w:uiPriority="51"/>
+    <w:lsdException w:name="List Table 7 Colorful Accent 6" w:uiPriority="52"/>
   </w:latentStyles>
   <w:style w:type="paragraph" w:default="1" w:styleId="Normal">
     <w:name w:val="Normal"/>
@@ -3000,7 +2804,7 @@
 </file>
 
 <file path=word/glossary/document.xml><?xml version="1.0" encoding="utf-8"?>
-<w:glossaryDocument xmlns:wpc="http://schemas.microsoft.com/office/word/2010/wordprocessingCanvas" xmlns:mc="http://schemas.openxmlformats.org/markup-compatibility/2006" xmlns:o="urn:schemas-microsoft-com:office:office" xmlns:r="http://schemas.openxmlformats.org/officeDocument/2006/relationships" xmlns:m="http://schemas.openxmlformats.org/officeDocument/2006/math" xmlns:v="urn:schemas-microsoft-com:vml" xmlns:wp14="http://schemas.microsoft.com/office/word/2010/wordprocessingDrawing" xmlns:wp="http://schemas.openxmlformats.org/drawingml/2006/wordprocessingDrawing" xmlns:w10="urn:schemas-microsoft-com:office:word" xmlns:w="http://schemas.openxmlformats.org/wordprocessingml/2006/main" xmlns:w14="http://schemas.microsoft.com/office/word/2010/wordml" xmlns:wpg="http://schemas.microsoft.com/office/word/2010/wordprocessingGroup" xmlns:wpi="http://schemas.microsoft.com/office/word/2010/wordprocessingInk" xmlns:wne="http://schemas.microsoft.com/office/word/2006/wordml" xmlns:wps="http://schemas.microsoft.com/office/word/2010/wordprocessingShape" mc:Ignorable="w14 wp14">
+<w:glossaryDocument xmlns:wpc="http://schemas.microsoft.com/office/word/2010/wordprocessingCanvas" xmlns:mc="http://schemas.openxmlformats.org/markup-compatibility/2006" xmlns:o="urn:schemas-microsoft-com:office:office" xmlns:r="http://schemas.openxmlformats.org/officeDocument/2006/relationships" xmlns:m="http://schemas.openxmlformats.org/officeDocument/2006/math" xmlns:v="urn:schemas-microsoft-com:vml" xmlns:wp14="http://schemas.microsoft.com/office/word/2010/wordprocessingDrawing" xmlns:wp="http://schemas.openxmlformats.org/drawingml/2006/wordprocessingDrawing" xmlns:w10="urn:schemas-microsoft-com:office:word" xmlns:w="http://schemas.openxmlformats.org/wordprocessingml/2006/main" xmlns:w14="http://schemas.microsoft.com/office/word/2010/wordml" xmlns:w15="http://schemas.microsoft.com/office/word/2012/wordml" xmlns:wpg="http://schemas.microsoft.com/office/word/2010/wordprocessingGroup" xmlns:wpi="http://schemas.microsoft.com/office/word/2010/wordprocessingInk" xmlns:wne="http://schemas.microsoft.com/office/word/2006/wordml" xmlns:wps="http://schemas.microsoft.com/office/word/2010/wordprocessingShape" mc:Ignorable="w14 w15 wp14">
   <w:docParts>
     <w:docPart>
       <w:docPartPr>
@@ -3125,9 +2929,8 @@
 </file>
 
 <file path=word/glossary/fontTable.xml><?xml version="1.0" encoding="utf-8"?>
-<w:fonts xmlns:mc="http://schemas.openxmlformats.org/markup-compatibility/2006" xmlns:r="http://schemas.openxmlformats.org/officeDocument/2006/relationships" xmlns:w="http://schemas.openxmlformats.org/wordprocessingml/2006/main" xmlns:w14="http://schemas.microsoft.com/office/word/2010/wordml" mc:Ignorable="w14">
+<w:fonts xmlns:mc="http://schemas.openxmlformats.org/markup-compatibility/2006" xmlns:r="http://schemas.openxmlformats.org/officeDocument/2006/relationships" xmlns:w="http://schemas.openxmlformats.org/wordprocessingml/2006/main" xmlns:w14="http://schemas.microsoft.com/office/word/2010/wordml" xmlns:w15="http://schemas.microsoft.com/office/word/2012/wordml" mc:Ignorable="w14 w15">
   <w:font w:name="Symbol">
-    <w:altName w:val="Symbol"/>
     <w:panose1 w:val="05050102010706020507"/>
     <w:charset w:val="02"/>
     <w:family w:val="roman"/>
@@ -3139,14 +2942,14 @@
     <w:charset w:val="00"/>
     <w:family w:val="roman"/>
     <w:pitch w:val="variable"/>
-    <w:sig w:usb0="E0002AFF" w:usb1="C0007841" w:usb2="00000009" w:usb3="00000000" w:csb0="000001FF" w:csb1="00000000"/>
+    <w:sig w:usb0="E0002EFF" w:usb1="C0007843" w:usb2="00000009" w:usb3="00000000" w:csb0="000001FF" w:csb1="00000000"/>
   </w:font>
   <w:font w:name="Courier New">
     <w:panose1 w:val="02070309020205020404"/>
     <w:charset w:val="00"/>
     <w:family w:val="modern"/>
     <w:pitch w:val="fixed"/>
-    <w:sig w:usb0="E0002AFF" w:usb1="C0007843" w:usb2="00000009" w:usb3="00000000" w:csb0="000001FF" w:csb1="00000000"/>
+    <w:sig w:usb0="E0002EFF" w:usb1="C0007843" w:usb2="00000009" w:usb3="00000000" w:csb0="000001FF" w:csb1="00000000"/>
   </w:font>
   <w:font w:name="Wingdings">
     <w:panose1 w:val="05000000000000000000"/>
@@ -3176,11 +2979,18 @@
     <w:pitch w:val="variable"/>
     <w:sig w:usb0="E1002EFF" w:usb1="C000605B" w:usb2="00000029" w:usb3="00000000" w:csb0="000101FF" w:csb1="00000000"/>
   </w:font>
+  <w:font w:name="Calibri Light">
+    <w:panose1 w:val="020F0302020204030204"/>
+    <w:charset w:val="00"/>
+    <w:family w:val="swiss"/>
+    <w:pitch w:val="variable"/>
+    <w:sig w:usb0="A00002EF" w:usb1="4000207B" w:usb2="00000000" w:usb3="00000000" w:csb0="0000019F" w:csb1="00000000"/>
+  </w:font>
 </w:fonts>
 </file>
 
 <file path=word/glossary/settings.xml><?xml version="1.0" encoding="utf-8"?>
-<w:settings xmlns:mc="http://schemas.openxmlformats.org/markup-compatibility/2006" xmlns:o="urn:schemas-microsoft-com:office:office" xmlns:r="http://schemas.openxmlformats.org/officeDocument/2006/relationships" xmlns:m="http://schemas.openxmlformats.org/officeDocument/2006/math" xmlns:v="urn:schemas-microsoft-com:vml" xmlns:w10="urn:schemas-microsoft-com:office:word" xmlns:w="http://schemas.openxmlformats.org/wordprocessingml/2006/main" xmlns:w14="http://schemas.microsoft.com/office/word/2010/wordml" xmlns:sl="http://schemas.openxmlformats.org/schemaLibrary/2006/main" mc:Ignorable="w14">
+<w:settings xmlns:mc="http://schemas.openxmlformats.org/markup-compatibility/2006" xmlns:o="urn:schemas-microsoft-com:office:office" xmlns:r="http://schemas.openxmlformats.org/officeDocument/2006/relationships" xmlns:m="http://schemas.openxmlformats.org/officeDocument/2006/math" xmlns:v="urn:schemas-microsoft-com:vml" xmlns:w10="urn:schemas-microsoft-com:office:word" xmlns:w="http://schemas.openxmlformats.org/wordprocessingml/2006/main" xmlns:w14="http://schemas.microsoft.com/office/word/2010/wordml" xmlns:w15="http://schemas.microsoft.com/office/word/2012/wordml" xmlns:sl="http://schemas.openxmlformats.org/schemaLibrary/2006/main" mc:Ignorable="w14 w15">
   <w:view w:val="normal"/>
   <w:defaultTabStop w:val="720"/>
   <w:characterSpacingControl w:val="doNotCompress"/>
@@ -3193,8 +3003,10 @@
   </w:compat>
   <w:rsids>
     <w:rsidRoot w:val="00BF7652"/>
+    <w:rsid w:val="00596C3C"/>
     <w:rsid w:val="00B5399B"/>
     <w:rsid w:val="00BF7652"/>
+    <w:rsid w:val="00EF156A"/>
   </w:rsids>
   <m:mathPr>
     <m:mathFont m:val="Cambria Math"/>
@@ -3217,7 +3029,7 @@
 </file>
 
 <file path=word/glossary/styles.xml><?xml version="1.0" encoding="utf-8"?>
-<w:styles xmlns:mc="http://schemas.openxmlformats.org/markup-compatibility/2006" xmlns:r="http://schemas.openxmlformats.org/officeDocument/2006/relationships" xmlns:w="http://schemas.openxmlformats.org/wordprocessingml/2006/main" xmlns:w14="http://schemas.microsoft.com/office/word/2010/wordml" mc:Ignorable="w14">
+<w:styles xmlns:mc="http://schemas.openxmlformats.org/markup-compatibility/2006" xmlns:r="http://schemas.openxmlformats.org/officeDocument/2006/relationships" xmlns:w="http://schemas.openxmlformats.org/wordprocessingml/2006/main" xmlns:w14="http://schemas.microsoft.com/office/word/2010/wordml" xmlns:w15="http://schemas.microsoft.com/office/word/2012/wordml" mc:Ignorable="w14 w15">
   <w:docDefaults>
     <w:rPrDefault>
       <w:rPr>
@@ -3233,386 +3045,378 @@
       </w:pPr>
     </w:pPrDefault>
   </w:docDefaults>
-  <w:latentStyles w:defLockedState="0" w:defUIPriority="99" w:defSemiHidden="1" w:defUnhideWhenUsed="1" w:defQFormat="0" w:count="267">
-    <w:lsdException w:name="Normal" w:semiHidden="0" w:uiPriority="0" w:unhideWhenUsed="0" w:qFormat="1"/>
-    <w:lsdException w:name="heading 1" w:semiHidden="0" w:uiPriority="9" w:unhideWhenUsed="0" w:qFormat="1"/>
-    <w:lsdException w:name="heading 2" w:uiPriority="9" w:qFormat="1"/>
-    <w:lsdException w:name="heading 3" w:uiPriority="9" w:qFormat="1"/>
-    <w:lsdException w:name="heading 4" w:uiPriority="9" w:qFormat="1"/>
-    <w:lsdException w:name="heading 5" w:uiPriority="9" w:qFormat="1"/>
-    <w:lsdException w:name="heading 6" w:uiPriority="9" w:qFormat="1"/>
-    <w:lsdException w:name="heading 7" w:uiPriority="9" w:qFormat="1"/>
-    <w:lsdException w:name="heading 8" w:uiPriority="9" w:qFormat="1"/>
-    <w:lsdException w:name="heading 9" w:uiPriority="9" w:qFormat="1"/>
-    <w:lsdException w:name="toc 1" w:uiPriority="39"/>
-    <w:lsdException w:name="toc 2" w:uiPriority="39"/>
-    <w:lsdException w:name="toc 3" w:uiPriority="39"/>
-    <w:lsdException w:name="toc 4" w:uiPriority="39"/>
-    <w:lsdException w:name="toc 5" w:uiPriority="39"/>
-    <w:lsdException w:name="toc 6" w:uiPriority="39"/>
-    <w:lsdException w:name="toc 7" w:uiPriority="39"/>
-    <w:lsdException w:name="toc 8" w:uiPriority="39"/>
-    <w:lsdException w:name="toc 9" w:uiPriority="39"/>
-    <w:lsdException w:name="caption" w:uiPriority="35" w:qFormat="1"/>
-    <w:lsdException w:name="Title" w:semiHidden="0" w:uiPriority="10" w:unhideWhenUsed="0" w:qFormat="1"/>
-    <w:lsdException w:name="Default Paragraph Font" w:uiPriority="1"/>
-    <w:lsdException w:name="Subtitle" w:semiHidden="0" w:uiPriority="11" w:unhideWhenUsed="0" w:qFormat="1"/>
-    <w:lsdException w:name="Strong" w:semiHidden="0" w:uiPriority="22" w:unhideWhenUsed="0" w:qFormat="1"/>
-    <w:lsdException w:name="Emphasis" w:semiHidden="0" w:uiPriority="20" w:unhideWhenUsed="0" w:qFormat="1"/>
-    <w:lsdException w:name="Table Grid" w:semiHidden="0" w:uiPriority="59" w:unhideWhenUsed="0"/>
-    <w:lsdException w:name="Placeholder Text" w:unhideWhenUsed="0"/>
-    <w:lsdException w:name="No Spacing" w:semiHidden="0" w:uiPriority="1" w:unhideWhenUsed="0" w:qFormat="1"/>
-    <w:lsdException w:name="Light Shading" w:semiHidden="0" w:uiPriority="60" w:unhideWhenUsed="0"/>
-    <w:lsdException w:name="Light List" w:semiHidden="0" w:uiPriority="61" w:unhideWhenUsed="0"/>
-    <w:lsdException w:name="Light Grid" w:semiHidden="0" w:uiPriority="62" w:unhideWhenUsed="0"/>
-    <w:lsdException w:name="Medium Shading 1" w:semiHidden="0" w:uiPriority="63" w:unhideWhenUsed="0"/>
-    <w:lsdException w:name="Medium Shading 2" w:semiHidden="0" w:uiPriority="64" w:unhideWhenUsed="0"/>
-    <w:lsdException w:name="Medium List 1" w:semiHidden="0" w:uiPriority="65" w:unhideWhenUsed="0"/>
-    <w:lsdException w:name="Medium List 2" w:semiHidden="0" w:uiPriority="66" w:unhideWhenUsed="0"/>
-    <w:lsdException w:name="Medium Grid 1" w:semiHidden="0" w:uiPriority="67" w:unhideWhenUsed="0"/>
-    <w:lsdException w:name="Medium Grid 2" w:semiHidden="0" w:uiPriority="68" w:unhideWhenUsed="0"/>
-    <w:lsdException w:name="Medium Grid 3" w:semiHidden="0" w:uiPriority="69" w:unhideWhenUsed="0"/>
-    <w:lsdException w:name="Dark List" w:semiHidden="0" w:uiPriority="70" w:unhideWhenUsed="0"/>
-    <w:lsdException w:name="Colorful Shading" w:semiHidden="0" w:uiPriority="71" w:unhideWhenUsed="0"/>
-    <w:lsdException w:name="Colorful List" w:semiHidden="0" w:uiPriority="72" w:unhideWhenUsed="0"/>
-    <w:lsdException w:name="Colorful Grid" w:semiHidden="0" w:uiPriority="73" w:unhideWhenUsed="0"/>
-    <w:lsdException w:name="Light Shading Accent 1" w:semiHidden="0" w:uiPriority="60" w:unhideWhenUsed="0"/>
-    <w:lsdException w:name="Light List Accent 1" w:semiHidden="0" w:uiPriority="61" w:unhideWhenUsed="0"/>
-    <w:lsdException w:name="Light Grid Accent 1" w:semiHidden="0" w:uiPriority="62" w:unhideWhenUsed="0"/>
-    <w:lsdException w:name="Medium Shading 1 Accent 1" w:semiHidden="0" w:uiPriority="63" w:unhideWhenUsed="0"/>
-    <w:lsdException w:name="Medium Shading 2 Accent 1" w:semiHidden="0" w:uiPriority="64" w:unhideWhenUsed="0"/>
-    <w:lsdException w:name="Medium List 1 Accent 1" w:semiHidden="0" w:uiPriority="65" w:unhideWhenUsed="0"/>
-    <w:lsdException w:name="Revision" w:unhideWhenUsed="0"/>
-    <w:lsdException w:name="List Paragraph" w:semiHidden="0" w:uiPriority="34" w:unhideWhenUsed="0" w:qFormat="1"/>
-    <w:lsdException w:name="Quote" w:semiHidden="0" w:uiPriority="29" w:unhideWhenUsed="0" w:qFormat="1"/>
-    <w:lsdException w:name="Intense Quote" w:semiHidden="0" w:uiPriority="30" w:unhideWhenUsed="0" w:qFormat="1"/>
-    <w:lsdException w:name="Medium List 2 Accent 1" w:semiHidden="0" w:uiPriority="66" w:unhideWhenUsed="0"/>
-    <w:lsdException w:name="Medium Grid 1 Accent 1" w:semiHidden="0" w:uiPriority="67" w:unhideWhenUsed="0"/>
-    <w:lsdException w:name="Medium Grid 2 Accent 1" w:semiHidden="0" w:uiPriority="68" w:unhideWhenUsed="0"/>
-    <w:lsdException w:name="Medium Grid 3 Accent 1" w:semiHidden="0" w:uiPriority="69" w:unhideWhenUsed="0"/>
-    <w:lsdException w:name="Dark List Accent 1" w:semiHidden="0" w:uiPriority="70" w:unhideWhenUsed="0"/>
-    <w:lsdException w:name="Colorful Shading Accent 1" w:semiHidden="0" w:uiPriority="71" w:unhideWhenUsed="0"/>
-    <w:lsdException w:name="Colorful List Accent 1" w:semiHidden="0" w:uiPriority="72" w:unhideWhenUsed="0"/>
-    <w:lsdException w:name="Colorful Grid Accent 1" w:semiHidden="0" w:uiPriority="73" w:unhideWhenUsed="0"/>
-    <w:lsdException w:name="Light Shading Accent 2" w:semiHidden="0" w:uiPriority="60" w:unhideWhenUsed="0"/>
-    <w:lsdException w:name="Light List Accent 2" w:semiHidden="0" w:uiPriority="61" w:unhideWhenUsed="0"/>
-    <w:lsdException w:name="Light Grid Accent 2" w:semiHidden="0" w:uiPriority="62" w:unhideWhenUsed="0"/>
-    <w:lsdException w:name="Medium Shading 1 Accent 2" w:semiHidden="0" w:uiPriority="63" w:unhideWhenUsed="0"/>
-    <w:lsdException w:name="Medium Shading 2 Accent 2" w:semiHidden="0" w:uiPriority="64" w:unhideWhenUsed="0"/>
-    <w:lsdException w:name="Medium List 1 Accent 2" w:semiHidden="0" w:uiPriority="65" w:unhideWhenUsed="0"/>
-    <w:lsdException w:name="Medium List 2 Accent 2" w:semiHidden="0" w:uiPriority="66" w:unhideWhenUsed="0"/>
-    <w:lsdException w:name="Medium Grid 1 Accent 2" w:semiHidden="0" w:uiPriority="67" w:unhideWhenUsed="0"/>
-    <w:lsdException w:name="Medium Grid 2 Accent 2" w:semiHidden="0" w:uiPriority="68" w:unhideWhenUsed="0"/>
-    <w:lsdException w:name="Medium Grid 3 Accent 2" w:semiHidden="0" w:uiPriority="69" w:unhideWhenUsed="0"/>
-    <w:lsdException w:name="Dark List Accent 2" w:semiHidden="0" w:uiPriority="70" w:unhideWhenUsed="0"/>
-    <w:lsdException w:name="Colorful Shading Accent 2" w:semiHidden="0" w:uiPriority="71" w:unhideWhenUsed="0"/>
-    <w:lsdException w:name="Colorful List Accent 2" w:semiHidden="0" w:uiPriority="72" w:unhideWhenUsed="0"/>
-    <w:lsdException w:name="Colorful Grid Accent 2" w:semiHidden="0" w:uiPriority="73" w:unhideWhenUsed="0"/>
-    <w:lsdException w:name="Light Shading Accent 3" w:semiHidden="0" w:uiPriority="60" w:unhideWhenUsed="0"/>
-    <w:lsdException w:name="Light List Accent 3" w:semiHidden="0" w:uiPriority="61" w:unhideWhenUsed="0"/>
-    <w:lsdException w:name="Light Grid Accent 3" w:semiHidden="0" w:uiPriority="62" w:unhideWhenUsed="0"/>
-    <w:lsdException w:name="Medium Shading 1 Accent 3" w:semiHidden="0" w:uiPriority="63" w:unhideWhenUsed="0"/>
-    <w:lsdException w:name="Medium Shading 2 Accent 3" w:semiHidden="0" w:uiPriority="64" w:unhideWhenUsed="0"/>
-    <w:lsdException w:name="Medium List 1 Accent 3" w:semiHidden="0" w:uiPriority="65" w:unhideWhenUsed="0"/>
-    <w:lsdException w:name="Medium List 2 Accent 3" w:semiHidden="0" w:uiPriority="66" w:unhideWhenUsed="0"/>
-    <w:lsdException w:name="Medium Grid 1 Accent 3" w:semiHidden="0" w:uiPriority="67" w:unhideWhenUsed="0"/>
-    <w:lsdException w:name="Medium Grid 2 Accent 3" w:semiHidden="0" w:uiPriority="68" w:unhideWhenUsed="0"/>
-    <w:lsdException w:name="Medium Grid 3 Accent 3" w:semiHidden="0" w:uiPriority="69" w:unhideWhenUsed="0"/>
-    <w:lsdException w:name="Dark List Accent 3" w:semiHidden="0" w:uiPriority="70" w:unhideWhenUsed="0"/>
-    <w:lsdException w:name="Colorful Shading Accent 3" w:semiHidden="0" w:uiPriority="71" w:unhideWhenUsed="0"/>
-    <w:lsdException w:name="Colorful List Accent 3" w:semiHidden="0" w:uiPriority="72" w:unhideWhenUsed="0"/>
-    <w:lsdException w:name="Colorful Grid Accent 3" w:semiHidden="0" w:uiPriority="73" w:unhideWhenUsed="0"/>
-    <w:lsdException w:name="Light Shading Accent 4" w:semiHidden="0" w:uiPriority="60" w:unhideWhenUsed="0"/>
-    <w:lsdException w:name="Light List Accent 4" w:semiHidden="0" w:uiPriority="61" w:unhideWhenUsed="0"/>
-    <w:lsdException w:name="Light Grid Accent 4" w:semiHidden="0" w:uiPriority="62" w:unhideWhenUsed="0"/>
-    <w:lsdException w:name="Medium Shading 1 Accent 4" w:semiHidden="0" w:uiPriority="63" w:unhideWhenUsed="0"/>
-    <w:lsdException w:name="Medium Shading 2 Accent 4" w:semiHidden="0" w:uiPriority="64" w:unhideWhenUsed="0"/>
-    <w:lsdException w:name="Medium List 1 Accent 4" w:semiHidden="0" w:uiPriority="65" w:unhideWhenUsed="0"/>
-    <w:lsdException w:name="Medium List 2 Accent 4" w:semiHidden="0" w:uiPriority="66" w:unhideWhenUsed="0"/>
-    <w:lsdException w:name="Medium Grid 1 Accent 4" w:semiHidden="0" w:uiPriority="67" w:unhideWhenUsed="0"/>
-    <w:lsdException w:name="Medium Grid 2 Accent 4" w:semiHidden="0" w:uiPriority="68" w:unhideWhenUsed="0"/>
-    <w:lsdException w:name="Medium Grid 3 Accent 4" w:semiHidden="0" w:uiPriority="69" w:unhideWhenUsed="0"/>
-    <w:lsdException w:name="Dark List Accent 4" w:semiHidden="0" w:uiPriority="70" w:unhideWhenUsed="0"/>
-    <w:lsdException w:name="Colorful Shading Accent 4" w:semiHidden="0" w:uiPriority="71" w:unhideWhenUsed="0"/>
-    <w:lsdException w:name="Colorful List Accent 4" w:semiHidden="0" w:uiPriority="72" w:unhideWhenUsed="0"/>
-    <w:lsdException w:name="Colorful Grid Accent 4" w:semiHidden="0" w:uiPriority="73" w:unhideWhenUsed="0"/>
-    <w:lsdException w:name="Light Shading Accent 5" w:semiHidden="0" w:uiPriority="60" w:unhideWhenUsed="0"/>
-    <w:lsdException w:name="Light List Accent 5" w:semiHidden="0" w:uiPriority="61" w:unhideWhenUsed="0"/>
-    <w:lsdException w:name="Light Grid Accent 5" w:semiHidden="0" w:uiPriority="62" w:unhideWhenUsed="0"/>
-    <w:lsdException w:name="Medium Shading 1 Accent 5" w:semiHidden="0" w:uiPriority="63" w:unhideWhenUsed="0"/>
-    <w:lsdException w:name="Medium Shading 2 Accent 5" w:semiHidden="0" w:uiPriority="64" w:unhideWhenUsed="0"/>
-    <w:lsdException w:name="Medium List 1 Accent 5" w:semiHidden="0" w:uiPriority="65" w:unhideWhenUsed="0"/>
-    <w:lsdException w:name="Medium List 2 Accent 5" w:semiHidden="0" w:uiPriority="66" w:unhideWhenUsed="0"/>
-    <w:lsdException w:name="Medium Grid 1 Accent 5" w:semiHidden="0" w:uiPriority="67" w:unhideWhenUsed="0"/>
-    <w:lsdException w:name="Medium Grid 2 Accent 5" w:semiHidden="0" w:uiPriority="68" w:unhideWhenUsed="0"/>
-    <w:lsdException w:name="Medium Grid 3 Accent 5" w:semiHidden="0" w:uiPriority="69" w:unhideWhenUsed="0"/>
-    <w:lsdException w:name="Dark List Accent 5" w:semiHidden="0" w:uiPriority="70" w:unhideWhenUsed="0"/>
-    <w:lsdException w:name="Colorful Shading Accent 5" w:semiHidden="0" w:uiPriority="71" w:unhideWhenUsed="0"/>
-    <w:lsdException w:name="Colorful List Accent 5" w:semiHidden="0" w:uiPriority="72" w:unhideWhenUsed="0"/>
-    <w:lsdException w:name="Colorful Grid Accent 5" w:semiHidden="0" w:uiPriority="73" w:unhideWhenUsed="0"/>
-    <w:lsdException w:name="Light Shading Accent 6" w:semiHidden="0" w:uiPriority="60" w:unhideWhenUsed="0"/>
-    <w:lsdException w:name="Light List Accent 6" w:semiHidden="0" w:uiPriority="61" w:unhideWhenUsed="0"/>
-    <w:lsdException w:name="Light Grid Accent 6" w:semiHidden="0" w:uiPriority="62" w:unhideWhenUsed="0"/>
-    <w:lsdException w:name="Medium Shading 1 Accent 6" w:semiHidden="0" w:uiPriority="63" w:unhideWhenUsed="0"/>
-    <w:lsdException w:name="Medium Shading 2 Accent 6" w:semiHidden="0" w:uiPriority="64" w:unhideWhenUsed="0"/>
-    <w:lsdException w:name="Medium List 1 Accent 6" w:semiHidden="0" w:uiPriority="65" w:unhideWhenUsed="0"/>
-    <w:lsdException w:name="Medium List 2 Accent 6" w:semiHidden="0" w:uiPriority="66" w:unhideWhenUsed="0"/>
-    <w:lsdException w:name="Medium Grid 1 Accent 6" w:semiHidden="0" w:uiPriority="67" w:unhideWhenUsed="0"/>
-    <w:lsdException w:name="Medium Grid 2 Accent 6" w:semiHidden="0" w:uiPriority="68" w:unhideWhenUsed="0"/>
-    <w:lsdException w:name="Medium Grid 3 Accent 6" w:semiHidden="0" w:uiPriority="69" w:unhideWhenUsed="0"/>
-    <w:lsdException w:name="Dark List Accent 6" w:semiHidden="0" w:uiPriority="70" w:unhideWhenUsed="0"/>
-    <w:lsdException w:name="Colorful Shading Accent 6" w:semiHidden="0" w:uiPriority="71" w:unhideWhenUsed="0"/>
-    <w:lsdException w:name="Colorful List Accent 6" w:semiHidden="0" w:uiPriority="72" w:unhideWhenUsed="0"/>
-    <w:lsdException w:name="Colorful Grid Accent 6" w:semiHidden="0" w:uiPriority="73" w:unhideWhenUsed="0"/>
-    <w:lsdException w:name="Subtle Emphasis" w:semiHidden="0" w:uiPriority="19" w:unhideWhenUsed="0" w:qFormat="1"/>
-    <w:lsdException w:name="Intense Emphasis" w:semiHidden="0" w:uiPriority="21" w:unhideWhenUsed="0" w:qFormat="1"/>
-    <w:lsdException w:name="Subtle Reference" w:semiHidden="0" w:uiPriority="31" w:unhideWhenUsed="0" w:qFormat="1"/>
-    <w:lsdException w:name="Intense Reference" w:semiHidden="0" w:uiPriority="32" w:unhideWhenUsed="0" w:qFormat="1"/>
-    <w:lsdException w:name="Book Title" w:semiHidden="0" w:uiPriority="33" w:unhideWhenUsed="0" w:qFormat="1"/>
-    <w:lsdException w:name="Bibliography" w:uiPriority="37"/>
-    <w:lsdException w:name="TOC Heading" w:uiPriority="39" w:qFormat="1"/>
-  </w:latentStyles>
-  <w:style w:type="paragraph" w:default="1" w:styleId="Normal">
-    <w:name w:val="Normal"/>
-    <w:qFormat/>
-  </w:style>
-  <w:style w:type="character" w:default="1" w:styleId="DefaultParagraphFont">
-    <w:name w:val="Default Paragraph Font"/>
-    <w:uiPriority w:val="1"/>
-    <w:semiHidden/>
-    <w:unhideWhenUsed/>
-  </w:style>
-  <w:style w:type="table" w:default="1" w:styleId="TableNormal">
-    <w:name w:val="Normal Table"/>
-    <w:uiPriority w:val="99"/>
-    <w:semiHidden/>
-    <w:unhideWhenUsed/>
-    <w:tblPr>
-      <w:tblInd w:w="0" w:type="dxa"/>
-      <w:tblCellMar>
-        <w:top w:w="0" w:type="dxa"/>
-        <w:left w:w="108" w:type="dxa"/>
-        <w:bottom w:w="0" w:type="dxa"/>
-        <w:right w:w="108" w:type="dxa"/>
-      </w:tblCellMar>
-    </w:tblPr>
-  </w:style>
-  <w:style w:type="numbering" w:default="1" w:styleId="NoList">
-    <w:name w:val="No List"/>
-    <w:uiPriority w:val="99"/>
-    <w:semiHidden/>
-    <w:unhideWhenUsed/>
-  </w:style>
-  <w:style w:type="paragraph" w:customStyle="1" w:styleId="B808A786D74B4A109A2D4C101BCF3ED2">
-    <w:name w:val="B808A786D74B4A109A2D4C101BCF3ED2"/>
-    <w:rsid w:val="00BF7652"/>
-  </w:style>
-  <w:style w:type="paragraph" w:customStyle="1" w:styleId="F6E2FD7D5B3C44509913C93C665D3887">
-    <w:name w:val="F6E2FD7D5B3C44509913C93C665D3887"/>
-    <w:rsid w:val="00BF7652"/>
-  </w:style>
-  <w:style w:type="paragraph" w:customStyle="1" w:styleId="010272EDA37E4C25B19CA18A948FDEA3">
-    <w:name w:val="010272EDA37E4C25B19CA18A948FDEA3"/>
-    <w:rsid w:val="00BF7652"/>
-  </w:style>
-  <w:style w:type="paragraph" w:customStyle="1" w:styleId="B7203924578A4A20BC99E2B94E3448E7">
-    <w:name w:val="B7203924578A4A20BC99E2B94E3448E7"/>
-    <w:rsid w:val="00BF7652"/>
-  </w:style>
-  <w:style w:type="paragraph" w:customStyle="1" w:styleId="BB06DE9ACB1943D897469F2074FD60FB">
-    <w:name w:val="BB06DE9ACB1943D897469F2074FD60FB"/>
-    <w:rsid w:val="00BF7652"/>
-  </w:style>
-  <w:style w:type="paragraph" w:customStyle="1" w:styleId="16544E56A01449A38708A92AE3FD9DF6">
-    <w:name w:val="16544E56A01449A38708A92AE3FD9DF6"/>
-    <w:rsid w:val="00BF7652"/>
-  </w:style>
-  <w:style w:type="paragraph" w:customStyle="1" w:styleId="4E0C9A070B424E86A8FDDE0B5BCE5E84">
-    <w:name w:val="4E0C9A070B424E86A8FDDE0B5BCE5E84"/>
-    <w:rsid w:val="00BF7652"/>
-  </w:style>
-  <w:style w:type="paragraph" w:customStyle="1" w:styleId="AE7D406F1D1648C1B9426C42716C5B2A">
-    <w:name w:val="AE7D406F1D1648C1B9426C42716C5B2A"/>
-    <w:rsid w:val="00BF7652"/>
-  </w:style>
-  <w:style w:type="paragraph" w:customStyle="1" w:styleId="9D525EFFC766430D8311D6506C4E5273">
-    <w:name w:val="9D525EFFC766430D8311D6506C4E5273"/>
-    <w:rsid w:val="00BF7652"/>
-  </w:style>
-  <w:style w:type="paragraph" w:customStyle="1" w:styleId="6AC3F16EF0C147AF99BCB63655B01B1B">
-    <w:name w:val="6AC3F16EF0C147AF99BCB63655B01B1B"/>
-    <w:rsid w:val="00BF7652"/>
-  </w:style>
-  <w:style w:type="paragraph" w:customStyle="1" w:styleId="47245F90062F4FDC9F287FC2954F9E9C">
-    <w:name w:val="47245F90062F4FDC9F287FC2954F9E9C"/>
-    <w:rsid w:val="00BF7652"/>
-  </w:style>
-  <w:style w:type="paragraph" w:customStyle="1" w:styleId="2890CE18CB5D4840855F7DE0A555E54D">
-    <w:name w:val="2890CE18CB5D4840855F7DE0A555E54D"/>
-    <w:rsid w:val="00BF7652"/>
-  </w:style>
-  <w:style w:type="paragraph" w:customStyle="1" w:styleId="AC848A23640247B583B451C464034C7C">
-    <w:name w:val="AC848A23640247B583B451C464034C7C"/>
-    <w:rsid w:val="00BF7652"/>
-  </w:style>
-</w:styles>
-</file>
-
-<file path=word/glossary/stylesWithEffects.xml><?xml version="1.0" encoding="utf-8"?>
-<w:styles xmlns:wpc="http://schemas.microsoft.com/office/word/2010/wordprocessingCanvas" xmlns:mc="http://schemas.openxmlformats.org/markup-compatibility/2006" xmlns:o="urn:schemas-microsoft-com:office:office" xmlns:r="http://schemas.openxmlformats.org/officeDocument/2006/relationships" xmlns:m="http://schemas.openxmlformats.org/officeDocument/2006/math" xmlns:v="urn:schemas-microsoft-com:vml" xmlns:wp14="http://schemas.microsoft.com/office/word/2010/wordprocessingDrawing" xmlns:wp="http://schemas.openxmlformats.org/drawingml/2006/wordprocessingDrawing" xmlns:w10="urn:schemas-microsoft-com:office:word" xmlns:w="http://schemas.openxmlformats.org/wordprocessingml/2006/main" xmlns:w14="http://schemas.microsoft.com/office/word/2010/wordml" xmlns:wpg="http://schemas.microsoft.com/office/word/2010/wordprocessingGroup" xmlns:wpi="http://schemas.microsoft.com/office/word/2010/wordprocessingInk" xmlns:wne="http://schemas.microsoft.com/office/word/2006/wordml" xmlns:wps="http://schemas.microsoft.com/office/word/2010/wordprocessingShape" mc:Ignorable="w14 wp14">
-  <w:docDefaults>
-    <w:rPrDefault>
-      <w:rPr>
-        <w:rFonts w:asciiTheme="minorHAnsi" w:eastAsiaTheme="minorEastAsia" w:hAnsiTheme="minorHAnsi" w:cstheme="minorBidi"/>
-        <w:sz w:val="22"/>
-        <w:szCs w:val="22"/>
-        <w:lang w:val="en-GB" w:eastAsia="en-GB" w:bidi="ar-SA"/>
-      </w:rPr>
-    </w:rPrDefault>
-    <w:pPrDefault>
-      <w:pPr>
-        <w:spacing w:after="200" w:line="276" w:lineRule="auto"/>
-      </w:pPr>
-    </w:pPrDefault>
-  </w:docDefaults>
-  <w:latentStyles w:defLockedState="0" w:defUIPriority="99" w:defSemiHidden="1" w:defUnhideWhenUsed="1" w:defQFormat="0" w:count="267">
-    <w:lsdException w:name="Normal" w:semiHidden="0" w:uiPriority="0" w:unhideWhenUsed="0" w:qFormat="1"/>
-    <w:lsdException w:name="heading 1" w:semiHidden="0" w:uiPriority="9" w:unhideWhenUsed="0" w:qFormat="1"/>
-    <w:lsdException w:name="heading 2" w:uiPriority="9" w:qFormat="1"/>
-    <w:lsdException w:name="heading 3" w:uiPriority="9" w:qFormat="1"/>
-    <w:lsdException w:name="heading 4" w:uiPriority="9" w:qFormat="1"/>
-    <w:lsdException w:name="heading 5" w:uiPriority="9" w:qFormat="1"/>
-    <w:lsdException w:name="heading 6" w:uiPriority="9" w:qFormat="1"/>
-    <w:lsdException w:name="heading 7" w:uiPriority="9" w:qFormat="1"/>
-    <w:lsdException w:name="heading 8" w:uiPriority="9" w:qFormat="1"/>
-    <w:lsdException w:name="heading 9" w:uiPriority="9" w:qFormat="1"/>
-    <w:lsdException w:name="toc 1" w:uiPriority="39"/>
-    <w:lsdException w:name="toc 2" w:uiPriority="39"/>
-    <w:lsdException w:name="toc 3" w:uiPriority="39"/>
-    <w:lsdException w:name="toc 4" w:uiPriority="39"/>
-    <w:lsdException w:name="toc 5" w:uiPriority="39"/>
-    <w:lsdException w:name="toc 6" w:uiPriority="39"/>
-    <w:lsdException w:name="toc 7" w:uiPriority="39"/>
-    <w:lsdException w:name="toc 8" w:uiPriority="39"/>
-    <w:lsdException w:name="toc 9" w:uiPriority="39"/>
-    <w:lsdException w:name="caption" w:uiPriority="35" w:qFormat="1"/>
-    <w:lsdException w:name="Title" w:semiHidden="0" w:uiPriority="10" w:unhideWhenUsed="0" w:qFormat="1"/>
-    <w:lsdException w:name="Default Paragraph Font" w:uiPriority="1"/>
-    <w:lsdException w:name="Subtitle" w:semiHidden="0" w:uiPriority="11" w:unhideWhenUsed="0" w:qFormat="1"/>
-    <w:lsdException w:name="Strong" w:semiHidden="0" w:uiPriority="22" w:unhideWhenUsed="0" w:qFormat="1"/>
-    <w:lsdException w:name="Emphasis" w:semiHidden="0" w:uiPriority="20" w:unhideWhenUsed="0" w:qFormat="1"/>
-    <w:lsdException w:name="Table Grid" w:semiHidden="0" w:uiPriority="59" w:unhideWhenUsed="0"/>
-    <w:lsdException w:name="Placeholder Text" w:unhideWhenUsed="0"/>
-    <w:lsdException w:name="No Spacing" w:semiHidden="0" w:uiPriority="1" w:unhideWhenUsed="0" w:qFormat="1"/>
-    <w:lsdException w:name="Light Shading" w:semiHidden="0" w:uiPriority="60" w:unhideWhenUsed="0"/>
-    <w:lsdException w:name="Light List" w:semiHidden="0" w:uiPriority="61" w:unhideWhenUsed="0"/>
-    <w:lsdException w:name="Light Grid" w:semiHidden="0" w:uiPriority="62" w:unhideWhenUsed="0"/>
-    <w:lsdException w:name="Medium Shading 1" w:semiHidden="0" w:uiPriority="63" w:unhideWhenUsed="0"/>
-    <w:lsdException w:name="Medium Shading 2" w:semiHidden="0" w:uiPriority="64" w:unhideWhenUsed="0"/>
-    <w:lsdException w:name="Medium List 1" w:semiHidden="0" w:uiPriority="65" w:unhideWhenUsed="0"/>
-    <w:lsdException w:name="Medium List 2" w:semiHidden="0" w:uiPriority="66" w:unhideWhenUsed="0"/>
-    <w:lsdException w:name="Medium Grid 1" w:semiHidden="0" w:uiPriority="67" w:unhideWhenUsed="0"/>
-    <w:lsdException w:name="Medium Grid 2" w:semiHidden="0" w:uiPriority="68" w:unhideWhenUsed="0"/>
-    <w:lsdException w:name="Medium Grid 3" w:semiHidden="0" w:uiPriority="69" w:unhideWhenUsed="0"/>
-    <w:lsdException w:name="Dark List" w:semiHidden="0" w:uiPriority="70" w:unhideWhenUsed="0"/>
-    <w:lsdException w:name="Colorful Shading" w:semiHidden="0" w:uiPriority="71" w:unhideWhenUsed="0"/>
-    <w:lsdException w:name="Colorful List" w:semiHidden="0" w:uiPriority="72" w:unhideWhenUsed="0"/>
-    <w:lsdException w:name="Colorful Grid" w:semiHidden="0" w:uiPriority="73" w:unhideWhenUsed="0"/>
-    <w:lsdException w:name="Light Shading Accent 1" w:semiHidden="0" w:uiPriority="60" w:unhideWhenUsed="0"/>
-    <w:lsdException w:name="Light List Accent 1" w:semiHidden="0" w:uiPriority="61" w:unhideWhenUsed="0"/>
-    <w:lsdException w:name="Light Grid Accent 1" w:semiHidden="0" w:uiPriority="62" w:unhideWhenUsed="0"/>
-    <w:lsdException w:name="Medium Shading 1 Accent 1" w:semiHidden="0" w:uiPriority="63" w:unhideWhenUsed="0"/>
-    <w:lsdException w:name="Medium Shading 2 Accent 1" w:semiHidden="0" w:uiPriority="64" w:unhideWhenUsed="0"/>
-    <w:lsdException w:name="Medium List 1 Accent 1" w:semiHidden="0" w:uiPriority="65" w:unhideWhenUsed="0"/>
-    <w:lsdException w:name="Revision" w:unhideWhenUsed="0"/>
-    <w:lsdException w:name="List Paragraph" w:semiHidden="0" w:uiPriority="34" w:unhideWhenUsed="0" w:qFormat="1"/>
-    <w:lsdException w:name="Quote" w:semiHidden="0" w:uiPriority="29" w:unhideWhenUsed="0" w:qFormat="1"/>
-    <w:lsdException w:name="Intense Quote" w:semiHidden="0" w:uiPriority="30" w:unhideWhenUsed="0" w:qFormat="1"/>
-    <w:lsdException w:name="Medium List 2 Accent 1" w:semiHidden="0" w:uiPriority="66" w:unhideWhenUsed="0"/>
-    <w:lsdException w:name="Medium Grid 1 Accent 1" w:semiHidden="0" w:uiPriority="67" w:unhideWhenUsed="0"/>
-    <w:lsdException w:name="Medium Grid 2 Accent 1" w:semiHidden="0" w:uiPriority="68" w:unhideWhenUsed="0"/>
-    <w:lsdException w:name="Medium Grid 3 Accent 1" w:semiHidden="0" w:uiPriority="69" w:unhideWhenUsed="0"/>
-    <w:lsdException w:name="Dark List Accent 1" w:semiHidden="0" w:uiPriority="70" w:unhideWhenUsed="0"/>
-    <w:lsdException w:name="Colorful Shading Accent 1" w:semiHidden="0" w:uiPriority="71" w:unhideWhenUsed="0"/>
-    <w:lsdException w:name="Colorful List Accent 1" w:semiHidden="0" w:uiPriority="72" w:unhideWhenUsed="0"/>
-    <w:lsdException w:name="Colorful Grid Accent 1" w:semiHidden="0" w:uiPriority="73" w:unhideWhenUsed="0"/>
-    <w:lsdException w:name="Light Shading Accent 2" w:semiHidden="0" w:uiPriority="60" w:unhideWhenUsed="0"/>
-    <w:lsdException w:name="Light List Accent 2" w:semiHidden="0" w:uiPriority="61" w:unhideWhenUsed="0"/>
-    <w:lsdException w:name="Light Grid Accent 2" w:semiHidden="0" w:uiPriority="62" w:unhideWhenUsed="0"/>
-    <w:lsdException w:name="Medium Shading 1 Accent 2" w:semiHidden="0" w:uiPriority="63" w:unhideWhenUsed="0"/>
-    <w:lsdException w:name="Medium Shading 2 Accent 2" w:semiHidden="0" w:uiPriority="64" w:unhideWhenUsed="0"/>
-    <w:lsdException w:name="Medium List 1 Accent 2" w:semiHidden="0" w:uiPriority="65" w:unhideWhenUsed="0"/>
-    <w:lsdException w:name="Medium List 2 Accent 2" w:semiHidden="0" w:uiPriority="66" w:unhideWhenUsed="0"/>
-    <w:lsdException w:name="Medium Grid 1 Accent 2" w:semiHidden="0" w:uiPriority="67" w:unhideWhenUsed="0"/>
-    <w:lsdException w:name="Medium Grid 2 Accent 2" w:semiHidden="0" w:uiPriority="68" w:unhideWhenUsed="0"/>
-    <w:lsdException w:name="Medium Grid 3 Accent 2" w:semiHidden="0" w:uiPriority="69" w:unhideWhenUsed="0"/>
-    <w:lsdException w:name="Dark List Accent 2" w:semiHidden="0" w:uiPriority="70" w:unhideWhenUsed="0"/>
-    <w:lsdException w:name="Colorful Shading Accent 2" w:semiHidden="0" w:uiPriority="71" w:unhideWhenUsed="0"/>
-    <w:lsdException w:name="Colorful List Accent 2" w:semiHidden="0" w:uiPriority="72" w:unhideWhenUsed="0"/>
-    <w:lsdException w:name="Colorful Grid Accent 2" w:semiHidden="0" w:uiPriority="73" w:unhideWhenUsed="0"/>
-    <w:lsdException w:name="Light Shading Accent 3" w:semiHidden="0" w:uiPriority="60" w:unhideWhenUsed="0"/>
-    <w:lsdException w:name="Light List Accent 3" w:semiHidden="0" w:uiPriority="61" w:unhideWhenUsed="0"/>
-    <w:lsdException w:name="Light Grid Accent 3" w:semiHidden="0" w:uiPriority="62" w:unhideWhenUsed="0"/>
-    <w:lsdException w:name="Medium Shading 1 Accent 3" w:semiHidden="0" w:uiPriority="63" w:unhideWhenUsed="0"/>
-    <w:lsdException w:name="Medium Shading 2 Accent 3" w:semiHidden="0" w:uiPriority="64" w:unhideWhenUsed="0"/>
-    <w:lsdException w:name="Medium List 1 Accent 3" w:semiHidden="0" w:uiPriority="65" w:unhideWhenUsed="0"/>
-    <w:lsdException w:name="Medium List 2 Accent 3" w:semiHidden="0" w:uiPriority="66" w:unhideWhenUsed="0"/>
-    <w:lsdException w:name="Medium Grid 1 Accent 3" w:semiHidden="0" w:uiPriority="67" w:unhideWhenUsed="0"/>
-    <w:lsdException w:name="Medium Grid 2 Accent 3" w:semiHidden="0" w:uiPriority="68" w:unhideWhenUsed="0"/>
-    <w:lsdException w:name="Medium Grid 3 Accent 3" w:semiHidden="0" w:uiPriority="69" w:unhideWhenUsed="0"/>
-    <w:lsdException w:name="Dark List Accent 3" w:semiHidden="0" w:uiPriority="70" w:unhideWhenUsed="0"/>
-    <w:lsdException w:name="Colorful Shading Accent 3" w:semiHidden="0" w:uiPriority="71" w:unhideWhenUsed="0"/>
-    <w:lsdException w:name="Colorful List Accent 3" w:semiHidden="0" w:uiPriority="72" w:unhideWhenUsed="0"/>
-    <w:lsdException w:name="Colorful Grid Accent 3" w:semiHidden="0" w:uiPriority="73" w:unhideWhenUsed="0"/>
-    <w:lsdException w:name="Light Shading Accent 4" w:semiHidden="0" w:uiPriority="60" w:unhideWhenUsed="0"/>
-    <w:lsdException w:name="Light List Accent 4" w:semiHidden="0" w:uiPriority="61" w:unhideWhenUsed="0"/>
-    <w:lsdException w:name="Light Grid Accent 4" w:semiHidden="0" w:uiPriority="62" w:unhideWhenUsed="0"/>
-    <w:lsdException w:name="Medium Shading 1 Accent 4" w:semiHidden="0" w:uiPriority="63" w:unhideWhenUsed="0"/>
-    <w:lsdException w:name="Medium Shading 2 Accent 4" w:semiHidden="0" w:uiPriority="64" w:unhideWhenUsed="0"/>
-    <w:lsdException w:name="Medium List 1 Accent 4" w:semiHidden="0" w:uiPriority="65" w:unhideWhenUsed="0"/>
-    <w:lsdException w:name="Medium List 2 Accent 4" w:semiHidden="0" w:uiPriority="66" w:unhideWhenUsed="0"/>
-    <w:lsdException w:name="Medium Grid 1 Accent 4" w:semiHidden="0" w:uiPriority="67" w:unhideWhenUsed="0"/>
-    <w:lsdException w:name="Medium Grid 2 Accent 4" w:semiHidden="0" w:uiPriority="68" w:unhideWhenUsed="0"/>
-    <w:lsdException w:name="Medium Grid 3 Accent 4" w:semiHidden="0" w:uiPriority="69" w:unhideWhenUsed="0"/>
-    <w:lsdException w:name="Dark List Accent 4" w:semiHidden="0" w:uiPriority="70" w:unhideWhenUsed="0"/>
-    <w:lsdException w:name="Colorful Shading Accent 4" w:semiHidden="0" w:uiPriority="71" w:unhideWhenUsed="0"/>
-    <w:lsdException w:name="Colorful List Accent 4" w:semiHidden="0" w:uiPriority="72" w:unhideWhenUsed="0"/>
-    <w:lsdException w:name="Colorful Grid Accent 4" w:semiHidden="0" w:uiPriority="73" w:unhideWhenUsed="0"/>
-    <w:lsdException w:name="Light Shading Accent 5" w:semiHidden="0" w:uiPriority="60" w:unhideWhenUsed="0"/>
-    <w:lsdException w:name="Light List Accent 5" w:semiHidden="0" w:uiPriority="61" w:unhideWhenUsed="0"/>
-    <w:lsdException w:name="Light Grid Accent 5" w:semiHidden="0" w:uiPriority="62" w:unhideWhenUsed="0"/>
-    <w:lsdException w:name="Medium Shading 1 Accent 5" w:semiHidden="0" w:uiPriority="63" w:unhideWhenUsed="0"/>
-    <w:lsdException w:name="Medium Shading 2 Accent 5" w:semiHidden="0" w:uiPriority="64" w:unhideWhenUsed="0"/>
-    <w:lsdException w:name="Medium List 1 Accent 5" w:semiHidden="0" w:uiPriority="65" w:unhideWhenUsed="0"/>
-    <w:lsdException w:name="Medium List 2 Accent 5" w:semiHidden="0" w:uiPriority="66" w:unhideWhenUsed="0"/>
-    <w:lsdException w:name="Medium Grid 1 Accent 5" w:semiHidden="0" w:uiPriority="67" w:unhideWhenUsed="0"/>
-    <w:lsdException w:name="Medium Grid 2 Accent 5" w:semiHidden="0" w:uiPriority="68" w:unhideWhenUsed="0"/>
-    <w:lsdException w:name="Medium Grid 3 Accent 5" w:semiHidden="0" w:uiPriority="69" w:unhideWhenUsed="0"/>
-    <w:lsdException w:name="Dark List Accent 5" w:semiHidden="0" w:uiPriority="70" w:unhideWhenUsed="0"/>
-    <w:lsdException w:name="Colorful Shading Accent 5" w:semiHidden="0" w:uiPriority="71" w:unhideWhenUsed="0"/>
-    <w:lsdException w:name="Colorful List Accent 5" w:semiHidden="0" w:uiPriority="72" w:unhideWhenUsed="0"/>
-    <w:lsdException w:name="Colorful Grid Accent 5" w:semiHidden="0" w:uiPriority="73" w:unhideWhenUsed="0"/>
-    <w:lsdException w:name="Light Shading Accent 6" w:semiHidden="0" w:uiPriority="60" w:unhideWhenUsed="0"/>
-    <w:lsdException w:name="Light List Accent 6" w:semiHidden="0" w:uiPriority="61" w:unhideWhenUsed="0"/>
-    <w:lsdException w:name="Light Grid Accent 6" w:semiHidden="0" w:uiPriority="62" w:unhideWhenUsed="0"/>
-    <w:lsdException w:name="Medium Shading 1 Accent 6" w:semiHidden="0" w:uiPriority="63" w:unhideWhenUsed="0"/>
-    <w:lsdException w:name="Medium Shading 2 Accent 6" w:semiHidden="0" w:uiPriority="64" w:unhideWhenUsed="0"/>
-    <w:lsdException w:name="Medium List 1 Accent 6" w:semiHidden="0" w:uiPriority="65" w:unhideWhenUsed="0"/>
-    <w:lsdException w:name="Medium List 2 Accent 6" w:semiHidden="0" w:uiPriority="66" w:unhideWhenUsed="0"/>
-    <w:lsdException w:name="Medium Grid 1 Accent 6" w:semiHidden="0" w:uiPriority="67" w:unhideWhenUsed="0"/>
-    <w:lsdException w:name="Medium Grid 2 Accent 6" w:semiHidden="0" w:uiPriority="68" w:unhideWhenUsed="0"/>
-    <w:lsdException w:name="Medium Grid 3 Accent 6" w:semiHidden="0" w:uiPriority="69" w:unhideWhenUsed="0"/>
-    <w:lsdException w:name="Dark List Accent 6" w:semiHidden="0" w:uiPriority="70" w:unhideWhenUsed="0"/>
-    <w:lsdException w:name="Colorful Shading Accent 6" w:semiHidden="0" w:uiPriority="71" w:unhideWhenUsed="0"/>
-    <w:lsdException w:name="Colorful List Accent 6" w:semiHidden="0" w:uiPriority="72" w:unhideWhenUsed="0"/>
-    <w:lsdException w:name="Colorful Grid Accent 6" w:semiHidden="0" w:uiPriority="73" w:unhideWhenUsed="0"/>
-    <w:lsdException w:name="Subtle Emphasis" w:semiHidden="0" w:uiPriority="19" w:unhideWhenUsed="0" w:qFormat="1"/>
-    <w:lsdException w:name="Intense Emphasis" w:semiHidden="0" w:uiPriority="21" w:unhideWhenUsed="0" w:qFormat="1"/>
-    <w:lsdException w:name="Subtle Reference" w:semiHidden="0" w:uiPriority="31" w:unhideWhenUsed="0" w:qFormat="1"/>
-    <w:lsdException w:name="Intense Reference" w:semiHidden="0" w:uiPriority="32" w:unhideWhenUsed="0" w:qFormat="1"/>
-    <w:lsdException w:name="Book Title" w:semiHidden="0" w:uiPriority="33" w:unhideWhenUsed="0" w:qFormat="1"/>
-    <w:lsdException w:name="Bibliography" w:uiPriority="37"/>
-    <w:lsdException w:name="TOC Heading" w:uiPriority="39" w:qFormat="1"/>
+  <w:latentStyles w:defLockedState="0" w:defUIPriority="99" w:defSemiHidden="0" w:defUnhideWhenUsed="0" w:defQFormat="0" w:count="371">
+    <w:lsdException w:name="Normal" w:uiPriority="0" w:qFormat="1"/>
+    <w:lsdException w:name="heading 1" w:uiPriority="9" w:qFormat="1"/>
+    <w:lsdException w:name="heading 2" w:semiHidden="1" w:uiPriority="9" w:unhideWhenUsed="1" w:qFormat="1"/>
+    <w:lsdException w:name="heading 3" w:semiHidden="1" w:uiPriority="9" w:unhideWhenUsed="1" w:qFormat="1"/>
+    <w:lsdException w:name="heading 4" w:semiHidden="1" w:uiPriority="9" w:unhideWhenUsed="1" w:qFormat="1"/>
+    <w:lsdException w:name="heading 5" w:semiHidden="1" w:uiPriority="9" w:unhideWhenUsed="1" w:qFormat="1"/>
+    <w:lsdException w:name="heading 6" w:semiHidden="1" w:uiPriority="9" w:unhideWhenUsed="1" w:qFormat="1"/>
+    <w:lsdException w:name="heading 7" w:semiHidden="1" w:uiPriority="9" w:unhideWhenUsed="1" w:qFormat="1"/>
+    <w:lsdException w:name="heading 8" w:semiHidden="1" w:uiPriority="9" w:unhideWhenUsed="1" w:qFormat="1"/>
+    <w:lsdException w:name="heading 9" w:semiHidden="1" w:uiPriority="9" w:unhideWhenUsed="1" w:qFormat="1"/>
+    <w:lsdException w:name="index 1" w:semiHidden="1" w:unhideWhenUsed="1"/>
+    <w:lsdException w:name="index 2" w:semiHidden="1" w:unhideWhenUsed="1"/>
+    <w:lsdException w:name="index 3" w:semiHidden="1" w:unhideWhenUsed="1"/>
+    <w:lsdException w:name="index 4" w:semiHidden="1" w:unhideWhenUsed="1"/>
+    <w:lsdException w:name="index 5" w:semiHidden="1" w:unhideWhenUsed="1"/>
+    <w:lsdException w:name="index 6" w:semiHidden="1" w:unhideWhenUsed="1"/>
+    <w:lsdException w:name="index 7" w:semiHidden="1" w:unhideWhenUsed="1"/>
+    <w:lsdException w:name="index 8" w:semiHidden="1" w:unhideWhenUsed="1"/>
+    <w:lsdException w:name="index 9" w:semiHidden="1" w:unhideWhenUsed="1"/>
+    <w:lsdException w:name="toc 1" w:semiHidden="1" w:uiPriority="39" w:unhideWhenUsed="1"/>
+    <w:lsdException w:name="toc 2" w:semiHidden="1" w:uiPriority="39" w:unhideWhenUsed="1"/>
+    <w:lsdException w:name="toc 3" w:semiHidden="1" w:uiPriority="39" w:unhideWhenUsed="1"/>
+    <w:lsdException w:name="toc 4" w:semiHidden="1" w:uiPriority="39" w:unhideWhenUsed="1"/>
+    <w:lsdException w:name="toc 5" w:semiHidden="1" w:uiPriority="39" w:unhideWhenUsed="1"/>
+    <w:lsdException w:name="toc 6" w:semiHidden="1" w:uiPriority="39" w:unhideWhenUsed="1"/>
+    <w:lsdException w:name="toc 7" w:semiHidden="1" w:uiPriority="39" w:unhideWhenUsed="1"/>
+    <w:lsdException w:name="toc 8" w:semiHidden="1" w:uiPriority="39" w:unhideWhenUsed="1"/>
+    <w:lsdException w:name="toc 9" w:semiHidden="1" w:uiPriority="39" w:unhideWhenUsed="1"/>
+    <w:lsdException w:name="Normal Indent" w:semiHidden="1" w:unhideWhenUsed="1"/>
+    <w:lsdException w:name="footnote text" w:semiHidden="1" w:unhideWhenUsed="1"/>
+    <w:lsdException w:name="annotation text" w:semiHidden="1" w:unhideWhenUsed="1"/>
+    <w:lsdException w:name="header" w:semiHidden="1" w:unhideWhenUsed="1"/>
+    <w:lsdException w:name="footer" w:semiHidden="1" w:unhideWhenUsed="1"/>
+    <w:lsdException w:name="index heading" w:semiHidden="1" w:unhideWhenUsed="1"/>
+    <w:lsdException w:name="caption" w:semiHidden="1" w:uiPriority="35" w:unhideWhenUsed="1" w:qFormat="1"/>
+    <w:lsdException w:name="table of figures" w:semiHidden="1" w:unhideWhenUsed="1"/>
+    <w:lsdException w:name="envelope address" w:semiHidden="1" w:unhideWhenUsed="1"/>
+    <w:lsdException w:name="envelope return" w:semiHidden="1" w:unhideWhenUsed="1"/>
+    <w:lsdException w:name="footnote reference" w:semiHidden="1" w:unhideWhenUsed="1"/>
+    <w:lsdException w:name="annotation reference" w:semiHidden="1" w:unhideWhenUsed="1"/>
+    <w:lsdException w:name="line number" w:semiHidden="1" w:unhideWhenUsed="1"/>
+    <w:lsdException w:name="page number" w:semiHidden="1" w:unhideWhenUsed="1"/>
+    <w:lsdException w:name="endnote reference" w:semiHidden="1" w:unhideWhenUsed="1"/>
+    <w:lsdException w:name="endnote text" w:semiHidden="1" w:unhideWhenUsed="1"/>
+    <w:lsdException w:name="table of authorities" w:semiHidden="1" w:unhideWhenUsed="1"/>
+    <w:lsdException w:name="macro" w:semiHidden="1" w:unhideWhenUsed="1"/>
+    <w:lsdException w:name="toa heading" w:semiHidden="1" w:unhideWhenUsed="1"/>
+    <w:lsdException w:name="List" w:semiHidden="1" w:unhideWhenUsed="1"/>
+    <w:lsdException w:name="List Bullet" w:semiHidden="1" w:unhideWhenUsed="1"/>
+    <w:lsdException w:name="List Number" w:semiHidden="1" w:unhideWhenUsed="1"/>
+    <w:lsdException w:name="List 2" w:semiHidden="1" w:unhideWhenUsed="1"/>
+    <w:lsdException w:name="List 3" w:semiHidden="1" w:unhideWhenUsed="1"/>
+    <w:lsdException w:name="List 4" w:semiHidden="1" w:unhideWhenUsed="1"/>
+    <w:lsdException w:name="List 5" w:semiHidden="1" w:unhideWhenUsed="1"/>
+    <w:lsdException w:name="List Bullet 2" w:semiHidden="1" w:unhideWhenUsed="1"/>
+    <w:lsdException w:name="List Bullet 3" w:semiHidden="1" w:unhideWhenUsed="1"/>
+    <w:lsdException w:name="List Bullet 4" w:semiHidden="1" w:unhideWhenUsed="1"/>
+    <w:lsdException w:name="List Bullet 5" w:semiHidden="1" w:unhideWhenUsed="1"/>
+    <w:lsdException w:name="List Number 2" w:semiHidden="1" w:unhideWhenUsed="1"/>
+    <w:lsdException w:name="List Number 3" w:semiHidden="1" w:unhideWhenUsed="1"/>
+    <w:lsdException w:name="List Number 4" w:semiHidden="1" w:unhideWhenUsed="1"/>
+    <w:lsdException w:name="List Number 5" w:semiHidden="1" w:unhideWhenUsed="1"/>
+    <w:lsdException w:name="Title" w:uiPriority="10" w:qFormat="1"/>
+    <w:lsdException w:name="Closing" w:semiHidden="1" w:unhideWhenUsed="1"/>
+    <w:lsdException w:name="Signature" w:semiHidden="1" w:unhideWhenUsed="1"/>
+    <w:lsdException w:name="Default Paragraph Font" w:semiHidden="1" w:uiPriority="1" w:unhideWhenUsed="1"/>
+    <w:lsdException w:name="Body Text" w:semiHidden="1" w:unhideWhenUsed="1"/>
+    <w:lsdException w:name="Body Text Indent" w:semiHidden="1" w:unhideWhenUsed="1"/>
+    <w:lsdException w:name="List Continue" w:semiHidden="1" w:unhideWhenUsed="1"/>
+    <w:lsdException w:name="List Continue 2" w:semiHidden="1" w:unhideWhenUsed="1"/>
+    <w:lsdException w:name="List Continue 3" w:semiHidden="1" w:unhideWhenUsed="1"/>
+    <w:lsdException w:name="List Continue 4" w:semiHidden="1" w:unhideWhenUsed="1"/>
+    <w:lsdException w:name="List Continue 5" w:semiHidden="1" w:unhideWhenUsed="1"/>
+    <w:lsdException w:name="Message Header" w:semiHidden="1" w:unhideWhenUsed="1"/>
+    <w:lsdException w:name="Subtitle" w:uiPriority="11" w:qFormat="1"/>
+    <w:lsdException w:name="Salutation" w:semiHidden="1" w:unhideWhenUsed="1"/>
+    <w:lsdException w:name="Date" w:semiHidden="1" w:unhideWhenUsed="1"/>
+    <w:lsdException w:name="Body Text First Indent" w:semiHidden="1" w:unhideWhenUsed="1"/>
+    <w:lsdException w:name="Body Text First Indent 2" w:semiHidden="1" w:unhideWhenUsed="1"/>
+    <w:lsdException w:name="Note Heading" w:semiHidden="1" w:unhideWhenUsed="1"/>
+    <w:lsdException w:name="Body Text 2" w:semiHidden="1" w:unhideWhenUsed="1"/>
+    <w:lsdException w:name="Body Text 3" w:semiHidden="1" w:unhideWhenUsed="1"/>
+    <w:lsdException w:name="Body Text Indent 2" w:semiHidden="1" w:unhideWhenUsed="1"/>
+    <w:lsdException w:name="Body Text Indent 3" w:semiHidden="1" w:unhideWhenUsed="1"/>
+    <w:lsdException w:name="Block Text" w:semiHidden="1" w:unhideWhenUsed="1"/>
+    <w:lsdException w:name="Hyperlink" w:semiHidden="1" w:unhideWhenUsed="1"/>
+    <w:lsdException w:name="FollowedHyperlink" w:semiHidden="1" w:unhideWhenUsed="1"/>
+    <w:lsdException w:name="Strong" w:uiPriority="22" w:qFormat="1"/>
+    <w:lsdException w:name="Emphasis" w:uiPriority="20" w:qFormat="1"/>
+    <w:lsdException w:name="Document Map" w:semiHidden="1" w:unhideWhenUsed="1"/>
+    <w:lsdException w:name="Plain Text" w:semiHidden="1" w:unhideWhenUsed="1"/>
+    <w:lsdException w:name="E-mail Signature" w:semiHidden="1" w:unhideWhenUsed="1"/>
+    <w:lsdException w:name="HTML Top of Form" w:semiHidden="1" w:unhideWhenUsed="1"/>
+    <w:lsdException w:name="HTML Bottom of Form" w:semiHidden="1" w:unhideWhenUsed="1"/>
+    <w:lsdException w:name="Normal (Web)" w:semiHidden="1" w:unhideWhenUsed="1"/>
+    <w:lsdException w:name="HTML Acronym" w:semiHidden="1" w:unhideWhenUsed="1"/>
+    <w:lsdException w:name="HTML Address" w:semiHidden="1" w:unhideWhenUsed="1"/>
+    <w:lsdException w:name="HTML Cite" w:semiHidden="1" w:unhideWhenUsed="1"/>
+    <w:lsdException w:name="HTML Code" w:semiHidden="1" w:unhideWhenUsed="1"/>
+    <w:lsdException w:name="HTML Definition" w:semiHidden="1" w:unhideWhenUsed="1"/>
+    <w:lsdException w:name="HTML Keyboard" w:semiHidden="1" w:unhideWhenUsed="1"/>
+    <w:lsdException w:name="HTML Preformatted" w:semiHidden="1" w:unhideWhenUsed="1"/>
+    <w:lsdException w:name="HTML Sample" w:semiHidden="1" w:unhideWhenUsed="1"/>
+    <w:lsdException w:name="HTML Typewriter" w:semiHidden="1" w:unhideWhenUsed="1"/>
+    <w:lsdException w:name="HTML Variable" w:semiHidden="1" w:unhideWhenUsed="1"/>
+    <w:lsdException w:name="Normal Table" w:semiHidden="1" w:unhideWhenUsed="1"/>
+    <w:lsdException w:name="annotation subject" w:semiHidden="1" w:unhideWhenUsed="1"/>
+    <w:lsdException w:name="No List" w:semiHidden="1" w:unhideWhenUsed="1"/>
+    <w:lsdException w:name="Outline List 1" w:semiHidden="1" w:unhideWhenUsed="1"/>
+    <w:lsdException w:name="Outline List 2" w:semiHidden="1" w:unhideWhenUsed="1"/>
+    <w:lsdException w:name="Outline List 3" w:semiHidden="1" w:unhideWhenUsed="1"/>
+    <w:lsdException w:name="Table Simple 1" w:semiHidden="1" w:unhideWhenUsed="1"/>
+    <w:lsdException w:name="Table Simple 2" w:semiHidden="1" w:unhideWhenUsed="1"/>
+    <w:lsdException w:name="Table Simple 3" w:semiHidden="1" w:unhideWhenUsed="1"/>
+    <w:lsdException w:name="Table Classic 1" w:semiHidden="1" w:unhideWhenUsed="1"/>
+    <w:lsdException w:name="Table Classic 2" w:semiHidden="1" w:unhideWhenUsed="1"/>
+    <w:lsdException w:name="Table Classic 3" w:semiHidden="1" w:unhideWhenUsed="1"/>
+    <w:lsdException w:name="Table Classic 4" w:semiHidden="1" w:unhideWhenUsed="1"/>
+    <w:lsdException w:name="Table Colorful 1" w:semiHidden="1" w:unhideWhenUsed="1"/>
+    <w:lsdException w:name="Table Colorful 2" w:semiHidden="1" w:unhideWhenUsed="1"/>
+    <w:lsdException w:name="Table Colorful 3" w:semiHidden="1" w:unhideWhenUsed="1"/>
+    <w:lsdException w:name="Table Columns 1" w:semiHidden="1" w:unhideWhenUsed="1"/>
+    <w:lsdException w:name="Table Columns 2" w:semiHidden="1" w:unhideWhenUsed="1"/>
+    <w:lsdException w:name="Table Columns 3" w:semiHidden="1" w:unhideWhenUsed="1"/>
+    <w:lsdException w:name="Table Columns 4" w:semiHidden="1" w:unhideWhenUsed="1"/>
+    <w:lsdException w:name="Table Columns 5" w:semiHidden="1" w:unhideWhenUsed="1"/>
+    <w:lsdException w:name="Table Grid 1" w:semiHidden="1" w:unhideWhenUsed="1"/>
+    <w:lsdException w:name="Table Grid 2" w:semiHidden="1" w:unhideWhenUsed="1"/>
+    <w:lsdException w:name="Table Grid 3" w:semiHidden="1" w:unhideWhenUsed="1"/>
+    <w:lsdException w:name="Table Grid 4" w:semiHidden="1" w:unhideWhenUsed="1"/>
+    <w:lsdException w:name="Table Grid 5" w:semiHidden="1" w:unhideWhenUsed="1"/>
+    <w:lsdException w:name="Table Grid 6" w:semiHidden="1" w:unhideWhenUsed="1"/>
+    <w:lsdException w:name="Table Grid 7" w:semiHidden="1" w:unhideWhenUsed="1"/>
+    <w:lsdException w:name="Table Grid 8" w:semiHidden="1" w:unhideWhenUsed="1"/>
+    <w:lsdException w:name="Table List 1" w:semiHidden="1" w:unhideWhenUsed="1"/>
+    <w:lsdException w:name="Table List 2" w:semiHidden="1" w:unhideWhenUsed="1"/>
+    <w:lsdException w:name="Table List 3" w:semiHidden="1" w:unhideWhenUsed="1"/>
+    <w:lsdException w:name="Table List 4" w:semiHidden="1" w:unhideWhenUsed="1"/>
+    <w:lsdException w:name="Table List 5" w:semiHidden="1" w:unhideWhenUsed="1"/>
+    <w:lsdException w:name="Table List 6" w:semiHidden="1" w:unhideWhenUsed="1"/>
+    <w:lsdException w:name="Table List 7" w:semiHidden="1" w:unhideWhenUsed="1"/>
+    <w:lsdException w:name="Table List 8" w:semiHidden="1" w:unhideWhenUsed="1"/>
+    <w:lsdException w:name="Table 3D effects 1" w:semiHidden="1" w:unhideWhenUsed="1"/>
+    <w:lsdException w:name="Table 3D effects 2" w:semiHidden="1" w:unhideWhenUsed="1"/>
+    <w:lsdException w:name="Table 3D effects 3" w:semiHidden="1" w:unhideWhenUsed="1"/>
+    <w:lsdException w:name="Table Contemporary" w:semiHidden="1" w:unhideWhenUsed="1"/>
+    <w:lsdException w:name="Table Elegant" w:semiHidden="1" w:unhideWhenUsed="1"/>
+    <w:lsdException w:name="Table Professional" w:semiHidden="1" w:unhideWhenUsed="1"/>
+    <w:lsdException w:name="Table Subtle 1" w:semiHidden="1" w:unhideWhenUsed="1"/>
+    <w:lsdException w:name="Table Subtle 2" w:semiHidden="1" w:unhideWhenUsed="1"/>
+    <w:lsdException w:name="Table Web 1" w:semiHidden="1" w:unhideWhenUsed="1"/>
+    <w:lsdException w:name="Table Web 2" w:semiHidden="1" w:unhideWhenUsed="1"/>
+    <w:lsdException w:name="Table Web 3" w:semiHidden="1" w:unhideWhenUsed="1"/>
+    <w:lsdException w:name="Balloon Text" w:semiHidden="1" w:unhideWhenUsed="1"/>
+    <w:lsdException w:name="Table Grid" w:uiPriority="59"/>
+    <w:lsdException w:name="Table Theme" w:semiHidden="1" w:unhideWhenUsed="1"/>
+    <w:lsdException w:name="Placeholder Text" w:semiHidden="1"/>
+    <w:lsdException w:name="No Spacing" w:uiPriority="1" w:qFormat="1"/>
+    <w:lsdException w:name="Light Shading" w:uiPriority="60"/>
+    <w:lsdException w:name="Light List" w:uiPriority="61"/>
+    <w:lsdException w:name="Light Grid" w:uiPriority="62"/>
+    <w:lsdException w:name="Medium Shading 1" w:uiPriority="63"/>
+    <w:lsdException w:name="Medium Shading 2" w:uiPriority="64"/>
+    <w:lsdException w:name="Medium List 1" w:uiPriority="65"/>
+    <w:lsdException w:name="Medium List 2" w:uiPriority="66"/>
+    <w:lsdException w:name="Medium Grid 1" w:uiPriority="67"/>
+    <w:lsdException w:name="Medium Grid 2" w:uiPriority="68"/>
+    <w:lsdException w:name="Medium Grid 3" w:uiPriority="69"/>
+    <w:lsdException w:name="Dark List" w:uiPriority="70"/>
+    <w:lsdException w:name="Colorful Shading" w:uiPriority="71"/>
+    <w:lsdException w:name="Colorful List" w:uiPriority="72"/>
+    <w:lsdException w:name="Colorful Grid" w:uiPriority="73"/>
+    <w:lsdException w:name="Light Shading Accent 1" w:uiPriority="60"/>
+    <w:lsdException w:name="Light List Accent 1" w:uiPriority="61"/>
+    <w:lsdException w:name="Light Grid Accent 1" w:uiPriority="62"/>
+    <w:lsdException w:name="Medium Shading 1 Accent 1" w:uiPriority="63"/>
+    <w:lsdException w:name="Medium Shading 2 Accent 1" w:uiPriority="64"/>
+    <w:lsdException w:name="Medium List 1 Accent 1" w:uiPriority="65"/>
+    <w:lsdException w:name="Revision" w:semiHidden="1"/>
+    <w:lsdException w:name="List Paragraph" w:uiPriority="34" w:qFormat="1"/>
+    <w:lsdException w:name="Quote" w:uiPriority="29" w:qFormat="1"/>
+    <w:lsdException w:name="Intense Quote" w:uiPriority="30" w:qFormat="1"/>
+    <w:lsdException w:name="Medium List 2 Accent 1" w:uiPriority="66"/>
+    <w:lsdException w:name="Medium Grid 1 Accent 1" w:uiPriority="67"/>
+    <w:lsdException w:name="Medium Grid 2 Accent 1" w:uiPriority="68"/>
+    <w:lsdException w:name="Medium Grid 3 Accent 1" w:uiPriority="69"/>
+    <w:lsdException w:name="Dark List Accent 1" w:uiPriority="70"/>
+    <w:lsdException w:name="Colorful Shading Accent 1" w:uiPriority="71"/>
+    <w:lsdException w:name="Colorful List Accent 1" w:uiPriority="72"/>
+    <w:lsdException w:name="Colorful Grid Accent 1" w:uiPriority="73"/>
+    <w:lsdException w:name="Light Shading Accent 2" w:uiPriority="60"/>
+    <w:lsdException w:name="Light List Accent 2" w:uiPriority="61"/>
+    <w:lsdException w:name="Light Grid Accent 2" w:uiPriority="62"/>
+    <w:lsdException w:name="Medium Shading 1 Accent 2" w:uiPriority="63"/>
+    <w:lsdException w:name="Medium Shading 2 Accent 2" w:uiPriority="64"/>
+    <w:lsdException w:name="Medium List 1 Accent 2" w:uiPriority="65"/>
+    <w:lsdException w:name="Medium List 2 Accent 2" w:uiPriority="66"/>
+    <w:lsdException w:name="Medium Grid 1 Accent 2" w:uiPriority="67"/>
+    <w:lsdException w:name="Medium Grid 2 Accent 2" w:uiPriority="68"/>
+    <w:lsdException w:name="Medium Grid 3 Accent 2" w:uiPriority="69"/>
+    <w:lsdException w:name="Dark List Accent 2" w:uiPriority="70"/>
+    <w:lsdException w:name="Colorful Shading Accent 2" w:uiPriority="71"/>
+    <w:lsdException w:name="Colorful List Accent 2" w:uiPriority="72"/>
+    <w:lsdException w:name="Colorful Grid Accent 2" w:uiPriority="73"/>
+    <w:lsdException w:name="Light Shading Accent 3" w:uiPriority="60"/>
+    <w:lsdException w:name="Light List Accent 3" w:uiPriority="61"/>
+    <w:lsdException w:name="Light Grid Accent 3" w:uiPriority="62"/>
+    <w:lsdException w:name="Medium Shading 1 Accent 3" w:uiPriority="63"/>
+    <w:lsdException w:name="Medium Shading 2 Accent 3" w:uiPriority="64"/>
+    <w:lsdException w:name="Medium List 1 Accent 3" w:uiPriority="65"/>
+    <w:lsdException w:name="Medium List 2 Accent 3" w:uiPriority="66"/>
+    <w:lsdException w:name="Medium Grid 1 Accent 3" w:uiPriority="67"/>
+    <w:lsdException w:name="Medium Grid 2 Accent 3" w:uiPriority="68"/>
+    <w:lsdException w:name="Medium Grid 3 Accent 3" w:uiPriority="69"/>
+    <w:lsdException w:name="Dark List Accent 3" w:uiPriority="70"/>
+    <w:lsdException w:name="Colorful Shading Accent 3" w:uiPriority="71"/>
+    <w:lsdException w:name="Colorful List Accent 3" w:uiPriority="72"/>
+    <w:lsdException w:name="Colorful Grid Accent 3" w:uiPriority="73"/>
+    <w:lsdException w:name="Light Shading Accent 4" w:uiPriority="60"/>
+    <w:lsdException w:name="Light List Accent 4" w:uiPriority="61"/>
+    <w:lsdException w:name="Light Grid Accent 4" w:uiPriority="62"/>
+    <w:lsdException w:name="Medium Shading 1 Accent 4" w:uiPriority="63"/>
+    <w:lsdException w:name="Medium Shading 2 Accent 4" w:uiPriority="64"/>
+    <w:lsdException w:name="Medium List 1 Accent 4" w:uiPriority="65"/>
+    <w:lsdException w:name="Medium List 2 Accent 4" w:uiPriority="66"/>
+    <w:lsdException w:name="Medium Grid 1 Accent 4" w:uiPriority="67"/>
+    <w:lsdException w:name="Medium Grid 2 Accent 4" w:uiPriority="68"/>
+    <w:lsdException w:name="Medium Grid 3 Accent 4" w:uiPriority="69"/>
+    <w:lsdException w:name="Dark List Accent 4" w:uiPriority="70"/>
+    <w:lsdException w:name="Colorful Shading Accent 4" w:uiPriority="71"/>
+    <w:lsdException w:name="Colorful List Accent 4" w:uiPriority="72"/>
+    <w:lsdException w:name="Colorful Grid Accent 4" w:uiPriority="73"/>
+    <w:lsdException w:name="Light Shading Accent 5" w:uiPriority="60"/>
+    <w:lsdException w:name="Light List Accent 5" w:uiPriority="61"/>
+    <w:lsdException w:name="Light Grid Accent 5" w:uiPriority="62"/>
+    <w:lsdException w:name="Medium Shading 1 Accent 5" w:uiPriority="63"/>
+    <w:lsdException w:name="Medium Shading 2 Accent 5" w:uiPriority="64"/>
+    <w:lsdException w:name="Medium List 1 Accent 5" w:uiPriority="65"/>
+    <w:lsdException w:name="Medium List 2 Accent 5" w:uiPriority="66"/>
+    <w:lsdException w:name="Medium Grid 1 Accent 5" w:uiPriority="67"/>
+    <w:lsdException w:name="Medium Grid 2 Accent 5" w:uiPriority="68"/>
+    <w:lsdException w:name="Medium Grid 3 Accent 5" w:uiPriority="69"/>
+    <w:lsdException w:name="Dark List Accent 5" w:uiPriority="70"/>
+    <w:lsdException w:name="Colorful Shading Accent 5" w:uiPriority="71"/>
+    <w:lsdException w:name="Colorful List Accent 5" w:uiPriority="72"/>
+    <w:lsdException w:name="Colorful Grid Accent 5" w:uiPriority="73"/>
+    <w:lsdException w:name="Light Shading Accent 6" w:uiPriority="60"/>
+    <w:lsdException w:name="Light List Accent 6" w:uiPriority="61"/>
+    <w:lsdException w:name="Light Grid Accent 6" w:uiPriority="62"/>
+    <w:lsdException w:name="Medium Shading 1 Accent 6" w:uiPriority="63"/>
+    <w:lsdException w:name="Medium Shading 2 Accent 6" w:uiPriority="64"/>
+    <w:lsdException w:name="Medium List 1 Accent 6" w:uiPriority="65"/>
+    <w:lsdException w:name="Medium List 2 Accent 6" w:uiPriority="66"/>
+    <w:lsdException w:name="Medium Grid 1 Accent 6" w:uiPriority="67"/>
+    <w:lsdException w:name="Medium Grid 2 Accent 6" w:uiPriority="68"/>
+    <w:lsdException w:name="Medium Grid 3 Accent 6" w:uiPriority="69"/>
+    <w:lsdException w:name="Dark List Accent 6" w:uiPriority="70"/>
+    <w:lsdException w:name="Colorful Shading Accent 6" w:uiPriority="71"/>
+    <w:lsdException w:name="Colorful List Accent 6" w:uiPriority="72"/>
+    <w:lsdException w:name="Colorful Grid Accent 6" w:uiPriority="73"/>
+    <w:lsdException w:name="Subtle Emphasis" w:uiPriority="19" w:qFormat="1"/>
+    <w:lsdException w:name="Intense Emphasis" w:uiPriority="21" w:qFormat="1"/>
+    <w:lsdException w:name="Subtle Reference" w:uiPriority="31" w:qFormat="1"/>
+    <w:lsdException w:name="Intense Reference" w:uiPriority="32" w:qFormat="1"/>
+    <w:lsdException w:name="Book Title" w:uiPriority="33" w:qFormat="1"/>
+    <w:lsdException w:name="Bibliography" w:semiHidden="1" w:uiPriority="37" w:unhideWhenUsed="1"/>
+    <w:lsdException w:name="TOC Heading" w:semiHidden="1" w:uiPriority="39" w:unhideWhenUsed="1" w:qFormat="1"/>
+    <w:lsdException w:name="Plain Table 1" w:uiPriority="41"/>
+    <w:lsdException w:name="Plain Table 2" w:uiPriority="42"/>
+    <w:lsdException w:name="Plain Table 3" w:uiPriority="43"/>
+    <w:lsdException w:name="Plain Table 4" w:uiPriority="44"/>
+    <w:lsdException w:name="Plain Table 5" w:uiPriority="45"/>
+    <w:lsdException w:name="Grid Table Light" w:uiPriority="40"/>
+    <w:lsdException w:name="Grid Table 1 Light" w:uiPriority="46"/>
+    <w:lsdException w:name="Grid Table 2" w:uiPriority="47"/>
+    <w:lsdException w:name="Grid Table 3" w:uiPriority="48"/>
+    <w:lsdException w:name="Grid Table 4" w:uiPriority="49"/>
+    <w:lsdException w:name="Grid Table 5 Dark" w:uiPriority="50"/>
+    <w:lsdException w:name="Grid Table 6 Colorful" w:uiPriority="51"/>
+    <w:lsdException w:name="Grid Table 7 Colorful" w:uiPriority="52"/>
+    <w:lsdException w:name="Grid Table 1 Light Accent 1" w:uiPriority="46"/>
+    <w:lsdException w:name="Grid Table 2 Accent 1" w:uiPriority="47"/>
+    <w:lsdException w:name="Grid Table 3 Accent 1" w:uiPriority="48"/>
+    <w:lsdException w:name="Grid Table 4 Accent 1" w:uiPriority="49"/>
+    <w:lsdException w:name="Grid Table 5 Dark Accent 1" w:uiPriority="50"/>
+    <w:lsdException w:name="Grid Table 6 Colorful Accent 1" w:uiPriority="51"/>
+    <w:lsdException w:name="Grid Table 7 Colorful Accent 1" w:uiPriority="52"/>
+    <w:lsdException w:name="Grid Table 1 Light Accent 2" w:uiPriority="46"/>
+    <w:lsdException w:name="Grid Table 2 Accent 2" w:uiPriority="47"/>
+    <w:lsdException w:name="Grid Table 3 Accent 2" w:uiPriority="48"/>
+    <w:lsdException w:name="Grid Table 4 Accent 2" w:uiPriority="49"/>
+    <w:lsdException w:name="Grid Table 5 Dark Accent 2" w:uiPriority="50"/>
+    <w:lsdException w:name="Grid Table 6 Colorful Accent 2" w:uiPriority="51"/>
+    <w:lsdException w:name="Grid Table 7 Colorful Accent 2" w:uiPriority="52"/>
+    <w:lsdException w:name="Grid Table 1 Light Accent 3" w:uiPriority="46"/>
+    <w:lsdException w:name="Grid Table 2 Accent 3" w:uiPriority="47"/>
+    <w:lsdException w:name="Grid Table 3 Accent 3" w:uiPriority="48"/>
+    <w:lsdException w:name="Grid Table 4 Accent 3" w:uiPriority="49"/>
+    <w:lsdException w:name="Grid Table 5 Dark Accent 3" w:uiPriority="50"/>
+    <w:lsdException w:name="Grid Table 6 Colorful Accent 3" w:uiPriority="51"/>
+    <w:lsdException w:name="Grid Table 7 Colorful Accent 3" w:uiPriority="52"/>
+    <w:lsdException w:name="Grid Table 1 Light Accent 4" w:uiPriority="46"/>
+    <w:lsdException w:name="Grid Table 2 Accent 4" w:uiPriority="47"/>
+    <w:lsdException w:name="Grid Table 3 Accent 4" w:uiPriority="48"/>
+    <w:lsdException w:name="Grid Table 4 Accent 4" w:uiPriority="49"/>
+    <w:lsdException w:name="Grid Table 5 Dark Accent 4" w:uiPriority="50"/>
+    <w:lsdException w:name="Grid Table 6 Colorful Accent 4" w:uiPriority="51"/>
+    <w:lsdException w:name="Grid Table 7 Colorful Accent 4" w:uiPriority="52"/>
+    <w:lsdException w:name="Grid Table 1 Light Accent 5" w:uiPriority="46"/>
+    <w:lsdException w:name="Grid Table 2 Accent 5" w:uiPriority="47"/>
+    <w:lsdException w:name="Grid Table 3 Accent 5" w:uiPriority="48"/>
+    <w:lsdException w:name="Grid Table 4 Accent 5" w:uiPriority="49"/>
+    <w:lsdException w:name="Grid Table 5 Dark Accent 5" w:uiPriority="50"/>
+    <w:lsdException w:name="Grid Table 6 Colorful Accent 5" w:uiPriority="51"/>
+    <w:lsdException w:name="Grid Table 7 Colorful Accent 5" w:uiPriority="52"/>
+    <w:lsdException w:name="Grid Table 1 Light Accent 6" w:uiPriority="46"/>
+    <w:lsdException w:name="Grid Table 2 Accent 6" w:uiPriority="47"/>
+    <w:lsdException w:name="Grid Table 3 Accent 6" w:uiPriority="48"/>
+    <w:lsdException w:name="Grid Table 4 Accent 6" w:uiPriority="49"/>
+    <w:lsdException w:name="Grid Table 5 Dark Accent 6" w:uiPriority="50"/>
+    <w:lsdException w:name="Grid Table 6 Colorful Accent 6" w:uiPriority="51"/>
+    <w:lsdException w:name="Grid Table 7 Colorful Accent 6" w:uiPriority="52"/>
+    <w:lsdException w:name="List Table 1 Light" w:uiPriority="46"/>
+    <w:lsdException w:name="List Table 2" w:uiPriority="47"/>
+    <w:lsdException w:name="List Table 3" w:uiPriority="48"/>
+    <w:lsdException w:name="List Table 4" w:uiPriority="49"/>
+    <w:lsdException w:name="List Table 5 Dark" w:uiPriority="50"/>
+    <w:lsdException w:name="List Table 6 Colorful" w:uiPriority="51"/>
+    <w:lsdException w:name="List Table 7 Colorful" w:uiPriority="52"/>
+    <w:lsdException w:name="List Table 1 Light Accent 1" w:uiPriority="46"/>
+    <w:lsdException w:name="List Table 2 Accent 1" w:uiPriority="47"/>
+    <w:lsdException w:name="List Table 3 Accent 1" w:uiPriority="48"/>
+    <w:lsdException w:name="List Table 4 Accent 1" w:uiPriority="49"/>
+    <w:lsdException w:name="List Table 5 Dark Accent 1" w:uiPriority="50"/>
+    <w:lsdException w:name="List Table 6 Colorful Accent 1" w:uiPriority="51"/>
+    <w:lsdException w:name="List Table 7 Colorful Accent 1" w:uiPriority="52"/>
+    <w:lsdException w:name="List Table 1 Light Accent 2" w:uiPriority="46"/>
+    <w:lsdException w:name="List Table 2 Accent 2" w:uiPriority="47"/>
+    <w:lsdException w:name="List Table 3 Accent 2" w:uiPriority="48"/>
+    <w:lsdException w:name="List Table 4 Accent 2" w:uiPriority="49"/>
+    <w:lsdException w:name="List Table 5 Dark Accent 2" w:uiPriority="50"/>
+    <w:lsdException w:name="List Table 6 Colorful Accent 2" w:uiPriority="51"/>
+    <w:lsdException w:name="List Table 7 Colorful Accent 2" w:uiPriority="52"/>
+    <w:lsdException w:name="List Table 1 Light Accent 3" w:uiPriority="46"/>
+    <w:lsdException w:name="List Table 2 Accent 3" w:uiPriority="47"/>
+    <w:lsdException w:name="List Table 3 Accent 3" w:uiPriority="48"/>
+    <w:lsdException w:name="List Table 4 Accent 3" w:uiPriority="49"/>
+    <w:lsdException w:name="List Table 5 Dark Accent 3" w:uiPriority="50"/>
+    <w:lsdException w:name="List Table 6 Colorful Accent 3" w:uiPriority="51"/>
+    <w:lsdException w:name="List Table 7 Colorful Accent 3" w:uiPriority="52"/>
+    <w:lsdException w:name="List Table 1 Light Accent 4" w:uiPriority="46"/>
+    <w:lsdException w:name="List Table 2 Accent 4" w:uiPriority="47"/>
+    <w:lsdException w:name="List Table 3 Accent 4" w:uiPriority="48"/>
+    <w:lsdException w:name="List Table 4 Accent 4" w:uiPriority="49"/>
+    <w:lsdException w:name="List Table 5 Dark Accent 4" w:uiPriority="50"/>
+    <w:lsdException w:name="List Table 6 Colorful Accent 4" w:uiPriority="51"/>
+    <w:lsdException w:name="List Table 7 Colorful Accent 4" w:uiPriority="52"/>
+    <w:lsdException w:name="List Table 1 Light Accent 5" w:uiPriority="46"/>
+    <w:lsdException w:name="List Table 2 Accent 5" w:uiPriority="47"/>
+    <w:lsdException w:name="List Table 3 Accent 5" w:uiPriority="48"/>
+    <w:lsdException w:name="List Table 4 Accent 5" w:uiPriority="49"/>
+    <w:lsdException w:name="List Table 5 Dark Accent 5" w:uiPriority="50"/>
+    <w:lsdException w:name="List Table 6 Colorful Accent 5" w:uiPriority="51"/>
+    <w:lsdException w:name="List Table 7 Colorful Accent 5" w:uiPriority="52"/>
+    <w:lsdException w:name="List Table 1 Light Accent 6" w:uiPriority="46"/>
+    <w:lsdException w:name="List Table 2 Accent 6" w:uiPriority="47"/>
+    <w:lsdException w:name="List Table 3 Accent 6" w:uiPriority="48"/>
+    <w:lsdException w:name="List Table 4 Accent 6" w:uiPriority="49"/>
+    <w:lsdException w:name="List Table 5 Dark Accent 6" w:uiPriority="50"/>
+    <w:lsdException w:name="List Table 6 Colorful Accent 6" w:uiPriority="51"/>
+    <w:lsdException w:name="List Table 7 Colorful Accent 6" w:uiPriority="52"/>
   </w:latentStyles>
   <w:style w:type="paragraph" w:default="1" w:styleId="Normal">
     <w:name w:val="Normal"/>
@@ -3701,7 +3505,7 @@
 </file>
 
 <file path=word/glossary/webSettings.xml><?xml version="1.0" encoding="utf-8"?>
-<w:webSettings xmlns:mc="http://schemas.openxmlformats.org/markup-compatibility/2006" xmlns:r="http://schemas.openxmlformats.org/officeDocument/2006/relationships" xmlns:w="http://schemas.openxmlformats.org/wordprocessingml/2006/main" xmlns:w14="http://schemas.microsoft.com/office/word/2010/wordml" mc:Ignorable="w14">
+<w:webSettings xmlns:mc="http://schemas.openxmlformats.org/markup-compatibility/2006" xmlns:r="http://schemas.openxmlformats.org/officeDocument/2006/relationships" xmlns:w="http://schemas.openxmlformats.org/wordprocessingml/2006/main" xmlns:w14="http://schemas.microsoft.com/office/word/2010/wordml" xmlns:w15="http://schemas.microsoft.com/office/word/2012/wordml" mc:Ignorable="w14 w15">
   <w:optimizeForBrowser/>
   <w:allowPNG/>
 </w:webSettings>
@@ -3993,11 +3797,30 @@
 </file>
 
 <file path=customXml/item1.xml><?xml version="1.0" encoding="utf-8"?>
+<CoverPageProperties xmlns="http://schemas.microsoft.com/office/2006/coverPageProps">
+  <PublishDate/>
+  <Abstract>Face recognition in the field of image analysis has been a much focused area of research over the past few years.  </Abstract>
+  <CompanyAddress/>
+  <CompanyPhone/>
+  <CompanyFax/>
+  <CompanyEmail/>
+</CoverPageProperties>
+</file>
+
+<file path=customXml/item2.xml><?xml version="1.0" encoding="utf-8"?>
 <b:Sources xmlns:b="http://schemas.openxmlformats.org/officeDocument/2006/bibliography" xmlns="http://schemas.openxmlformats.org/officeDocument/2006/bibliography" SelectedStyle="\APA.XSL" StyleName="APA"/>
 </file>
 
 <file path=customXml/itemProps1.xml><?xml version="1.0" encoding="utf-8"?>
-<ds:datastoreItem xmlns:ds="http://schemas.openxmlformats.org/officeDocument/2006/customXml" ds:itemID="{B3325B71-D840-495A-9EB9-54AA2410BC0F}">
+<ds:datastoreItem xmlns:ds="http://schemas.openxmlformats.org/officeDocument/2006/customXml" ds:itemID="{55AF091B-3C7A-41E3-B477-F2FDAA23CFDA}">
+  <ds:schemaRefs>
+    <ds:schemaRef ds:uri="http://schemas.microsoft.com/office/2006/coverPageProps"/>
+  </ds:schemaRefs>
+</ds:datastoreItem>
+</file>
+
+<file path=customXml/itemProps2.xml><?xml version="1.0" encoding="utf-8"?>
+<ds:datastoreItem xmlns:ds="http://schemas.openxmlformats.org/officeDocument/2006/customXml" ds:itemID="{1A7C9CB3-DC23-4493-8976-5F57F09400F9}">
   <ds:schemaRefs>
     <ds:schemaRef ds:uri="http://schemas.openxmlformats.org/officeDocument/2006/bibliography"/>
   </ds:schemaRefs>

</xml_diff>